<commit_message>
12/12/2022 - Alves - Subidas imágenes del informe y terminado anexo I
</commit_message>
<xml_diff>
--- a/doc/IPS2022-PL71_Documentacion.docx
+++ b/doc/IPS2022-PL71_Documentacion.docx
@@ -1,6 +1,6 @@
 
 <file path=word/document.xml><?xml version="1.0" encoding="utf-8"?>
-<w:document xmlns:wpc="http://schemas.microsoft.com/office/word/2010/wordprocessingCanvas" xmlns:mc="http://schemas.openxmlformats.org/markup-compatibility/2006" xmlns:o="urn:schemas-microsoft-com:office:office" xmlns:r="http://schemas.openxmlformats.org/officeDocument/2006/relationships" xmlns:m="http://schemas.openxmlformats.org/officeDocument/2006/math" xmlns:v="urn:schemas-microsoft-com:vml" xmlns:wp14="http://schemas.microsoft.com/office/word/2010/wordprocessingDrawing" xmlns:wp="http://schemas.openxmlformats.org/drawingml/2006/wordprocessingDrawing" xmlns:w10="urn:schemas-microsoft-com:office:word" xmlns:w="http://schemas.openxmlformats.org/wordprocessingml/2006/main" xmlns:w14="http://schemas.microsoft.com/office/word/2010/wordml" xmlns:w15="http://schemas.microsoft.com/office/word/2012/wordml" xmlns:wpg="http://schemas.microsoft.com/office/word/2010/wordprocessingGroup" xmlns:wpi="http://schemas.microsoft.com/office/word/2010/wordprocessingInk" xmlns:wne="http://schemas.microsoft.com/office/word/2006/wordml" xmlns:wps="http://schemas.microsoft.com/office/word/2010/wordprocessingShape" mc:Ignorable="w14 w15 wp14">
+<w:document xmlns:wpc="http://schemas.microsoft.com/office/word/2010/wordprocessingCanvas" xmlns:cx="http://schemas.microsoft.com/office/drawing/2014/chartex" xmlns:cx1="http://schemas.microsoft.com/office/drawing/2015/9/8/chartex" xmlns:cx2="http://schemas.microsoft.com/office/drawing/2015/10/21/chartex" xmlns:cx3="http://schemas.microsoft.com/office/drawing/2016/5/9/chartex" xmlns:cx4="http://schemas.microsoft.com/office/drawing/2016/5/10/chartex" xmlns:cx5="http://schemas.microsoft.com/office/drawing/2016/5/11/chartex" xmlns:cx6="http://schemas.microsoft.com/office/drawing/2016/5/12/chartex" xmlns:cx7="http://schemas.microsoft.com/office/drawing/2016/5/13/chartex" xmlns:cx8="http://schemas.microsoft.com/office/drawing/2016/5/14/chartex" xmlns:mc="http://schemas.openxmlformats.org/markup-compatibility/2006" xmlns:aink="http://schemas.microsoft.com/office/drawing/2016/ink" xmlns:am3d="http://schemas.microsoft.com/office/drawing/2017/model3d" xmlns:o="urn:schemas-microsoft-com:office:office" xmlns:oel="http://schemas.microsoft.com/office/2019/extlst" xmlns:r="http://schemas.openxmlformats.org/officeDocument/2006/relationships" xmlns:m="http://schemas.openxmlformats.org/officeDocument/2006/math" xmlns:v="urn:schemas-microsoft-com:vml" xmlns:wp14="http://schemas.microsoft.com/office/word/2010/wordprocessingDrawing" xmlns:wp="http://schemas.openxmlformats.org/drawingml/2006/wordprocessingDrawing" xmlns:w10="urn:schemas-microsoft-com:office:word" xmlns:w="http://schemas.openxmlformats.org/wordprocessingml/2006/main" xmlns:w14="http://schemas.microsoft.com/office/word/2010/wordml" xmlns:w15="http://schemas.microsoft.com/office/word/2012/wordml" xmlns:w16cex="http://schemas.microsoft.com/office/word/2018/wordml/cex" xmlns:w16cid="http://schemas.microsoft.com/office/word/2016/wordml/cid" xmlns:w16="http://schemas.microsoft.com/office/word/2018/wordml" xmlns:w16sdtdh="http://schemas.microsoft.com/office/word/2020/wordml/sdtdatahash" xmlns:w16se="http://schemas.microsoft.com/office/word/2015/wordml/symex" xmlns:wpg="http://schemas.microsoft.com/office/word/2010/wordprocessingGroup" xmlns:wpi="http://schemas.microsoft.com/office/word/2010/wordprocessingInk" xmlns:wne="http://schemas.microsoft.com/office/word/2006/wordml" xmlns:wps="http://schemas.microsoft.com/office/word/2010/wordprocessingShape" mc:Ignorable="w14 w15 w16se w16cid w16 w16cex w16sdtdh wp14">
   <w:body>
     <w:p>
       <w:pPr>
@@ -12,7 +12,7 @@
           <w:lang w:eastAsia="es-ES"/>
         </w:rPr>
         <w:drawing>
-          <wp:anchor distT="0" distB="0" distL="114300" distR="114300" simplePos="0" relativeHeight="251671552" behindDoc="0" locked="0" layoutInCell="1" allowOverlap="1">
+          <wp:anchor distT="0" distB="0" distL="114300" distR="114300" simplePos="0" relativeHeight="251671552" behindDoc="0" locked="0" layoutInCell="1" allowOverlap="1" wp14:anchorId="1809AC73" wp14:editId="46297944">
             <wp:simplePos x="0" y="0"/>
             <wp:positionH relativeFrom="column">
               <wp:posOffset>-100965</wp:posOffset>
@@ -95,7 +95,7 @@
         <mc:AlternateContent>
           <mc:Choice Requires="wps">
             <w:drawing>
-              <wp:anchor distT="0" distB="0" distL="114300" distR="114300" simplePos="0" relativeHeight="251668480" behindDoc="0" locked="0" layoutInCell="1" allowOverlap="1" wp14:anchorId="3B7AB95F" wp14:editId="6E264BDF">
+              <wp:anchor distT="0" distB="0" distL="114300" distR="114300" simplePos="0" relativeHeight="251668480" behindDoc="0" locked="0" layoutInCell="1" allowOverlap="1" wp14:anchorId="401DF61A" wp14:editId="58771976">
                 <wp:simplePos x="0" y="0"/>
                 <wp:positionH relativeFrom="column">
                   <wp:posOffset>-424815</wp:posOffset>
@@ -206,11 +206,11 @@
           </mc:Choice>
           <mc:Fallback>
             <w:pict>
-              <v:shapetype w14:anchorId="3B7AB95F" id="_x0000_t202" coordsize="21600,21600" o:spt="202" path="m,l,21600r21600,l21600,xe">
+              <v:shapetype w14:anchorId="401DF61A" id="_x0000_t202" coordsize="21600,21600" o:spt="202" path="m,l,21600r21600,l21600,xe">
                 <v:stroke joinstyle="miter"/>
                 <v:path gradientshapeok="t" o:connecttype="rect"/>
               </v:shapetype>
-              <v:shape id="Cuadro de texto 8" o:spid="_x0000_s1026" type="#_x0000_t202" style="position:absolute;left:0;text-align:left;margin-left:-33.45pt;margin-top:222.3pt;width:325.1pt;height:2in;z-index:251668480;visibility:visible;mso-wrap-style:square;mso-width-percent:0;mso-wrap-distance-left:9pt;mso-wrap-distance-top:0;mso-wrap-distance-right:9pt;mso-wrap-distance-bottom:0;mso-position-horizontal:absolute;mso-position-horizontal-relative:text;mso-position-vertical:absolute;mso-position-vertical-relative:text;mso-width-percent:0;mso-width-relative:margin;v-text-anchor:middle" o:gfxdata="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" filled="f" stroked="f">
+              <v:shape id="Cuadro de texto 8" o:spid="_x0000_s1026" type="#_x0000_t202" style="position:absolute;left:0;text-align:left;margin-left:-33.45pt;margin-top:222.3pt;width:325.1pt;height:2in;z-index:251668480;visibility:visible;mso-wrap-style:square;mso-width-percent:0;mso-wrap-distance-left:9pt;mso-wrap-distance-top:0;mso-wrap-distance-right:9pt;mso-wrap-distance-bottom:0;mso-position-horizontal:absolute;mso-position-horizontal-relative:text;mso-position-vertical:absolute;mso-position-vertical-relative:text;mso-width-percent:0;mso-width-relative:margin;v-text-anchor:middle" o:gfxdata="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" filled="f" stroked="f">
                 <o:extrusion v:ext="view" viewpoint="100pt,-100pt" skewangle="0" type="perspective"/>
                 <v:textbox style="mso-fit-shape-to-text:t" inset="0,0,0,0">
                   <w:txbxContent>
@@ -280,7 +280,7 @@
         <mc:AlternateContent>
           <mc:Choice Requires="wps">
             <w:drawing>
-              <wp:anchor distT="0" distB="0" distL="114300" distR="114300" simplePos="0" relativeHeight="251670528" behindDoc="0" locked="0" layoutInCell="1" allowOverlap="1" wp14:anchorId="4CBD9C7C" wp14:editId="21291F29">
+              <wp:anchor distT="0" distB="0" distL="114300" distR="114300" simplePos="0" relativeHeight="251670528" behindDoc="0" locked="0" layoutInCell="1" allowOverlap="1" wp14:anchorId="6C18B1C9" wp14:editId="0A6957C5">
                 <wp:simplePos x="0" y="0"/>
                 <wp:positionH relativeFrom="column">
                   <wp:posOffset>-422278</wp:posOffset>
@@ -381,7 +381,7 @@
           </mc:Choice>
           <mc:Fallback>
             <w:pict>
-              <v:shape w14:anchorId="4CBD9C7C" id="Cuadro de texto 7" o:spid="_x0000_s1027" type="#_x0000_t202" style="position:absolute;left:0;text-align:left;margin-left:-33.25pt;margin-top:281.8pt;width:325.1pt;height:2in;z-index:251670528;visibility:visible;mso-wrap-style:square;mso-width-percent:0;mso-wrap-distance-left:9pt;mso-wrap-distance-top:0;mso-wrap-distance-right:9pt;mso-wrap-distance-bottom:0;mso-position-horizontal:absolute;mso-position-horizontal-relative:text;mso-position-vertical:absolute;mso-position-vertical-relative:text;mso-width-percent:0;mso-width-relative:margin;v-text-anchor:middle" o:gfxdata="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" filled="f" stroked="f">
+              <v:shape w14:anchorId="6C18B1C9" id="Cuadro de texto 7" o:spid="_x0000_s1027" type="#_x0000_t202" style="position:absolute;left:0;text-align:left;margin-left:-33.25pt;margin-top:281.8pt;width:325.1pt;height:2in;z-index:251670528;visibility:visible;mso-wrap-style:square;mso-width-percent:0;mso-wrap-distance-left:9pt;mso-wrap-distance-top:0;mso-wrap-distance-right:9pt;mso-wrap-distance-bottom:0;mso-position-horizontal:absolute;mso-position-horizontal-relative:text;mso-position-vertical:absolute;mso-position-vertical-relative:text;mso-width-percent:0;mso-width-relative:margin;v-text-anchor:middle" o:gfxdata="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" filled="f" stroked="f">
                 <o:extrusion v:ext="view" viewpoint="100pt,-100pt" skewangle="0" type="perspective"/>
                 <v:textbox style="mso-fit-shape-to-text:t" inset="0,0,0,0">
                   <w:txbxContent>
@@ -441,7 +441,7 @@
         <mc:AlternateContent>
           <mc:Choice Requires="wps">
             <w:drawing>
-              <wp:anchor distT="0" distB="0" distL="114300" distR="114300" simplePos="0" relativeHeight="251666432" behindDoc="0" locked="0" layoutInCell="1" allowOverlap="1" wp14:anchorId="6BCD8175" wp14:editId="45EC6781">
+              <wp:anchor distT="0" distB="0" distL="114300" distR="114300" simplePos="0" relativeHeight="251666432" behindDoc="0" locked="0" layoutInCell="1" allowOverlap="1" wp14:anchorId="0658DBD7" wp14:editId="19F66E38">
                 <wp:simplePos x="0" y="0"/>
                 <wp:positionH relativeFrom="column">
                   <wp:posOffset>-415290</wp:posOffset>
@@ -612,7 +612,7 @@
           </mc:Choice>
           <mc:Fallback>
             <w:pict>
-              <v:shape w14:anchorId="6BCD8175" id="Cuadro de texto 5" o:spid="_x0000_s1028" type="#_x0000_t202" style="position:absolute;left:0;text-align:left;margin-left:-32.7pt;margin-top:-8.7pt;width:325.5pt;height:2in;z-index:251666432;visibility:visible;mso-wrap-style:square;mso-width-percent:0;mso-wrap-distance-left:9pt;mso-wrap-distance-top:0;mso-wrap-distance-right:9pt;mso-wrap-distance-bottom:0;mso-position-horizontal:absolute;mso-position-horizontal-relative:text;mso-position-vertical:absolute;mso-position-vertical-relative:text;mso-width-percent:0;mso-width-relative:margin;v-text-anchor:middle" o:gfxdata="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" filled="f" stroked="f">
+              <v:shape w14:anchorId="0658DBD7" id="Cuadro de texto 5" o:spid="_x0000_s1028" type="#_x0000_t202" style="position:absolute;left:0;text-align:left;margin-left:-32.7pt;margin-top:-8.7pt;width:325.5pt;height:2in;z-index:251666432;visibility:visible;mso-wrap-style:square;mso-width-percent:0;mso-wrap-distance-left:9pt;mso-wrap-distance-top:0;mso-wrap-distance-right:9pt;mso-wrap-distance-bottom:0;mso-position-horizontal:absolute;mso-position-horizontal-relative:text;mso-position-vertical:absolute;mso-position-vertical-relative:text;mso-width-percent:0;mso-width-relative:margin;v-text-anchor:middle" o:gfxdata="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" filled="f" stroked="f">
                 <o:extrusion v:ext="view" viewpoint="100pt,-100pt" skewangle="0" type="perspective"/>
                 <v:textbox style="mso-fit-shape-to-text:t" inset="0,0,0,0">
                   <w:txbxContent>
@@ -742,7 +742,7 @@
         <mc:AlternateContent>
           <mc:Choice Requires="wps">
             <w:drawing>
-              <wp:anchor distT="0" distB="0" distL="114300" distR="114300" simplePos="0" relativeHeight="251663360" behindDoc="0" locked="0" layoutInCell="1" allowOverlap="1" wp14:anchorId="13ED6D28" wp14:editId="16815CFE">
+              <wp:anchor distT="0" distB="0" distL="114300" distR="114300" simplePos="0" relativeHeight="251663360" behindDoc="0" locked="0" layoutInCell="1" allowOverlap="1" wp14:anchorId="1DEF2D24" wp14:editId="7BA38CE6">
                 <wp:simplePos x="0" y="0"/>
                 <wp:positionH relativeFrom="column">
                   <wp:posOffset>-436245</wp:posOffset>
@@ -831,7 +831,7 @@
         <mc:AlternateContent>
           <mc:Choice Requires="wps">
             <w:drawing>
-              <wp:anchor distT="0" distB="0" distL="114300" distR="114300" simplePos="0" relativeHeight="251664384" behindDoc="0" locked="0" layoutInCell="1" allowOverlap="1" wp14:anchorId="583A3134" wp14:editId="4B7E7361">
+              <wp:anchor distT="0" distB="0" distL="114300" distR="114300" simplePos="0" relativeHeight="251664384" behindDoc="0" locked="0" layoutInCell="1" allowOverlap="1" wp14:anchorId="4C61570E" wp14:editId="4D558588">
                 <wp:simplePos x="0" y="0"/>
                 <wp:positionH relativeFrom="column">
                   <wp:posOffset>-438150</wp:posOffset>
@@ -908,7 +908,7 @@
         <mc:AlternateContent>
           <mc:Choice Requires="wps">
             <w:drawing>
-              <wp:anchor distT="45720" distB="45720" distL="114300" distR="114300" simplePos="0" relativeHeight="251661312" behindDoc="0" locked="0" layoutInCell="1" allowOverlap="1" wp14:anchorId="7A6CDB55" wp14:editId="3D274530">
+              <wp:anchor distT="45720" distB="45720" distL="114300" distR="114300" simplePos="0" relativeHeight="251661312" behindDoc="0" locked="0" layoutInCell="1" allowOverlap="1" wp14:anchorId="64F09D41" wp14:editId="7DCDA133">
                 <wp:simplePos x="0" y="0"/>
                 <wp:positionH relativeFrom="margin">
                   <wp:posOffset>4327525</wp:posOffset>
@@ -1038,7 +1038,7 @@
           </mc:Choice>
           <mc:Fallback>
             <w:pict>
-              <v:shape w14:anchorId="7A6CDB55" id="Cuadro de texto 2" o:spid="_x0000_s1029" type="#_x0000_t202" style="position:absolute;left:0;text-align:left;margin-left:340.75pt;margin-top:621.75pt;width:159.75pt;height:104.5pt;z-index:251661312;visibility:visible;mso-wrap-style:square;mso-width-percent:0;mso-height-percent:0;mso-wrap-distance-left:9pt;mso-wrap-distance-top:3.6pt;mso-wrap-distance-right:9pt;mso-wrap-distance-bottom:3.6pt;mso-position-horizontal:absolute;mso-position-horizontal-relative:margin;mso-position-vertical:absolute;mso-position-vertical-relative:text;mso-width-percent:0;mso-height-percent:0;mso-width-relative:margin;mso-height-relative:margin;v-text-anchor:top" o:gfxdata="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" fillcolor="#deeaf6 [660]" strokecolor="#002060" strokeweight="1.5pt">
+              <v:shape w14:anchorId="64F09D41" id="Cuadro de texto 2" o:spid="_x0000_s1029" type="#_x0000_t202" style="position:absolute;left:0;text-align:left;margin-left:340.75pt;margin-top:621.75pt;width:159.75pt;height:104.5pt;z-index:251661312;visibility:visible;mso-wrap-style:square;mso-width-percent:0;mso-height-percent:0;mso-wrap-distance-left:9pt;mso-wrap-distance-top:3.6pt;mso-wrap-distance-right:9pt;mso-wrap-distance-bottom:3.6pt;mso-position-horizontal:absolute;mso-position-horizontal-relative:margin;mso-position-vertical:absolute;mso-position-vertical-relative:text;mso-width-percent:0;mso-height-percent:0;mso-width-relative:margin;mso-height-relative:margin;v-text-anchor:top" o:gfxdata="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" fillcolor="#deeaf6 [660]" strokecolor="#002060" strokeweight="1.5pt">
                 <v:textbox>
                   <w:txbxContent>
                     <w:p>
@@ -1122,7 +1122,7 @@
         <mc:AlternateContent>
           <mc:Choice Requires="wpg">
             <w:drawing>
-              <wp:anchor distT="0" distB="0" distL="114300" distR="114300" simplePos="0" relativeHeight="251659264" behindDoc="0" locked="0" layoutInCell="1" allowOverlap="1" wp14:anchorId="279309A2" wp14:editId="4EE54146">
+              <wp:anchor distT="0" distB="0" distL="114300" distR="114300" simplePos="0" relativeHeight="251659264" behindDoc="0" locked="0" layoutInCell="1" allowOverlap="1" wp14:anchorId="54AE1285" wp14:editId="35094EDC">
                 <wp:simplePos x="0" y="0"/>
                 <wp:positionH relativeFrom="page">
                   <wp:align>right</wp:align>
@@ -2445,7 +2445,7 @@
             <w:noProof/>
             <w:webHidden/>
           </w:rPr>
-          <w:t>7</w:t>
+          <w:t>8</w:t>
         </w:r>
         <w:r>
           <w:rPr>
@@ -2531,7 +2531,7 @@
             <w:noProof/>
             <w:webHidden/>
           </w:rPr>
-          <w:t>7</w:t>
+          <w:t>8</w:t>
         </w:r>
         <w:r>
           <w:rPr>
@@ -2581,13 +2581,7 @@
         <w:spacing w:after="0"/>
       </w:pPr>
       <w:r>
-        <w:t>El proyecto consiste en el desarrollo de una aplicación que sea capaz de llevar la gestión d</w:t>
-      </w:r>
-      <w:r>
-        <w:t>el Colegio Oficial de Ingenieros en Informática del Principado de Asturias (COIIPA), en esta gest</w:t>
-      </w:r>
-      <w:r>
-        <w:t>ión, se incluyen diversas funcionalidades, divididas en 2 grandes bloques, la gestión de cursos y  la gestión de los colegiados, precolegiados y estudiantes base del colegio.</w:t>
+        <w:t>El proyecto consiste en el desarrollo de una aplicación que sea capaz de llevar la gestión del Colegio Oficial de Ingenieros en Informática del Principado de Asturias (COIIPA), en esta gestión, se incluyen diversas funcionalidades, divididas en 2 grandes bloques, la gestión de cursos y  la gestión de los colegiados, precolegiados y estudiantes base del colegio.</w:t>
       </w:r>
     </w:p>
     <w:p>
@@ -2773,13 +2767,7 @@
       </w:pPr>
       <w:bookmarkStart w:id="4" w:name="_Toc121686975"/>
       <w:r>
-        <w:t>Entidad</w:t>
-      </w:r>
-      <w:r>
-        <w:t xml:space="preserve"> solicitante</w:t>
-      </w:r>
-      <w:r>
-        <w:t>:</w:t>
+        <w:t>Entidad solicitante:</w:t>
       </w:r>
       <w:bookmarkEnd w:id="4"/>
     </w:p>
@@ -2928,25 +2916,7 @@
         <w:spacing w:after="0"/>
       </w:pPr>
       <w:r>
-        <w:t xml:space="preserve">Gestionar las asignaciones </w:t>
-      </w:r>
-      <w:r>
-        <w:t>de visado</w:t>
-      </w:r>
-      <w:r>
-        <w:t>, pudiendo asignar</w:t>
-      </w:r>
-      <w:r>
-        <w:t xml:space="preserve"> solicitudes </w:t>
-      </w:r>
-      <w:r>
-        <w:t xml:space="preserve">a </w:t>
-      </w:r>
-      <w:r>
-        <w:t>visadores</w:t>
-      </w:r>
-      <w:r>
-        <w:t>.</w:t>
+        <w:t>Gestionar las asignaciones de visado, pudiendo asignar solicitudes a visadores.</w:t>
       </w:r>
     </w:p>
     <w:p>
@@ -2959,10 +2929,7 @@
       </w:pPr>
       <w:bookmarkStart w:id="6" w:name="_Toc121686977"/>
       <w:r>
-        <w:t>Responsable de formación</w:t>
-      </w:r>
-      <w:r>
-        <w:t>:</w:t>
+        <w:t>Responsable de formación:</w:t>
       </w:r>
       <w:bookmarkEnd w:id="6"/>
     </w:p>
@@ -3504,14 +3471,7 @@
                 <w:i/>
                 <w:color w:val="002060"/>
               </w:rPr>
-              <w:t>#181</w:t>
-            </w:r>
-            <w:r>
-              <w:rPr>
-                <w:i/>
-                <w:color w:val="002060"/>
-              </w:rPr>
-              <w:t>40</w:t>
+              <w:t>#18140</w:t>
             </w:r>
           </w:p>
           <w:p>
@@ -3618,14 +3578,7 @@
                 <w:i/>
                 <w:color w:val="002060"/>
               </w:rPr>
-              <w:t>#</w:t>
-            </w:r>
-            <w:r>
-              <w:rPr>
-                <w:i/>
-                <w:color w:val="002060"/>
-              </w:rPr>
-              <w:t>18141</w:t>
+              <w:t>#18141</w:t>
             </w:r>
           </w:p>
         </w:tc>
@@ -3727,14 +3680,7 @@
                 <w:i/>
                 <w:color w:val="002060"/>
               </w:rPr>
-              <w:t>#</w:t>
-            </w:r>
-            <w:r>
-              <w:rPr>
-                <w:i/>
-                <w:color w:val="002060"/>
-              </w:rPr>
-              <w:t>18142</w:t>
+              <w:t>#18142</w:t>
             </w:r>
           </w:p>
         </w:tc>
@@ -3824,14 +3770,7 @@
                 <w:i/>
                 <w:color w:val="002060"/>
               </w:rPr>
-              <w:t>#</w:t>
-            </w:r>
-            <w:r>
-              <w:rPr>
-                <w:i/>
-                <w:color w:val="002060"/>
-              </w:rPr>
-              <w:t>18143</w:t>
+              <w:t>#18143</w:t>
             </w:r>
           </w:p>
         </w:tc>
@@ -3927,14 +3866,7 @@
                 <w:i/>
                 <w:color w:val="002060"/>
               </w:rPr>
-              <w:t>#</w:t>
-            </w:r>
-            <w:r>
-              <w:rPr>
-                <w:i/>
-                <w:color w:val="002060"/>
-              </w:rPr>
-              <w:t>18144</w:t>
+              <w:t>#18144</w:t>
             </w:r>
           </w:p>
         </w:tc>
@@ -4027,14 +3959,7 @@
                 <w:i/>
                 <w:color w:val="002060"/>
               </w:rPr>
-              <w:t>#</w:t>
-            </w:r>
-            <w:r>
-              <w:rPr>
-                <w:i/>
-                <w:color w:val="002060"/>
-              </w:rPr>
-              <w:t>19054</w:t>
+              <w:t>#19054</w:t>
             </w:r>
           </w:p>
         </w:tc>
@@ -4124,14 +4049,7 @@
                 <w:i/>
                 <w:color w:val="002060"/>
               </w:rPr>
-              <w:t>#</w:t>
-            </w:r>
-            <w:r>
-              <w:rPr>
-                <w:i/>
-                <w:color w:val="002060"/>
-              </w:rPr>
-              <w:t>19055</w:t>
+              <w:t>#19055</w:t>
             </w:r>
           </w:p>
         </w:tc>
@@ -4227,14 +4145,7 @@
                 <w:i/>
                 <w:color w:val="002060"/>
               </w:rPr>
-              <w:t>#</w:t>
-            </w:r>
-            <w:r>
-              <w:rPr>
-                <w:i/>
-                <w:color w:val="002060"/>
-              </w:rPr>
-              <w:t>19056</w:t>
+              <w:t>#19056</w:t>
             </w:r>
           </w:p>
         </w:tc>
@@ -4324,14 +4235,7 @@
                 <w:i/>
                 <w:color w:val="002060"/>
               </w:rPr>
-              <w:t>#</w:t>
-            </w:r>
-            <w:r>
-              <w:rPr>
-                <w:i/>
-                <w:color w:val="002060"/>
-              </w:rPr>
-              <w:t>19058</w:t>
+              <w:t>#19058</w:t>
             </w:r>
           </w:p>
         </w:tc>
@@ -4424,14 +4328,7 @@
                 <w:i/>
                 <w:color w:val="002060"/>
               </w:rPr>
-              <w:t>#</w:t>
-            </w:r>
-            <w:r>
-              <w:rPr>
-                <w:i/>
-                <w:color w:val="002060"/>
-              </w:rPr>
-              <w:t>19073</w:t>
+              <w:t>#19073</w:t>
             </w:r>
           </w:p>
         </w:tc>
@@ -5275,14 +5172,7 @@
                 <w:i/>
                 <w:color w:val="002060"/>
               </w:rPr>
-              <w:t>#</w:t>
-            </w:r>
-            <w:r>
-              <w:rPr>
-                <w:i/>
-                <w:color w:val="002060"/>
-              </w:rPr>
-              <w:t>19</w:t>
+              <w:t>#19</w:t>
             </w:r>
             <w:r>
               <w:rPr>
@@ -5373,7 +5263,7 @@
           <w:lang w:eastAsia="es-ES"/>
         </w:rPr>
         <w:drawing>
-          <wp:anchor distT="0" distB="0" distL="114300" distR="114300" simplePos="0" relativeHeight="251672576" behindDoc="0" locked="0" layoutInCell="1" allowOverlap="1">
+          <wp:anchor distT="0" distB="0" distL="114300" distR="114300" simplePos="0" relativeHeight="251672576" behindDoc="0" locked="0" layoutInCell="1" allowOverlap="1" wp14:anchorId="41231FE5" wp14:editId="7B8B6316">
             <wp:simplePos x="0" y="0"/>
             <wp:positionH relativeFrom="margin">
               <wp:align>right</wp:align>
@@ -5472,9 +5362,19 @@
       <w:pPr>
         <w:jc w:val="left"/>
       </w:pPr>
+    </w:p>
+    <w:p>
+      <w:pPr>
+        <w:jc w:val="left"/>
+      </w:pPr>
       <w:r>
         <w:br w:type="page"/>
       </w:r>
+    </w:p>
+    <w:p>
+      <w:pPr>
+        <w:jc w:val="left"/>
+      </w:pPr>
     </w:p>
     <w:p>
       <w:pPr>
@@ -5493,18 +5393,879 @@
       </w:pPr>
       <w:bookmarkStart w:id="12" w:name="_Toc121686983"/>
       <w:r>
-        <w:lastRenderedPageBreak/>
         <w:t>Anexo I.</w:t>
       </w:r>
       <w:bookmarkEnd w:id="12"/>
     </w:p>
     <w:p>
       <w:pPr>
-        <w:jc w:val="left"/>
-      </w:pPr>
-      <w:r>
-        <w:br w:type="page"/>
-      </w:r>
+        <w:pStyle w:val="Ttulo2"/>
+        <w:numPr>
+          <w:ilvl w:val="1"/>
+          <w:numId w:val="3"/>
+        </w:numPr>
+      </w:pPr>
+      <w:r>
+        <w:t>Sprint 1</w:t>
+      </w:r>
+      <w:r>
+        <w:t>:</w:t>
+      </w:r>
+    </w:p>
+    <w:p>
+      <w:pPr>
+        <w:pStyle w:val="Ttulo3"/>
+        <w:numPr>
+          <w:ilvl w:val="2"/>
+          <w:numId w:val="3"/>
+        </w:numPr>
+      </w:pPr>
+      <w:r>
+        <w:t xml:space="preserve">Historias 18131/18142 </w:t>
+      </w:r>
+      <w:r>
+        <w:rPr>
+          <w:noProof/>
+        </w:rPr>
+        <w:drawing>
+          <wp:inline distT="0" distB="0" distL="0" distR="0" wp14:anchorId="188E033E" wp14:editId="73E068BB">
+            <wp:extent cx="4237404" cy="3181350"/>
+            <wp:effectExtent l="0" t="0" r="0" b="0"/>
+            <wp:docPr id="15" name="Imagen 15"/>
+            <wp:cNvGraphicFramePr>
+              <a:graphicFrameLocks xmlns:a="http://schemas.openxmlformats.org/drawingml/2006/main" noChangeAspect="1"/>
+            </wp:cNvGraphicFramePr>
+            <a:graphic xmlns:a="http://schemas.openxmlformats.org/drawingml/2006/main">
+              <a:graphicData uri="http://schemas.openxmlformats.org/drawingml/2006/picture">
+                <pic:pic xmlns:pic="http://schemas.openxmlformats.org/drawingml/2006/picture">
+                  <pic:nvPicPr>
+                    <pic:cNvPr id="0" name="Picture 1"/>
+                    <pic:cNvPicPr>
+                      <a:picLocks noChangeAspect="1" noChangeArrowheads="1"/>
+                    </pic:cNvPicPr>
+                  </pic:nvPicPr>
+                  <pic:blipFill>
+                    <a:blip r:embed="rId11">
+                      <a:extLst>
+                        <a:ext uri="{28A0092B-C50C-407E-A947-70E740481C1C}">
+                          <a14:useLocalDpi xmlns:a14="http://schemas.microsoft.com/office/drawing/2010/main" val="0"/>
+                        </a:ext>
+                      </a:extLst>
+                    </a:blip>
+                    <a:srcRect/>
+                    <a:stretch>
+                      <a:fillRect/>
+                    </a:stretch>
+                  </pic:blipFill>
+                  <pic:spPr bwMode="auto">
+                    <a:xfrm>
+                      <a:off x="0" y="0"/>
+                      <a:ext cx="4244066" cy="3186352"/>
+                    </a:xfrm>
+                    <a:prstGeom prst="rect">
+                      <a:avLst/>
+                    </a:prstGeom>
+                    <a:noFill/>
+                    <a:ln>
+                      <a:noFill/>
+                    </a:ln>
+                  </pic:spPr>
+                </pic:pic>
+              </a:graphicData>
+            </a:graphic>
+          </wp:inline>
+        </w:drawing>
+      </w:r>
+    </w:p>
+    <w:p>
+      <w:pPr>
+        <w:pStyle w:val="Ttulo3"/>
+        <w:numPr>
+          <w:ilvl w:val="2"/>
+          <w:numId w:val="3"/>
+        </w:numPr>
+      </w:pPr>
+      <w:r>
+        <w:t xml:space="preserve">Historias 18131/18142 </w:t>
+      </w:r>
+    </w:p>
+    <w:p>
+      <w:pPr>
+        <w:pStyle w:val="Ttulo3"/>
+        <w:ind w:left="1224"/>
+      </w:pPr>
+      <w:r>
+        <w:rPr>
+          <w:noProof/>
+        </w:rPr>
+        <w:drawing>
+          <wp:inline distT="0" distB="0" distL="0" distR="0" wp14:anchorId="3F454849" wp14:editId="777ADC61">
+            <wp:extent cx="4224714" cy="3171825"/>
+            <wp:effectExtent l="0" t="0" r="4445" b="0"/>
+            <wp:docPr id="16" name="Imagen 16" descr="Pizarrón blanco con texto en letras negras sobre fondo blanco&#10;&#10;Descripción generada automáticamente con confianza media"/>
+            <wp:cNvGraphicFramePr>
+              <a:graphicFrameLocks xmlns:a="http://schemas.openxmlformats.org/drawingml/2006/main" noChangeAspect="1"/>
+            </wp:cNvGraphicFramePr>
+            <a:graphic xmlns:a="http://schemas.openxmlformats.org/drawingml/2006/main">
+              <a:graphicData uri="http://schemas.openxmlformats.org/drawingml/2006/picture">
+                <pic:pic xmlns:pic="http://schemas.openxmlformats.org/drawingml/2006/picture">
+                  <pic:nvPicPr>
+                    <pic:cNvPr id="16" name="Imagen 16" descr="Pizarrón blanco con texto en letras negras sobre fondo blanco&#10;&#10;Descripción generada automáticamente con confianza media"/>
+                    <pic:cNvPicPr>
+                      <a:picLocks noChangeAspect="1" noChangeArrowheads="1"/>
+                    </pic:cNvPicPr>
+                  </pic:nvPicPr>
+                  <pic:blipFill>
+                    <a:blip r:embed="rId12" cstate="print">
+                      <a:extLst>
+                        <a:ext uri="{28A0092B-C50C-407E-A947-70E740481C1C}">
+                          <a14:useLocalDpi xmlns:a14="http://schemas.microsoft.com/office/drawing/2010/main" val="0"/>
+                        </a:ext>
+                      </a:extLst>
+                    </a:blip>
+                    <a:srcRect/>
+                    <a:stretch>
+                      <a:fillRect/>
+                    </a:stretch>
+                  </pic:blipFill>
+                  <pic:spPr bwMode="auto">
+                    <a:xfrm>
+                      <a:off x="0" y="0"/>
+                      <a:ext cx="4236356" cy="3180566"/>
+                    </a:xfrm>
+                    <a:prstGeom prst="rect">
+                      <a:avLst/>
+                    </a:prstGeom>
+                    <a:noFill/>
+                    <a:ln>
+                      <a:noFill/>
+                    </a:ln>
+                  </pic:spPr>
+                </pic:pic>
+              </a:graphicData>
+            </a:graphic>
+          </wp:inline>
+        </w:drawing>
+      </w:r>
+    </w:p>
+    <w:p/>
+    <w:p>
+      <w:pPr>
+        <w:pStyle w:val="Ttulo3"/>
+        <w:numPr>
+          <w:ilvl w:val="2"/>
+          <w:numId w:val="3"/>
+        </w:numPr>
+      </w:pPr>
+      <w:r>
+        <w:lastRenderedPageBreak/>
+        <w:t>Historias 18138/18139</w:t>
+      </w:r>
+    </w:p>
+    <w:p>
+      <w:pPr>
+        <w:pStyle w:val="Ttulo3"/>
+        <w:ind w:left="1224"/>
+      </w:pPr>
+      <w:r>
+        <w:rPr>
+          <w:noProof/>
+          <w:vertAlign w:val="superscript"/>
+        </w:rPr>
+        <w:drawing>
+          <wp:inline distT="0" distB="0" distL="0" distR="0" wp14:anchorId="7F7088E6" wp14:editId="019FC10D">
+            <wp:extent cx="4212027" cy="3162300"/>
+            <wp:effectExtent l="0" t="0" r="0" b="0"/>
+            <wp:docPr id="17" name="Imagen 17" descr="Imagen que contiene Tabla&#10;&#10;Descripción generada automáticamente"/>
+            <wp:cNvGraphicFramePr>
+              <a:graphicFrameLocks xmlns:a="http://schemas.openxmlformats.org/drawingml/2006/main" noChangeAspect="1"/>
+            </wp:cNvGraphicFramePr>
+            <a:graphic xmlns:a="http://schemas.openxmlformats.org/drawingml/2006/main">
+              <a:graphicData uri="http://schemas.openxmlformats.org/drawingml/2006/picture">
+                <pic:pic xmlns:pic="http://schemas.openxmlformats.org/drawingml/2006/picture">
+                  <pic:nvPicPr>
+                    <pic:cNvPr id="17" name="Imagen 17" descr="Imagen que contiene Tabla&#10;&#10;Descripción generada automáticamente"/>
+                    <pic:cNvPicPr>
+                      <a:picLocks noChangeAspect="1" noChangeArrowheads="1"/>
+                    </pic:cNvPicPr>
+                  </pic:nvPicPr>
+                  <pic:blipFill>
+                    <a:blip r:embed="rId13" cstate="print">
+                      <a:extLst>
+                        <a:ext uri="{28A0092B-C50C-407E-A947-70E740481C1C}">
+                          <a14:useLocalDpi xmlns:a14="http://schemas.microsoft.com/office/drawing/2010/main" val="0"/>
+                        </a:ext>
+                      </a:extLst>
+                    </a:blip>
+                    <a:srcRect/>
+                    <a:stretch>
+                      <a:fillRect/>
+                    </a:stretch>
+                  </pic:blipFill>
+                  <pic:spPr bwMode="auto">
+                    <a:xfrm>
+                      <a:off x="0" y="0"/>
+                      <a:ext cx="4262319" cy="3200058"/>
+                    </a:xfrm>
+                    <a:prstGeom prst="rect">
+                      <a:avLst/>
+                    </a:prstGeom>
+                    <a:noFill/>
+                    <a:ln>
+                      <a:noFill/>
+                    </a:ln>
+                  </pic:spPr>
+                </pic:pic>
+              </a:graphicData>
+            </a:graphic>
+          </wp:inline>
+        </w:drawing>
+      </w:r>
+    </w:p>
+    <w:p/>
+    <w:p/>
+    <w:p>
+      <w:pPr>
+        <w:pStyle w:val="Ttulo2"/>
+        <w:numPr>
+          <w:ilvl w:val="1"/>
+          <w:numId w:val="3"/>
+        </w:numPr>
+      </w:pPr>
+      <w:r>
+        <w:lastRenderedPageBreak/>
+        <w:t xml:space="preserve">Sprint </w:t>
+      </w:r>
+      <w:r>
+        <w:t>2</w:t>
+      </w:r>
+      <w:r>
+        <w:t>:</w:t>
+      </w:r>
+    </w:p>
+    <w:p>
+      <w:pPr>
+        <w:pStyle w:val="Ttulo3"/>
+        <w:numPr>
+          <w:ilvl w:val="2"/>
+          <w:numId w:val="3"/>
+        </w:numPr>
+      </w:pPr>
+      <w:r>
+        <w:t>Historias 1</w:t>
+      </w:r>
+      <w:r>
+        <w:t>9058</w:t>
+      </w:r>
+      <w:r>
+        <w:t>/1</w:t>
+      </w:r>
+      <w:r>
+        <w:t>9056</w:t>
+      </w:r>
+    </w:p>
+    <w:p>
+      <w:pPr>
+        <w:pStyle w:val="Ttulo3"/>
+        <w:ind w:left="1224"/>
+      </w:pPr>
+      <w:r>
+        <w:rPr>
+          <w:noProof/>
+        </w:rPr>
+        <w:drawing>
+          <wp:inline distT="0" distB="0" distL="0" distR="0" wp14:anchorId="48C18561" wp14:editId="31C1422B">
+            <wp:extent cx="3913619" cy="2600325"/>
+            <wp:effectExtent l="0" t="0" r="0" b="0"/>
+            <wp:docPr id="18" name="Imagen 18"/>
+            <wp:cNvGraphicFramePr>
+              <a:graphicFrameLocks xmlns:a="http://schemas.openxmlformats.org/drawingml/2006/main" noChangeAspect="1"/>
+            </wp:cNvGraphicFramePr>
+            <a:graphic xmlns:a="http://schemas.openxmlformats.org/drawingml/2006/main">
+              <a:graphicData uri="http://schemas.openxmlformats.org/drawingml/2006/picture">
+                <pic:pic xmlns:pic="http://schemas.openxmlformats.org/drawingml/2006/picture">
+                  <pic:nvPicPr>
+                    <pic:cNvPr id="0" name="Picture 4"/>
+                    <pic:cNvPicPr>
+                      <a:picLocks noChangeAspect="1" noChangeArrowheads="1"/>
+                    </pic:cNvPicPr>
+                  </pic:nvPicPr>
+                  <pic:blipFill rotWithShape="1">
+                    <a:blip r:embed="rId14" cstate="print">
+                      <a:extLst>
+                        <a:ext uri="{28A0092B-C50C-407E-A947-70E740481C1C}">
+                          <a14:useLocalDpi xmlns:a14="http://schemas.microsoft.com/office/drawing/2010/main" val="0"/>
+                        </a:ext>
+                      </a:extLst>
+                    </a:blip>
+                    <a:srcRect l="14642" r="15732"/>
+                    <a:stretch/>
+                  </pic:blipFill>
+                  <pic:spPr bwMode="auto">
+                    <a:xfrm>
+                      <a:off x="0" y="0"/>
+                      <a:ext cx="3922302" cy="2606094"/>
+                    </a:xfrm>
+                    <a:prstGeom prst="rect">
+                      <a:avLst/>
+                    </a:prstGeom>
+                    <a:noFill/>
+                    <a:ln>
+                      <a:noFill/>
+                    </a:ln>
+                    <a:extLst>
+                      <a:ext uri="{53640926-AAD7-44D8-BBD7-CCE9431645EC}">
+                        <a14:shadowObscured xmlns:a14="http://schemas.microsoft.com/office/drawing/2010/main"/>
+                      </a:ext>
+                    </a:extLst>
+                  </pic:spPr>
+                </pic:pic>
+              </a:graphicData>
+            </a:graphic>
+          </wp:inline>
+        </w:drawing>
+      </w:r>
+    </w:p>
+    <w:p>
+      <w:pPr>
+        <w:pStyle w:val="Ttulo3"/>
+        <w:numPr>
+          <w:ilvl w:val="2"/>
+          <w:numId w:val="3"/>
+        </w:numPr>
+      </w:pPr>
+      <w:r>
+        <w:t>Historias 1905</w:t>
+      </w:r>
+      <w:r>
+        <w:t>5</w:t>
+      </w:r>
+      <w:r>
+        <w:t>/1905</w:t>
+      </w:r>
+      <w:r>
+        <w:t>4</w:t>
+      </w:r>
+    </w:p>
+    <w:p>
+      <w:pPr>
+        <w:pStyle w:val="Ttulo3"/>
+        <w:ind w:left="1224"/>
+      </w:pPr>
+      <w:r>
+        <w:rPr>
+          <w:noProof/>
+        </w:rPr>
+        <w:drawing>
+          <wp:inline distT="0" distB="0" distL="0" distR="0" wp14:anchorId="5033465D" wp14:editId="666F95F8">
+            <wp:extent cx="2681845" cy="3894660"/>
+            <wp:effectExtent l="3175" t="0" r="7620" b="7620"/>
+            <wp:docPr id="20" name="Imagen 20"/>
+            <wp:cNvGraphicFramePr>
+              <a:graphicFrameLocks xmlns:a="http://schemas.openxmlformats.org/drawingml/2006/main" noChangeAspect="1"/>
+            </wp:cNvGraphicFramePr>
+            <a:graphic xmlns:a="http://schemas.openxmlformats.org/drawingml/2006/main">
+              <a:graphicData uri="http://schemas.openxmlformats.org/drawingml/2006/picture">
+                <pic:pic xmlns:pic="http://schemas.openxmlformats.org/drawingml/2006/picture">
+                  <pic:nvPicPr>
+                    <pic:cNvPr id="0" name="Picture 5"/>
+                    <pic:cNvPicPr>
+                      <a:picLocks noChangeAspect="1" noChangeArrowheads="1"/>
+                    </pic:cNvPicPr>
+                  </pic:nvPicPr>
+                  <pic:blipFill rotWithShape="1">
+                    <a:blip r:embed="rId15" cstate="print">
+                      <a:extLst>
+                        <a:ext uri="{28A0092B-C50C-407E-A947-70E740481C1C}">
+                          <a14:useLocalDpi xmlns:a14="http://schemas.microsoft.com/office/drawing/2010/main" val="0"/>
+                        </a:ext>
+                      </a:extLst>
+                    </a:blip>
+                    <a:srcRect t="15149" b="17778"/>
+                    <a:stretch/>
+                  </pic:blipFill>
+                  <pic:spPr bwMode="auto">
+                    <a:xfrm rot="5400000">
+                      <a:off x="0" y="0"/>
+                      <a:ext cx="2701058" cy="3922561"/>
+                    </a:xfrm>
+                    <a:prstGeom prst="rect">
+                      <a:avLst/>
+                    </a:prstGeom>
+                    <a:noFill/>
+                    <a:ln>
+                      <a:noFill/>
+                    </a:ln>
+                    <a:extLst>
+                      <a:ext uri="{53640926-AAD7-44D8-BBD7-CCE9431645EC}">
+                        <a14:shadowObscured xmlns:a14="http://schemas.microsoft.com/office/drawing/2010/main"/>
+                      </a:ext>
+                    </a:extLst>
+                  </pic:spPr>
+                </pic:pic>
+              </a:graphicData>
+            </a:graphic>
+          </wp:inline>
+        </w:drawing>
+      </w:r>
+    </w:p>
+    <w:p>
+      <w:pPr>
+        <w:pStyle w:val="Ttulo3"/>
+        <w:numPr>
+          <w:ilvl w:val="2"/>
+          <w:numId w:val="3"/>
+        </w:numPr>
+      </w:pPr>
+      <w:r>
+        <w:t>Historias 190</w:t>
+      </w:r>
+      <w:r>
+        <w:t>73</w:t>
+      </w:r>
+      <w:r>
+        <w:t>/190</w:t>
+      </w:r>
+      <w:r>
+        <w:t>44</w:t>
+      </w:r>
+    </w:p>
+    <w:p>
+      <w:pPr>
+        <w:pStyle w:val="Ttulo3"/>
+        <w:ind w:left="1224"/>
+      </w:pPr>
+      <w:r>
+        <w:rPr>
+          <w:noProof/>
+        </w:rPr>
+        <w:drawing>
+          <wp:inline distT="0" distB="0" distL="0" distR="0" wp14:anchorId="08D60712" wp14:editId="58783059">
+            <wp:extent cx="3844362" cy="2686050"/>
+            <wp:effectExtent l="0" t="0" r="3810" b="0"/>
+            <wp:docPr id="21" name="Imagen 21"/>
+            <wp:cNvGraphicFramePr>
+              <a:graphicFrameLocks xmlns:a="http://schemas.openxmlformats.org/drawingml/2006/main" noChangeAspect="1"/>
+            </wp:cNvGraphicFramePr>
+            <a:graphic xmlns:a="http://schemas.openxmlformats.org/drawingml/2006/main">
+              <a:graphicData uri="http://schemas.openxmlformats.org/drawingml/2006/picture">
+                <pic:pic xmlns:pic="http://schemas.openxmlformats.org/drawingml/2006/picture">
+                  <pic:nvPicPr>
+                    <pic:cNvPr id="0" name="Picture 6"/>
+                    <pic:cNvPicPr>
+                      <a:picLocks noChangeAspect="1" noChangeArrowheads="1"/>
+                    </pic:cNvPicPr>
+                  </pic:nvPicPr>
+                  <pic:blipFill rotWithShape="1">
+                    <a:blip r:embed="rId16" cstate="print">
+                      <a:extLst>
+                        <a:ext uri="{28A0092B-C50C-407E-A947-70E740481C1C}">
+                          <a14:useLocalDpi xmlns:a14="http://schemas.microsoft.com/office/drawing/2010/main" val="0"/>
+                        </a:ext>
+                      </a:extLst>
+                    </a:blip>
+                    <a:srcRect l="15509" r="18280"/>
+                    <a:stretch/>
+                  </pic:blipFill>
+                  <pic:spPr bwMode="auto">
+                    <a:xfrm>
+                      <a:off x="0" y="0"/>
+                      <a:ext cx="3872042" cy="2705390"/>
+                    </a:xfrm>
+                    <a:prstGeom prst="rect">
+                      <a:avLst/>
+                    </a:prstGeom>
+                    <a:noFill/>
+                    <a:ln>
+                      <a:noFill/>
+                    </a:ln>
+                    <a:extLst>
+                      <a:ext uri="{53640926-AAD7-44D8-BBD7-CCE9431645EC}">
+                        <a14:shadowObscured xmlns:a14="http://schemas.microsoft.com/office/drawing/2010/main"/>
+                      </a:ext>
+                    </a:extLst>
+                  </pic:spPr>
+                </pic:pic>
+              </a:graphicData>
+            </a:graphic>
+          </wp:inline>
+        </w:drawing>
+      </w:r>
+    </w:p>
+    <w:p/>
+    <w:p>
+      <w:pPr>
+        <w:pStyle w:val="Ttulo2"/>
+        <w:numPr>
+          <w:ilvl w:val="1"/>
+          <w:numId w:val="3"/>
+        </w:numPr>
+      </w:pPr>
+      <w:r>
+        <w:lastRenderedPageBreak/>
+        <w:t xml:space="preserve">Sprint </w:t>
+      </w:r>
+      <w:r>
+        <w:t>3</w:t>
+      </w:r>
+      <w:r>
+        <w:t>:</w:t>
+      </w:r>
+    </w:p>
+    <w:p>
+      <w:pPr>
+        <w:pStyle w:val="Ttulo3"/>
+        <w:numPr>
+          <w:ilvl w:val="2"/>
+          <w:numId w:val="3"/>
+        </w:numPr>
+      </w:pPr>
+      <w:r>
+        <w:t>Historia</w:t>
+      </w:r>
+      <w:r>
+        <w:t>s</w:t>
+      </w:r>
+      <w:r>
+        <w:t xml:space="preserve"> 19</w:t>
+      </w:r>
+      <w:r>
+        <w:t>735/19738</w:t>
+      </w:r>
+    </w:p>
+    <w:p>
+      <w:pPr>
+        <w:pStyle w:val="Ttulo3"/>
+        <w:ind w:left="1224"/>
+      </w:pPr>
+      <w:r>
+        <w:rPr>
+          <w:noProof/>
+        </w:rPr>
+        <w:drawing>
+          <wp:inline distT="0" distB="0" distL="0" distR="0" wp14:anchorId="0CC1C335" wp14:editId="5538B3B8">
+            <wp:extent cx="4267200" cy="2886075"/>
+            <wp:effectExtent l="0" t="0" r="0" b="9525"/>
+            <wp:docPr id="22" name="Imagen 22"/>
+            <wp:cNvGraphicFramePr>
+              <a:graphicFrameLocks xmlns:a="http://schemas.openxmlformats.org/drawingml/2006/main" noChangeAspect="1"/>
+            </wp:cNvGraphicFramePr>
+            <a:graphic xmlns:a="http://schemas.openxmlformats.org/drawingml/2006/main">
+              <a:graphicData uri="http://schemas.openxmlformats.org/drawingml/2006/picture">
+                <pic:pic xmlns:pic="http://schemas.openxmlformats.org/drawingml/2006/picture">
+                  <pic:nvPicPr>
+                    <pic:cNvPr id="0" name="Picture 7"/>
+                    <pic:cNvPicPr>
+                      <a:picLocks noChangeAspect="1" noChangeArrowheads="1"/>
+                    </pic:cNvPicPr>
+                  </pic:nvPicPr>
+                  <pic:blipFill rotWithShape="1">
+                    <a:blip r:embed="rId17" cstate="print">
+                      <a:extLst>
+                        <a:ext uri="{28A0092B-C50C-407E-A947-70E740481C1C}">
+                          <a14:useLocalDpi xmlns:a14="http://schemas.microsoft.com/office/drawing/2010/main" val="0"/>
+                        </a:ext>
+                      </a:extLst>
+                    </a:blip>
+                    <a:srcRect t="30928" b="37835"/>
+                    <a:stretch/>
+                  </pic:blipFill>
+                  <pic:spPr bwMode="auto">
+                    <a:xfrm>
+                      <a:off x="0" y="0"/>
+                      <a:ext cx="4267200" cy="2886075"/>
+                    </a:xfrm>
+                    <a:prstGeom prst="rect">
+                      <a:avLst/>
+                    </a:prstGeom>
+                    <a:noFill/>
+                    <a:ln>
+                      <a:noFill/>
+                    </a:ln>
+                    <a:extLst>
+                      <a:ext uri="{53640926-AAD7-44D8-BBD7-CCE9431645EC}">
+                        <a14:shadowObscured xmlns:a14="http://schemas.microsoft.com/office/drawing/2010/main"/>
+                      </a:ext>
+                    </a:extLst>
+                  </pic:spPr>
+                </pic:pic>
+              </a:graphicData>
+            </a:graphic>
+          </wp:inline>
+        </w:drawing>
+      </w:r>
+    </w:p>
+    <w:p>
+      <w:pPr>
+        <w:pStyle w:val="Ttulo3"/>
+        <w:numPr>
+          <w:ilvl w:val="2"/>
+          <w:numId w:val="3"/>
+        </w:numPr>
+      </w:pPr>
+      <w:r>
+        <w:t>Historia</w:t>
+      </w:r>
+      <w:r>
+        <w:t>s</w:t>
+      </w:r>
+      <w:r>
+        <w:t xml:space="preserve"> 1973</w:t>
+      </w:r>
+      <w:r>
+        <w:t>1/</w:t>
+      </w:r>
+      <w:r>
+        <w:t>1973</w:t>
+      </w:r>
+      <w:r>
+        <w:t>8</w:t>
+      </w:r>
+    </w:p>
+    <w:p>
+      <w:pPr>
+        <w:pStyle w:val="Ttulo3"/>
+        <w:ind w:left="1224"/>
+      </w:pPr>
+      <w:r>
+        <w:rPr>
+          <w:noProof/>
+        </w:rPr>
+        <w:drawing>
+          <wp:inline distT="0" distB="0" distL="0" distR="0" wp14:anchorId="63C93C00" wp14:editId="43290B56">
+            <wp:extent cx="4267200" cy="2819400"/>
+            <wp:effectExtent l="0" t="0" r="0" b="0"/>
+            <wp:docPr id="24" name="Imagen 24"/>
+            <wp:cNvGraphicFramePr>
+              <a:graphicFrameLocks xmlns:a="http://schemas.openxmlformats.org/drawingml/2006/main" noChangeAspect="1"/>
+            </wp:cNvGraphicFramePr>
+            <a:graphic xmlns:a="http://schemas.openxmlformats.org/drawingml/2006/main">
+              <a:graphicData uri="http://schemas.openxmlformats.org/drawingml/2006/picture">
+                <pic:pic xmlns:pic="http://schemas.openxmlformats.org/drawingml/2006/picture">
+                  <pic:nvPicPr>
+                    <pic:cNvPr id="0" name="Picture 9"/>
+                    <pic:cNvPicPr>
+                      <a:picLocks noChangeAspect="1" noChangeArrowheads="1"/>
+                    </pic:cNvPicPr>
+                  </pic:nvPicPr>
+                  <pic:blipFill rotWithShape="1">
+                    <a:blip r:embed="rId18" cstate="print">
+                      <a:extLst>
+                        <a:ext uri="{28A0092B-C50C-407E-A947-70E740481C1C}">
+                          <a14:useLocalDpi xmlns:a14="http://schemas.microsoft.com/office/drawing/2010/main" val="0"/>
+                        </a:ext>
+                      </a:extLst>
+                    </a:blip>
+                    <a:srcRect t="28969" b="40515"/>
+                    <a:stretch/>
+                  </pic:blipFill>
+                  <pic:spPr bwMode="auto">
+                    <a:xfrm>
+                      <a:off x="0" y="0"/>
+                      <a:ext cx="4267200" cy="2819400"/>
+                    </a:xfrm>
+                    <a:prstGeom prst="rect">
+                      <a:avLst/>
+                    </a:prstGeom>
+                    <a:noFill/>
+                    <a:ln>
+                      <a:noFill/>
+                    </a:ln>
+                    <a:extLst>
+                      <a:ext uri="{53640926-AAD7-44D8-BBD7-CCE9431645EC}">
+                        <a14:shadowObscured xmlns:a14="http://schemas.microsoft.com/office/drawing/2010/main"/>
+                      </a:ext>
+                    </a:extLst>
+                  </pic:spPr>
+                </pic:pic>
+              </a:graphicData>
+            </a:graphic>
+          </wp:inline>
+        </w:drawing>
+      </w:r>
+    </w:p>
+    <w:p/>
+    <w:p>
+      <w:pPr>
+        <w:pStyle w:val="Ttulo3"/>
+        <w:numPr>
+          <w:ilvl w:val="2"/>
+          <w:numId w:val="3"/>
+        </w:numPr>
+      </w:pPr>
+      <w:r>
+        <w:lastRenderedPageBreak/>
+        <w:t>Historias 197</w:t>
+      </w:r>
+      <w:r>
+        <w:t>43</w:t>
+      </w:r>
+      <w:r>
+        <w:t>/197</w:t>
+      </w:r>
+      <w:r>
+        <w:t>42</w:t>
+      </w:r>
+    </w:p>
+    <w:p>
+      <w:pPr>
+        <w:pStyle w:val="Ttulo3"/>
+        <w:ind w:left="1224"/>
+      </w:pPr>
+      <w:r>
+        <w:rPr>
+          <w:noProof/>
+        </w:rPr>
+        <w:drawing>
+          <wp:inline distT="0" distB="0" distL="0" distR="0" wp14:anchorId="31AE4816" wp14:editId="00C956FF">
+            <wp:extent cx="4264349" cy="2932963"/>
+            <wp:effectExtent l="0" t="0" r="3175" b="1270"/>
+            <wp:docPr id="25" name="Imagen 25"/>
+            <wp:cNvGraphicFramePr>
+              <a:graphicFrameLocks xmlns:a="http://schemas.openxmlformats.org/drawingml/2006/main" noChangeAspect="1"/>
+            </wp:cNvGraphicFramePr>
+            <a:graphic xmlns:a="http://schemas.openxmlformats.org/drawingml/2006/main">
+              <a:graphicData uri="http://schemas.openxmlformats.org/drawingml/2006/picture">
+                <pic:pic xmlns:pic="http://schemas.openxmlformats.org/drawingml/2006/picture">
+                  <pic:nvPicPr>
+                    <pic:cNvPr id="0" name="Picture 10"/>
+                    <pic:cNvPicPr>
+                      <a:picLocks noChangeAspect="1" noChangeArrowheads="1"/>
+                    </pic:cNvPicPr>
+                  </pic:nvPicPr>
+                  <pic:blipFill rotWithShape="1">
+                    <a:blip r:embed="rId19" cstate="print">
+                      <a:extLst>
+                        <a:ext uri="{28A0092B-C50C-407E-A947-70E740481C1C}">
+                          <a14:useLocalDpi xmlns:a14="http://schemas.microsoft.com/office/drawing/2010/main" val="0"/>
+                        </a:ext>
+                      </a:extLst>
+                    </a:blip>
+                    <a:srcRect t="32306" b="35947"/>
+                    <a:stretch/>
+                  </pic:blipFill>
+                  <pic:spPr bwMode="auto">
+                    <a:xfrm>
+                      <a:off x="0" y="0"/>
+                      <a:ext cx="4264660" cy="2933177"/>
+                    </a:xfrm>
+                    <a:prstGeom prst="rect">
+                      <a:avLst/>
+                    </a:prstGeom>
+                    <a:noFill/>
+                    <a:ln>
+                      <a:noFill/>
+                    </a:ln>
+                    <a:extLst>
+                      <a:ext uri="{53640926-AAD7-44D8-BBD7-CCE9431645EC}">
+                        <a14:shadowObscured xmlns:a14="http://schemas.microsoft.com/office/drawing/2010/main"/>
+                      </a:ext>
+                    </a:extLst>
+                  </pic:spPr>
+                </pic:pic>
+              </a:graphicData>
+            </a:graphic>
+          </wp:inline>
+        </w:drawing>
+      </w:r>
+    </w:p>
+    <w:p>
+      <w:pPr>
+        <w:pStyle w:val="Ttulo3"/>
+        <w:numPr>
+          <w:ilvl w:val="2"/>
+          <w:numId w:val="3"/>
+        </w:numPr>
+      </w:pPr>
+      <w:r>
+        <w:t>Historias 197</w:t>
+      </w:r>
+      <w:r>
+        <w:t>32</w:t>
+      </w:r>
+      <w:r>
+        <w:t>/197</w:t>
+      </w:r>
+      <w:r>
+        <w:t>36</w:t>
+      </w:r>
+    </w:p>
+    <w:p>
+      <w:pPr>
+        <w:pStyle w:val="Ttulo3"/>
+        <w:ind w:left="1224"/>
+      </w:pPr>
+      <w:r>
+        <w:rPr>
+          <w:noProof/>
+        </w:rPr>
+        <w:drawing>
+          <wp:inline distT="0" distB="0" distL="0" distR="0" wp14:anchorId="3CFE1F83" wp14:editId="59592B41">
+            <wp:extent cx="4264499" cy="2640787"/>
+            <wp:effectExtent l="0" t="0" r="3175" b="7620"/>
+            <wp:docPr id="29" name="Imagen 29"/>
+            <wp:cNvGraphicFramePr>
+              <a:graphicFrameLocks xmlns:a="http://schemas.openxmlformats.org/drawingml/2006/main" noChangeAspect="1"/>
+            </wp:cNvGraphicFramePr>
+            <a:graphic xmlns:a="http://schemas.openxmlformats.org/drawingml/2006/main">
+              <a:graphicData uri="http://schemas.openxmlformats.org/drawingml/2006/picture">
+                <pic:pic xmlns:pic="http://schemas.openxmlformats.org/drawingml/2006/picture">
+                  <pic:nvPicPr>
+                    <pic:cNvPr id="0" name="Picture 14"/>
+                    <pic:cNvPicPr>
+                      <a:picLocks noChangeAspect="1" noChangeArrowheads="1"/>
+                    </pic:cNvPicPr>
+                  </pic:nvPicPr>
+                  <pic:blipFill rotWithShape="1">
+                    <a:blip r:embed="rId20" cstate="print">
+                      <a:extLst>
+                        <a:ext uri="{28A0092B-C50C-407E-A947-70E740481C1C}">
+                          <a14:useLocalDpi xmlns:a14="http://schemas.microsoft.com/office/drawing/2010/main" val="0"/>
+                        </a:ext>
+                      </a:extLst>
+                    </a:blip>
+                    <a:srcRect t="34204" b="37213"/>
+                    <a:stretch/>
+                  </pic:blipFill>
+                  <pic:spPr bwMode="auto">
+                    <a:xfrm>
+                      <a:off x="0" y="0"/>
+                      <a:ext cx="4264660" cy="2640886"/>
+                    </a:xfrm>
+                    <a:prstGeom prst="rect">
+                      <a:avLst/>
+                    </a:prstGeom>
+                    <a:noFill/>
+                    <a:ln>
+                      <a:noFill/>
+                    </a:ln>
+                    <a:extLst>
+                      <a:ext uri="{53640926-AAD7-44D8-BBD7-CCE9431645EC}">
+                        <a14:shadowObscured xmlns:a14="http://schemas.microsoft.com/office/drawing/2010/main"/>
+                      </a:ext>
+                    </a:extLst>
+                  </pic:spPr>
+                </pic:pic>
+              </a:graphicData>
+            </a:graphic>
+          </wp:inline>
+        </w:drawing>
+      </w:r>
+    </w:p>
+    <w:p/>
+    <w:p/>
+    <w:p/>
+    <w:p/>
+    <w:p/>
+    <w:p/>
+    <w:p/>
+    <w:p/>
+    <w:p/>
+    <w:p>
+      <w:pPr>
+        <w:pStyle w:val="Ttulo3"/>
+        <w:ind w:left="720"/>
+      </w:pPr>
     </w:p>
     <w:p>
       <w:pPr>
@@ -5522,10 +6283,7 @@
         <w:shd w:val="clear" w:color="auto" w:fill="BDD6EE" w:themeFill="accent1" w:themeFillTint="66"/>
       </w:pPr>
       <w:bookmarkStart w:id="13" w:name="_Toc121686984"/>
-      <w:bookmarkStart w:id="14" w:name="_GoBack"/>
-      <w:bookmarkEnd w:id="14"/>
-      <w:r>
-        <w:lastRenderedPageBreak/>
+      <w:r>
         <w:t>Anexo II.</w:t>
       </w:r>
       <w:bookmarkEnd w:id="13"/>
@@ -5536,7 +6294,7 @@
       </w:pPr>
     </w:p>
     <w:sectPr>
-      <w:footerReference w:type="default" r:id="rId11"/>
+      <w:footerReference w:type="default" r:id="rId21"/>
       <w:pgSz w:w="11906" w:h="16838"/>
       <w:pgMar w:top="1134" w:right="1134" w:bottom="1134" w:left="1134" w:header="709" w:footer="709" w:gutter="0"/>
       <w:cols w:space="708"/>
@@ -5547,7 +6305,7 @@
 </file>
 
 <file path=word/endnotes.xml><?xml version="1.0" encoding="utf-8"?>
-<w:endnotes xmlns:wpc="http://schemas.microsoft.com/office/word/2010/wordprocessingCanvas" xmlns:mc="http://schemas.openxmlformats.org/markup-compatibility/2006" xmlns:o="urn:schemas-microsoft-com:office:office" xmlns:r="http://schemas.openxmlformats.org/officeDocument/2006/relationships" xmlns:m="http://schemas.openxmlformats.org/officeDocument/2006/math" xmlns:v="urn:schemas-microsoft-com:vml" xmlns:wp14="http://schemas.microsoft.com/office/word/2010/wordprocessingDrawing" xmlns:wp="http://schemas.openxmlformats.org/drawingml/2006/wordprocessingDrawing" xmlns:w10="urn:schemas-microsoft-com:office:word" xmlns:w="http://schemas.openxmlformats.org/wordprocessingml/2006/main" xmlns:w14="http://schemas.microsoft.com/office/word/2010/wordml" xmlns:w15="http://schemas.microsoft.com/office/word/2012/wordml" xmlns:wpg="http://schemas.microsoft.com/office/word/2010/wordprocessingGroup" xmlns:wpi="http://schemas.microsoft.com/office/word/2010/wordprocessingInk" xmlns:wne="http://schemas.microsoft.com/office/word/2006/wordml" xmlns:wps="http://schemas.microsoft.com/office/word/2010/wordprocessingShape" mc:Ignorable="w14 w15 wp14">
+<w:endnotes xmlns:wpc="http://schemas.microsoft.com/office/word/2010/wordprocessingCanvas" xmlns:cx="http://schemas.microsoft.com/office/drawing/2014/chartex" xmlns:cx1="http://schemas.microsoft.com/office/drawing/2015/9/8/chartex" xmlns:cx2="http://schemas.microsoft.com/office/drawing/2015/10/21/chartex" xmlns:cx3="http://schemas.microsoft.com/office/drawing/2016/5/9/chartex" xmlns:cx4="http://schemas.microsoft.com/office/drawing/2016/5/10/chartex" xmlns:cx5="http://schemas.microsoft.com/office/drawing/2016/5/11/chartex" xmlns:cx6="http://schemas.microsoft.com/office/drawing/2016/5/12/chartex" xmlns:cx7="http://schemas.microsoft.com/office/drawing/2016/5/13/chartex" xmlns:cx8="http://schemas.microsoft.com/office/drawing/2016/5/14/chartex" xmlns:mc="http://schemas.openxmlformats.org/markup-compatibility/2006" xmlns:aink="http://schemas.microsoft.com/office/drawing/2016/ink" xmlns:am3d="http://schemas.microsoft.com/office/drawing/2017/model3d" xmlns:o="urn:schemas-microsoft-com:office:office" xmlns:oel="http://schemas.microsoft.com/office/2019/extlst" xmlns:r="http://schemas.openxmlformats.org/officeDocument/2006/relationships" xmlns:m="http://schemas.openxmlformats.org/officeDocument/2006/math" xmlns:v="urn:schemas-microsoft-com:vml" xmlns:wp14="http://schemas.microsoft.com/office/word/2010/wordprocessingDrawing" xmlns:wp="http://schemas.openxmlformats.org/drawingml/2006/wordprocessingDrawing" xmlns:w10="urn:schemas-microsoft-com:office:word" xmlns:w="http://schemas.openxmlformats.org/wordprocessingml/2006/main" xmlns:w14="http://schemas.microsoft.com/office/word/2010/wordml" xmlns:w15="http://schemas.microsoft.com/office/word/2012/wordml" xmlns:w16cex="http://schemas.microsoft.com/office/word/2018/wordml/cex" xmlns:w16cid="http://schemas.microsoft.com/office/word/2016/wordml/cid" xmlns:w16="http://schemas.microsoft.com/office/word/2018/wordml" xmlns:w16sdtdh="http://schemas.microsoft.com/office/word/2020/wordml/sdtdatahash" xmlns:w16se="http://schemas.microsoft.com/office/word/2015/wordml/symex" xmlns:wpg="http://schemas.microsoft.com/office/word/2010/wordprocessingGroup" xmlns:wpi="http://schemas.microsoft.com/office/word/2010/wordprocessingInk" xmlns:wne="http://schemas.microsoft.com/office/word/2006/wordml" xmlns:wps="http://schemas.microsoft.com/office/word/2010/wordprocessingShape" mc:Ignorable="w14 w15 w16se w16cid w16 w16cex w16sdtdh wp14">
   <w:endnote w:type="separator" w:id="-1">
     <w:p>
       <w:pPr>
@@ -5572,7 +6330,7 @@
 </file>
 
 <file path=word/footer1.xml><?xml version="1.0" encoding="utf-8"?>
-<w:ftr xmlns:wpc="http://schemas.microsoft.com/office/word/2010/wordprocessingCanvas" xmlns:mc="http://schemas.openxmlformats.org/markup-compatibility/2006" xmlns:o="urn:schemas-microsoft-com:office:office" xmlns:r="http://schemas.openxmlformats.org/officeDocument/2006/relationships" xmlns:m="http://schemas.openxmlformats.org/officeDocument/2006/math" xmlns:v="urn:schemas-microsoft-com:vml" xmlns:wp14="http://schemas.microsoft.com/office/word/2010/wordprocessingDrawing" xmlns:wp="http://schemas.openxmlformats.org/drawingml/2006/wordprocessingDrawing" xmlns:w10="urn:schemas-microsoft-com:office:word" xmlns:w="http://schemas.openxmlformats.org/wordprocessingml/2006/main" xmlns:w14="http://schemas.microsoft.com/office/word/2010/wordml" xmlns:w15="http://schemas.microsoft.com/office/word/2012/wordml" xmlns:wpg="http://schemas.microsoft.com/office/word/2010/wordprocessingGroup" xmlns:wpi="http://schemas.microsoft.com/office/word/2010/wordprocessingInk" xmlns:wne="http://schemas.microsoft.com/office/word/2006/wordml" xmlns:wps="http://schemas.microsoft.com/office/word/2010/wordprocessingShape" mc:Ignorable="w14 w15 wp14">
+<w:ftr xmlns:wpc="http://schemas.microsoft.com/office/word/2010/wordprocessingCanvas" xmlns:cx="http://schemas.microsoft.com/office/drawing/2014/chartex" xmlns:cx1="http://schemas.microsoft.com/office/drawing/2015/9/8/chartex" xmlns:cx2="http://schemas.microsoft.com/office/drawing/2015/10/21/chartex" xmlns:cx3="http://schemas.microsoft.com/office/drawing/2016/5/9/chartex" xmlns:cx4="http://schemas.microsoft.com/office/drawing/2016/5/10/chartex" xmlns:cx5="http://schemas.microsoft.com/office/drawing/2016/5/11/chartex" xmlns:cx6="http://schemas.microsoft.com/office/drawing/2016/5/12/chartex" xmlns:cx7="http://schemas.microsoft.com/office/drawing/2016/5/13/chartex" xmlns:cx8="http://schemas.microsoft.com/office/drawing/2016/5/14/chartex" xmlns:mc="http://schemas.openxmlformats.org/markup-compatibility/2006" xmlns:aink="http://schemas.microsoft.com/office/drawing/2016/ink" xmlns:am3d="http://schemas.microsoft.com/office/drawing/2017/model3d" xmlns:o="urn:schemas-microsoft-com:office:office" xmlns:oel="http://schemas.microsoft.com/office/2019/extlst" xmlns:r="http://schemas.openxmlformats.org/officeDocument/2006/relationships" xmlns:m="http://schemas.openxmlformats.org/officeDocument/2006/math" xmlns:v="urn:schemas-microsoft-com:vml" xmlns:wp14="http://schemas.microsoft.com/office/word/2010/wordprocessingDrawing" xmlns:wp="http://schemas.openxmlformats.org/drawingml/2006/wordprocessingDrawing" xmlns:w10="urn:schemas-microsoft-com:office:word" xmlns:w="http://schemas.openxmlformats.org/wordprocessingml/2006/main" xmlns:w14="http://schemas.microsoft.com/office/word/2010/wordml" xmlns:w15="http://schemas.microsoft.com/office/word/2012/wordml" xmlns:w16cex="http://schemas.microsoft.com/office/word/2018/wordml/cex" xmlns:w16cid="http://schemas.microsoft.com/office/word/2016/wordml/cid" xmlns:w16="http://schemas.microsoft.com/office/word/2018/wordml" xmlns:w16sdtdh="http://schemas.microsoft.com/office/word/2020/wordml/sdtdatahash" xmlns:w16se="http://schemas.microsoft.com/office/word/2015/wordml/symex" xmlns:wpg="http://schemas.microsoft.com/office/word/2010/wordprocessingGroup" xmlns:wpi="http://schemas.microsoft.com/office/word/2010/wordprocessingInk" xmlns:wne="http://schemas.microsoft.com/office/word/2006/wordml" xmlns:wps="http://schemas.microsoft.com/office/word/2010/wordprocessingShape" mc:Ignorable="w14 w15 w16se w16cid w16 w16cex w16sdtdh wp14">
   <w:p>
     <w:pPr>
       <w:pStyle w:val="Piedepgina"/>
@@ -5585,7 +6343,7 @@
       <mc:AlternateContent>
         <mc:Choice Requires="wps">
           <w:drawing>
-            <wp:anchor distT="45720" distB="45720" distL="114300" distR="114300" simplePos="0" relativeHeight="251663360" behindDoc="0" locked="0" layoutInCell="1" allowOverlap="1" wp14:anchorId="0B53999B" wp14:editId="21389033">
+            <wp:anchor distT="45720" distB="45720" distL="114300" distR="114300" simplePos="0" relativeHeight="251663360" behindDoc="0" locked="0" layoutInCell="1" allowOverlap="1" wp14:anchorId="2F7C6C8C" wp14:editId="535D0190">
               <wp:simplePos x="0" y="0"/>
               <wp:positionH relativeFrom="margin">
                 <wp:posOffset>5382209</wp:posOffset>
@@ -5656,11 +6414,11 @@
         </mc:Choice>
         <mc:Fallback>
           <w:pict>
-            <v:shapetype w14:anchorId="0B53999B" id="_x0000_t202" coordsize="21600,21600" o:spt="202" path="m,l,21600r21600,l21600,xe">
+            <v:shapetype w14:anchorId="2F7C6C8C" id="_x0000_t202" coordsize="21600,21600" o:spt="202" path="m,l,21600r21600,l21600,xe">
               <v:stroke joinstyle="miter"/>
               <v:path gradientshapeok="t" o:connecttype="rect"/>
             </v:shapetype>
-            <v:shape id="_x0000_s1030" type="#_x0000_t202" style="position:absolute;left:0;text-align:left;margin-left:423.8pt;margin-top:22pt;width:98.8pt;height:14.15pt;z-index:251663360;visibility:visible;mso-wrap-style:square;mso-width-percent:0;mso-height-percent:0;mso-wrap-distance-left:9pt;mso-wrap-distance-top:3.6pt;mso-wrap-distance-right:9pt;mso-wrap-distance-bottom:3.6pt;mso-position-horizontal:absolute;mso-position-horizontal-relative:margin;mso-position-vertical:absolute;mso-position-vertical-relative:text;mso-width-percent:0;mso-height-percent:0;mso-width-relative:margin;mso-height-relative:margin;v-text-anchor:top" o:gfxdata="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" filled="f" stroked="f">
+            <v:shape id="_x0000_s1030" type="#_x0000_t202" style="position:absolute;left:0;text-align:left;margin-left:423.8pt;margin-top:22pt;width:98.8pt;height:14.15pt;z-index:251663360;visibility:visible;mso-wrap-style:square;mso-width-percent:0;mso-height-percent:0;mso-wrap-distance-left:9pt;mso-wrap-distance-top:3.6pt;mso-wrap-distance-right:9pt;mso-wrap-distance-bottom:3.6pt;mso-position-horizontal:absolute;mso-position-horizontal-relative:margin;mso-position-vertical:absolute;mso-position-vertical-relative:text;mso-width-percent:0;mso-height-percent:0;mso-width-relative:margin;mso-height-relative:margin;v-text-anchor:top" o:gfxdata="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" filled="f" stroked="f">
               <v:textbox inset="0,0,0,0">
                 <w:txbxContent>
                   <w:p>
@@ -5692,7 +6450,7 @@
       <mc:AlternateContent>
         <mc:Choice Requires="wps">
           <w:drawing>
-            <wp:anchor distT="45720" distB="45720" distL="114300" distR="114300" simplePos="0" relativeHeight="251661312" behindDoc="0" locked="0" layoutInCell="1" allowOverlap="1">
+            <wp:anchor distT="45720" distB="45720" distL="114300" distR="114300" simplePos="0" relativeHeight="251661312" behindDoc="0" locked="0" layoutInCell="1" allowOverlap="1" wp14:anchorId="3211CED3" wp14:editId="70384280">
               <wp:simplePos x="0" y="0"/>
               <wp:positionH relativeFrom="column">
                 <wp:posOffset>5823560</wp:posOffset>
@@ -5763,7 +6521,7 @@
         </mc:Choice>
         <mc:Fallback>
           <w:pict>
-            <v:shape id="_x0000_s1031" type="#_x0000_t202" style="position:absolute;left:0;text-align:left;margin-left:458.55pt;margin-top:11.5pt;width:61.95pt;height:11.85pt;z-index:251661312;visibility:visible;mso-wrap-style:square;mso-width-percent:0;mso-height-percent:0;mso-wrap-distance-left:9pt;mso-wrap-distance-top:3.6pt;mso-wrap-distance-right:9pt;mso-wrap-distance-bottom:3.6pt;mso-position-horizontal:absolute;mso-position-horizontal-relative:text;mso-position-vertical:absolute;mso-position-vertical-relative:text;mso-width-percent:0;mso-height-percent:0;mso-width-relative:margin;mso-height-relative:margin;v-text-anchor:top" o:gfxdata="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" filled="f" stroked="f">
+            <v:shape w14:anchorId="3211CED3" id="_x0000_s1031" type="#_x0000_t202" style="position:absolute;left:0;text-align:left;margin-left:458.55pt;margin-top:11.5pt;width:61.95pt;height:11.85pt;z-index:251661312;visibility:visible;mso-wrap-style:square;mso-width-percent:0;mso-height-percent:0;mso-wrap-distance-left:9pt;mso-wrap-distance-top:3.6pt;mso-wrap-distance-right:9pt;mso-wrap-distance-bottom:3.6pt;mso-position-horizontal:absolute;mso-position-horizontal-relative:text;mso-position-vertical:absolute;mso-position-vertical-relative:text;mso-width-percent:0;mso-height-percent:0;mso-width-relative:margin;mso-height-relative:margin;v-text-anchor:top" o:gfxdata="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" filled="f" stroked="f">
               <v:textbox inset="0,0,0,0">
                 <w:txbxContent>
                   <w:p>
@@ -5795,7 +6553,6 @@
           <w:docPartUnique/>
         </w:docPartObj>
       </w:sdtPr>
-      <w:sdtEndPr/>
       <w:sdtContent>
         <w:r>
           <w:rPr>
@@ -5808,7 +6565,7 @@
           <mc:AlternateContent>
             <mc:Choice Requires="wps">
               <w:drawing>
-                <wp:anchor distT="0" distB="0" distL="114300" distR="114300" simplePos="0" relativeHeight="251659264" behindDoc="0" locked="0" layoutInCell="1" allowOverlap="1">
+                <wp:anchor distT="0" distB="0" distL="114300" distR="114300" simplePos="0" relativeHeight="251659264" behindDoc="0" locked="0" layoutInCell="1" allowOverlap="1" wp14:anchorId="395C1E23" wp14:editId="1DFD0573">
                   <wp:simplePos x="0" y="0"/>
                   <wp:positionH relativeFrom="margin">
                     <wp:align>center</wp:align>
@@ -5926,7 +6683,7 @@
             </mc:Choice>
             <mc:Fallback>
               <w:pict>
-                <v:shapetype id="_x0000_t107" coordsize="21600,21600" o:spt="107" adj="5400,5400,18900" path="ar@9@38@8@37,0@27@0@26@9@13@8@4@0@25@22@25@9@38@8@37@22@26@3@27l@7@40@3,wa@9@35@8@10@3,0@21@33@9@36@8@1@21@31@20@31@9@35@8@10@20@33,,l@5@40xewr@9@36@8@1@20@31@0@32nfl@20@33ear@9@36@8@1@21@31@22@32nfl@21@33em@0@26nfl@0@32em@22@26nfl@22@32e">
+                <v:shapetype w14:anchorId="395C1E23" id="_x0000_t107" coordsize="21600,21600" o:spt="107" adj="5400,5400,18900" path="ar@9@38@8@37,0@27@0@26@9@13@8@4@0@25@22@25@9@38@8@37@22@26@3@27l@7@40@3,wa@9@35@8@10@3,0@21@33@9@36@8@1@21@31@20@31@9@35@8@10@20@33,,l@5@40xewr@9@36@8@1@20@31@0@32nfl@20@33ear@9@36@8@1@21@31@22@32nfl@21@33em@0@26nfl@0@32em@22@26nfl@22@32e">
                   <v:formulas>
                     <v:f eqn="val #0"/>
                     <v:f eqn="val #1"/>
@@ -5985,7 +6742,7 @@
                   </v:handles>
                   <o:complex v:ext="view"/>
                 </v:shapetype>
-                <v:shape id="Cinta curvada hacia abajo 11" o:spid="_x0000_s1032" type="#_x0000_t107" style="position:absolute;left:0;text-align:left;margin-left:0;margin-top:15.55pt;width:82pt;height:26.4pt;z-index:251659264;visibility:visible;mso-wrap-style:square;mso-width-percent:0;mso-height-percent:0;mso-wrap-distance-left:9pt;mso-wrap-distance-top:0;mso-wrap-distance-right:9pt;mso-wrap-distance-bottom:0;mso-position-horizontal:center;mso-position-horizontal-relative:margin;mso-position-vertical:absolute;mso-position-vertical-relative:bottom-margin-area;mso-width-percent:0;mso-height-percent:0;mso-width-relative:page;mso-height-relative:page;v-text-anchor:top" o:gfxdata="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" filled="f" fillcolor="#17365d" strokecolor="#71a0dc">
+                <v:shape id="Cinta curvada hacia abajo 11" o:spid="_x0000_s1032" type="#_x0000_t107" style="position:absolute;left:0;text-align:left;margin-left:0;margin-top:15.55pt;width:82pt;height:26.4pt;z-index:251659264;visibility:visible;mso-wrap-style:square;mso-width-percent:0;mso-height-percent:0;mso-wrap-distance-left:9pt;mso-wrap-distance-top:0;mso-wrap-distance-right:9pt;mso-wrap-distance-bottom:0;mso-position-horizontal:center;mso-position-horizontal-relative:margin;mso-position-vertical:absolute;mso-position-vertical-relative:bottom-margin-area;mso-width-percent:0;mso-height-percent:0;mso-width-relative:page;mso-height-relative:page;v-text-anchor:top" o:gfxdata="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" filled="f" fillcolor="#17365d" strokecolor="#71a0dc">
                   <v:textbox>
                     <w:txbxContent>
                       <w:p>
@@ -6048,7 +6805,7 @@
 </file>
 
 <file path=word/footnotes.xml><?xml version="1.0" encoding="utf-8"?>
-<w:footnotes xmlns:wpc="http://schemas.microsoft.com/office/word/2010/wordprocessingCanvas" xmlns:mc="http://schemas.openxmlformats.org/markup-compatibility/2006" xmlns:o="urn:schemas-microsoft-com:office:office" xmlns:r="http://schemas.openxmlformats.org/officeDocument/2006/relationships" xmlns:m="http://schemas.openxmlformats.org/officeDocument/2006/math" xmlns:v="urn:schemas-microsoft-com:vml" xmlns:wp14="http://schemas.microsoft.com/office/word/2010/wordprocessingDrawing" xmlns:wp="http://schemas.openxmlformats.org/drawingml/2006/wordprocessingDrawing" xmlns:w10="urn:schemas-microsoft-com:office:word" xmlns:w="http://schemas.openxmlformats.org/wordprocessingml/2006/main" xmlns:w14="http://schemas.microsoft.com/office/word/2010/wordml" xmlns:w15="http://schemas.microsoft.com/office/word/2012/wordml" xmlns:wpg="http://schemas.microsoft.com/office/word/2010/wordprocessingGroup" xmlns:wpi="http://schemas.microsoft.com/office/word/2010/wordprocessingInk" xmlns:wne="http://schemas.microsoft.com/office/word/2006/wordml" xmlns:wps="http://schemas.microsoft.com/office/word/2010/wordprocessingShape" mc:Ignorable="w14 w15 wp14">
+<w:footnotes xmlns:wpc="http://schemas.microsoft.com/office/word/2010/wordprocessingCanvas" xmlns:cx="http://schemas.microsoft.com/office/drawing/2014/chartex" xmlns:cx1="http://schemas.microsoft.com/office/drawing/2015/9/8/chartex" xmlns:cx2="http://schemas.microsoft.com/office/drawing/2015/10/21/chartex" xmlns:cx3="http://schemas.microsoft.com/office/drawing/2016/5/9/chartex" xmlns:cx4="http://schemas.microsoft.com/office/drawing/2016/5/10/chartex" xmlns:cx5="http://schemas.microsoft.com/office/drawing/2016/5/11/chartex" xmlns:cx6="http://schemas.microsoft.com/office/drawing/2016/5/12/chartex" xmlns:cx7="http://schemas.microsoft.com/office/drawing/2016/5/13/chartex" xmlns:cx8="http://schemas.microsoft.com/office/drawing/2016/5/14/chartex" xmlns:mc="http://schemas.openxmlformats.org/markup-compatibility/2006" xmlns:aink="http://schemas.microsoft.com/office/drawing/2016/ink" xmlns:am3d="http://schemas.microsoft.com/office/drawing/2017/model3d" xmlns:o="urn:schemas-microsoft-com:office:office" xmlns:oel="http://schemas.microsoft.com/office/2019/extlst" xmlns:r="http://schemas.openxmlformats.org/officeDocument/2006/relationships" xmlns:m="http://schemas.openxmlformats.org/officeDocument/2006/math" xmlns:v="urn:schemas-microsoft-com:vml" xmlns:wp14="http://schemas.microsoft.com/office/word/2010/wordprocessingDrawing" xmlns:wp="http://schemas.openxmlformats.org/drawingml/2006/wordprocessingDrawing" xmlns:w10="urn:schemas-microsoft-com:office:word" xmlns:w="http://schemas.openxmlformats.org/wordprocessingml/2006/main" xmlns:w14="http://schemas.microsoft.com/office/word/2010/wordml" xmlns:w15="http://schemas.microsoft.com/office/word/2012/wordml" xmlns:w16cex="http://schemas.microsoft.com/office/word/2018/wordml/cex" xmlns:w16cid="http://schemas.microsoft.com/office/word/2016/wordml/cid" xmlns:w16="http://schemas.microsoft.com/office/word/2018/wordml" xmlns:w16sdtdh="http://schemas.microsoft.com/office/word/2020/wordml/sdtdatahash" xmlns:w16se="http://schemas.microsoft.com/office/word/2015/wordml/symex" xmlns:wpg="http://schemas.microsoft.com/office/word/2010/wordprocessingGroup" xmlns:wpi="http://schemas.microsoft.com/office/word/2010/wordprocessingInk" xmlns:wne="http://schemas.microsoft.com/office/word/2006/wordml" xmlns:wps="http://schemas.microsoft.com/office/word/2010/wordprocessingShape" mc:Ignorable="w14 w15 w16se w16cid w16 w16cex w16sdtdh wp14">
   <w:footnote w:type="separator" w:id="-1">
     <w:p>
       <w:pPr>
@@ -6073,7 +6830,7 @@
 </file>
 
 <file path=word/numbering.xml><?xml version="1.0" encoding="utf-8"?>
-<w:numbering xmlns:wpc="http://schemas.microsoft.com/office/word/2010/wordprocessingCanvas" xmlns:mc="http://schemas.openxmlformats.org/markup-compatibility/2006" xmlns:o="urn:schemas-microsoft-com:office:office" xmlns:r="http://schemas.openxmlformats.org/officeDocument/2006/relationships" xmlns:m="http://schemas.openxmlformats.org/officeDocument/2006/math" xmlns:v="urn:schemas-microsoft-com:vml" xmlns:wp14="http://schemas.microsoft.com/office/word/2010/wordprocessingDrawing" xmlns:wp="http://schemas.openxmlformats.org/drawingml/2006/wordprocessingDrawing" xmlns:w10="urn:schemas-microsoft-com:office:word" xmlns:w="http://schemas.openxmlformats.org/wordprocessingml/2006/main" xmlns:w14="http://schemas.microsoft.com/office/word/2010/wordml" xmlns:w15="http://schemas.microsoft.com/office/word/2012/wordml" xmlns:wpg="http://schemas.microsoft.com/office/word/2010/wordprocessingGroup" xmlns:wpi="http://schemas.microsoft.com/office/word/2010/wordprocessingInk" xmlns:wne="http://schemas.microsoft.com/office/word/2006/wordml" xmlns:wps="http://schemas.microsoft.com/office/word/2010/wordprocessingShape" mc:Ignorable="w14 w15 wp14">
+<w:numbering xmlns:wpc="http://schemas.microsoft.com/office/word/2010/wordprocessingCanvas" xmlns:cx="http://schemas.microsoft.com/office/drawing/2014/chartex" xmlns:cx1="http://schemas.microsoft.com/office/drawing/2015/9/8/chartex" xmlns:cx2="http://schemas.microsoft.com/office/drawing/2015/10/21/chartex" xmlns:cx3="http://schemas.microsoft.com/office/drawing/2016/5/9/chartex" xmlns:cx4="http://schemas.microsoft.com/office/drawing/2016/5/10/chartex" xmlns:cx5="http://schemas.microsoft.com/office/drawing/2016/5/11/chartex" xmlns:cx6="http://schemas.microsoft.com/office/drawing/2016/5/12/chartex" xmlns:cx7="http://schemas.microsoft.com/office/drawing/2016/5/13/chartex" xmlns:cx8="http://schemas.microsoft.com/office/drawing/2016/5/14/chartex" xmlns:mc="http://schemas.openxmlformats.org/markup-compatibility/2006" xmlns:aink="http://schemas.microsoft.com/office/drawing/2016/ink" xmlns:am3d="http://schemas.microsoft.com/office/drawing/2017/model3d" xmlns:o="urn:schemas-microsoft-com:office:office" xmlns:oel="http://schemas.microsoft.com/office/2019/extlst" xmlns:r="http://schemas.openxmlformats.org/officeDocument/2006/relationships" xmlns:m="http://schemas.openxmlformats.org/officeDocument/2006/math" xmlns:v="urn:schemas-microsoft-com:vml" xmlns:wp14="http://schemas.microsoft.com/office/word/2010/wordprocessingDrawing" xmlns:wp="http://schemas.openxmlformats.org/drawingml/2006/wordprocessingDrawing" xmlns:w10="urn:schemas-microsoft-com:office:word" xmlns:w="http://schemas.openxmlformats.org/wordprocessingml/2006/main" xmlns:w14="http://schemas.microsoft.com/office/word/2010/wordml" xmlns:w15="http://schemas.microsoft.com/office/word/2012/wordml" xmlns:w16cex="http://schemas.microsoft.com/office/word/2018/wordml/cex" xmlns:w16cid="http://schemas.microsoft.com/office/word/2016/wordml/cid" xmlns:w16="http://schemas.microsoft.com/office/word/2018/wordml" xmlns:w16sdtdh="http://schemas.microsoft.com/office/word/2020/wordml/sdtdatahash" xmlns:w16se="http://schemas.microsoft.com/office/word/2015/wordml/symex" xmlns:wpg="http://schemas.microsoft.com/office/word/2010/wordprocessingGroup" xmlns:wpi="http://schemas.microsoft.com/office/word/2010/wordprocessingInk" xmlns:wne="http://schemas.microsoft.com/office/word/2006/wordml" xmlns:wps="http://schemas.microsoft.com/office/word/2010/wordprocessingShape" mc:Ignorable="w14 w15 w16se w16cid w16 w16cex w16sdtdh wp14">
   <w:abstractNum w:abstractNumId="0" w15:restartNumberingAfterBreak="0">
     <w:nsid w:val="062621D0"/>
     <w:multiLevelType w:val="hybridMultilevel"/>
@@ -7210,6 +7967,95 @@
     </w:lvl>
   </w:abstractNum>
   <w:abstractNum w:abstractNumId="11" w15:restartNumberingAfterBreak="0">
+    <w:nsid w:val="735D14C0"/>
+    <w:multiLevelType w:val="multilevel"/>
+    <w:tmpl w:val="0C0A001F"/>
+    <w:lvl w:ilvl="0">
+      <w:start w:val="1"/>
+      <w:numFmt w:val="decimal"/>
+      <w:lvlText w:val="%1."/>
+      <w:lvlJc w:val="left"/>
+      <w:pPr>
+        <w:ind w:left="360" w:hanging="360"/>
+      </w:pPr>
+      <w:rPr>
+        <w:rFonts w:hint="default"/>
+      </w:rPr>
+    </w:lvl>
+    <w:lvl w:ilvl="1">
+      <w:start w:val="1"/>
+      <w:numFmt w:val="decimal"/>
+      <w:lvlText w:val="%1.%2."/>
+      <w:lvlJc w:val="left"/>
+      <w:pPr>
+        <w:ind w:left="792" w:hanging="432"/>
+      </w:pPr>
+    </w:lvl>
+    <w:lvl w:ilvl="2">
+      <w:start w:val="1"/>
+      <w:numFmt w:val="decimal"/>
+      <w:lvlText w:val="%1.%2.%3."/>
+      <w:lvlJc w:val="left"/>
+      <w:pPr>
+        <w:ind w:left="1224" w:hanging="504"/>
+      </w:pPr>
+    </w:lvl>
+    <w:lvl w:ilvl="3">
+      <w:start w:val="1"/>
+      <w:numFmt w:val="decimal"/>
+      <w:lvlText w:val="%1.%2.%3.%4."/>
+      <w:lvlJc w:val="left"/>
+      <w:pPr>
+        <w:ind w:left="1728" w:hanging="648"/>
+      </w:pPr>
+    </w:lvl>
+    <w:lvl w:ilvl="4">
+      <w:start w:val="1"/>
+      <w:numFmt w:val="decimal"/>
+      <w:lvlText w:val="%1.%2.%3.%4.%5."/>
+      <w:lvlJc w:val="left"/>
+      <w:pPr>
+        <w:ind w:left="2232" w:hanging="792"/>
+      </w:pPr>
+    </w:lvl>
+    <w:lvl w:ilvl="5">
+      <w:start w:val="1"/>
+      <w:numFmt w:val="decimal"/>
+      <w:lvlText w:val="%1.%2.%3.%4.%5.%6."/>
+      <w:lvlJc w:val="left"/>
+      <w:pPr>
+        <w:ind w:left="2736" w:hanging="936"/>
+      </w:pPr>
+    </w:lvl>
+    <w:lvl w:ilvl="6">
+      <w:start w:val="1"/>
+      <w:numFmt w:val="decimal"/>
+      <w:lvlText w:val="%1.%2.%3.%4.%5.%6.%7."/>
+      <w:lvlJc w:val="left"/>
+      <w:pPr>
+        <w:ind w:left="3240" w:hanging="1080"/>
+      </w:pPr>
+    </w:lvl>
+    <w:lvl w:ilvl="7">
+      <w:start w:val="1"/>
+      <w:numFmt w:val="decimal"/>
+      <w:lvlText w:val="%1.%2.%3.%4.%5.%6.%7.%8."/>
+      <w:lvlJc w:val="left"/>
+      <w:pPr>
+        <w:ind w:left="3744" w:hanging="1224"/>
+      </w:pPr>
+    </w:lvl>
+    <w:lvl w:ilvl="8">
+      <w:start w:val="1"/>
+      <w:numFmt w:val="decimal"/>
+      <w:lvlText w:val="%1.%2.%3.%4.%5.%6.%7.%8.%9."/>
+      <w:lvlJc w:val="left"/>
+      <w:pPr>
+        <w:ind w:left="4320" w:hanging="1440"/>
+      </w:pPr>
+    </w:lvl>
+  </w:abstractNum>
+  <w:abstractNum w:abstractNumId="12" w15:restartNumberingAfterBreak="0">
     <w:nsid w:val="783019BB"/>
     <w:multiLevelType w:val="multilevel"/>
     <w:tmpl w:val="0C0A001F"/>
@@ -7295,7 +8141,7 @@
       </w:pPr>
     </w:lvl>
   </w:abstractNum>
-  <w:abstractNum w:abstractNumId="12" w15:restartNumberingAfterBreak="0">
+  <w:abstractNum w:abstractNumId="13" w15:restartNumberingAfterBreak="0">
     <w:nsid w:val="7FE139B0"/>
     <w:multiLevelType w:val="hybridMultilevel"/>
     <w:tmpl w:val="54DE6252"/>
@@ -7381,50 +8227,53 @@
       </w:pPr>
     </w:lvl>
   </w:abstractNum>
-  <w:num w:numId="1">
+  <w:num w:numId="1" w16cid:durableId="131824274">
     <w:abstractNumId w:val="8"/>
   </w:num>
-  <w:num w:numId="2">
-    <w:abstractNumId w:val="11"/>
+  <w:num w:numId="2" w16cid:durableId="1298142527">
+    <w:abstractNumId w:val="12"/>
   </w:num>
-  <w:num w:numId="3">
+  <w:num w:numId="3" w16cid:durableId="1895071591">
     <w:abstractNumId w:val="7"/>
   </w:num>
-  <w:num w:numId="4">
+  <w:num w:numId="4" w16cid:durableId="202913464">
     <w:abstractNumId w:val="0"/>
   </w:num>
-  <w:num w:numId="5">
+  <w:num w:numId="5" w16cid:durableId="1115052930">
     <w:abstractNumId w:val="2"/>
   </w:num>
-  <w:num w:numId="6">
+  <w:num w:numId="6" w16cid:durableId="815072209">
     <w:abstractNumId w:val="3"/>
   </w:num>
-  <w:num w:numId="7">
+  <w:num w:numId="7" w16cid:durableId="660624007">
     <w:abstractNumId w:val="1"/>
   </w:num>
-  <w:num w:numId="8">
-    <w:abstractNumId w:val="12"/>
+  <w:num w:numId="8" w16cid:durableId="1859614611">
+    <w:abstractNumId w:val="13"/>
   </w:num>
-  <w:num w:numId="9">
+  <w:num w:numId="9" w16cid:durableId="954097493">
     <w:abstractNumId w:val="10"/>
   </w:num>
-  <w:num w:numId="10">
+  <w:num w:numId="10" w16cid:durableId="697320160">
     <w:abstractNumId w:val="9"/>
   </w:num>
-  <w:num w:numId="11">
+  <w:num w:numId="11" w16cid:durableId="337972806">
     <w:abstractNumId w:val="6"/>
   </w:num>
-  <w:num w:numId="12">
+  <w:num w:numId="12" w16cid:durableId="694693473">
     <w:abstractNumId w:val="5"/>
   </w:num>
-  <w:num w:numId="13">
+  <w:num w:numId="13" w16cid:durableId="698550117">
     <w:abstractNumId w:val="4"/>
+  </w:num>
+  <w:num w:numId="14" w16cid:durableId="2146123188">
+    <w:abstractNumId w:val="11"/>
   </w:num>
 </w:numbering>
 </file>
 
 <file path=word/styles.xml><?xml version="1.0" encoding="utf-8"?>
-<w:styles xmlns:mc="http://schemas.openxmlformats.org/markup-compatibility/2006" xmlns:r="http://schemas.openxmlformats.org/officeDocument/2006/relationships" xmlns:w="http://schemas.openxmlformats.org/wordprocessingml/2006/main" xmlns:w14="http://schemas.microsoft.com/office/word/2010/wordml" xmlns:w15="http://schemas.microsoft.com/office/word/2012/wordml" mc:Ignorable="w14 w15">
+<w:styles xmlns:mc="http://schemas.openxmlformats.org/markup-compatibility/2006" xmlns:r="http://schemas.openxmlformats.org/officeDocument/2006/relationships" xmlns:w="http://schemas.openxmlformats.org/wordprocessingml/2006/main" xmlns:w14="http://schemas.microsoft.com/office/word/2010/wordml" xmlns:w15="http://schemas.microsoft.com/office/word/2012/wordml" xmlns:w16cex="http://schemas.microsoft.com/office/word/2018/wordml/cex" xmlns:w16cid="http://schemas.microsoft.com/office/word/2016/wordml/cid" xmlns:w16="http://schemas.microsoft.com/office/word/2018/wordml" xmlns:w16sdtdh="http://schemas.microsoft.com/office/word/2020/wordml/sdtdatahash" xmlns:w16se="http://schemas.microsoft.com/office/word/2015/wordml/symex" mc:Ignorable="w14 w15 w16se w16cid w16 w16cex w16sdtdh">
   <w:docDefaults>
     <w:rPrDefault>
       <w:rPr>
@@ -7440,7 +8289,7 @@
       </w:pPr>
     </w:pPrDefault>
   </w:docDefaults>
-  <w:latentStyles w:defLockedState="0" w:defUIPriority="99" w:defSemiHidden="0" w:defUnhideWhenUsed="0" w:defQFormat="0" w:count="371">
+  <w:latentStyles w:defLockedState="0" w:defUIPriority="99" w:defSemiHidden="0" w:defUnhideWhenUsed="0" w:defQFormat="0" w:count="376">
     <w:lsdException w:name="Normal" w:uiPriority="0" w:qFormat="1"/>
     <w:lsdException w:name="heading 1" w:uiPriority="9" w:qFormat="1"/>
     <w:lsdException w:name="heading 2" w:semiHidden="1" w:uiPriority="9" w:unhideWhenUsed="1" w:qFormat="1"/>
@@ -7546,7 +8395,6 @@
     <w:lsdException w:name="HTML Sample" w:semiHidden="1" w:unhideWhenUsed="1"/>
     <w:lsdException w:name="HTML Typewriter" w:semiHidden="1" w:unhideWhenUsed="1"/>
     <w:lsdException w:name="HTML Variable" w:semiHidden="1" w:unhideWhenUsed="1"/>
-    <w:lsdException w:name="Normal Table" w:semiHidden="1" w:unhideWhenUsed="1"/>
     <w:lsdException w:name="annotation subject" w:semiHidden="1" w:unhideWhenUsed="1"/>
     <w:lsdException w:name="No List" w:semiHidden="1" w:unhideWhenUsed="1"/>
     <w:lsdException w:name="Outline List 1" w:semiHidden="1" w:unhideWhenUsed="1"/>
@@ -7589,11 +8437,8 @@
     <w:lsdException w:name="Table Contemporary" w:semiHidden="1" w:unhideWhenUsed="1"/>
     <w:lsdException w:name="Table Elegant" w:semiHidden="1" w:unhideWhenUsed="1"/>
     <w:lsdException w:name="Table Professional" w:semiHidden="1" w:unhideWhenUsed="1"/>
-    <w:lsdException w:name="Table Subtle 1" w:semiHidden="1" w:unhideWhenUsed="1"/>
     <w:lsdException w:name="Table Subtle 2" w:semiHidden="1" w:unhideWhenUsed="1"/>
     <w:lsdException w:name="Table Web 1" w:semiHidden="1" w:unhideWhenUsed="1"/>
-    <w:lsdException w:name="Table Web 2" w:semiHidden="1" w:unhideWhenUsed="1"/>
-    <w:lsdException w:name="Table Web 3" w:semiHidden="1" w:unhideWhenUsed="1"/>
     <w:lsdException w:name="Balloon Text" w:semiHidden="1" w:unhideWhenUsed="1"/>
     <w:lsdException w:name="Table Grid" w:uiPriority="39"/>
     <w:lsdException w:name="Table Theme" w:semiHidden="1" w:unhideWhenUsed="1"/>
@@ -7812,6 +8657,11 @@
     <w:lsdException w:name="List Table 5 Dark Accent 6" w:uiPriority="50"/>
     <w:lsdException w:name="List Table 6 Colorful Accent 6" w:uiPriority="51"/>
     <w:lsdException w:name="List Table 7 Colorful Accent 6" w:uiPriority="52"/>
+    <w:lsdException w:name="Mention" w:semiHidden="1" w:unhideWhenUsed="1"/>
+    <w:lsdException w:name="Smart Hyperlink" w:semiHidden="1" w:unhideWhenUsed="1"/>
+    <w:lsdException w:name="Hashtag" w:semiHidden="1" w:unhideWhenUsed="1"/>
+    <w:lsdException w:name="Unresolved Mention" w:semiHidden="1" w:unhideWhenUsed="1"/>
+    <w:lsdException w:name="Smart Link" w:semiHidden="1" w:unhideWhenUsed="1"/>
   </w:latentStyles>
   <w:style w:type="paragraph" w:default="1" w:styleId="Normal">
     <w:name w:val="Normal"/>
@@ -7875,16 +8725,18 @@
     <w:uiPriority w:val="9"/>
     <w:unhideWhenUsed/>
     <w:qFormat/>
-    <w:rsid w:val="008C077A"/>
+    <w:rsid w:val="00EA5B3E"/>
     <w:pPr>
       <w:keepNext/>
       <w:keepLines/>
       <w:spacing w:before="40" w:after="0"/>
+      <w:jc w:val="left"/>
       <w:outlineLvl w:val="2"/>
     </w:pPr>
     <w:rPr>
       <w:rFonts w:asciiTheme="majorHAnsi" w:eastAsiaTheme="majorEastAsia" w:hAnsiTheme="majorHAnsi" w:cstheme="majorBidi"/>
-      <w:color w:val="1F4D78" w:themeColor="accent1" w:themeShade="7F"/>
+      <w:b/>
+      <w:color w:val="44546A" w:themeColor="text2"/>
       <w:sz w:val="24"/>
       <w:szCs w:val="24"/>
     </w:rPr>
@@ -7979,11 +8831,11 @@
       <w:u w:val="single"/>
     </w:rPr>
   </w:style>
-  <w:style w:type="paragraph" w:styleId="Puesto">
+  <w:style w:type="paragraph" w:styleId="Ttulo">
     <w:name w:val="Title"/>
     <w:basedOn w:val="Normal"/>
     <w:next w:val="Normal"/>
-    <w:link w:val="PuestoCar"/>
+    <w:link w:val="TtuloCar"/>
     <w:uiPriority w:val="10"/>
     <w:qFormat/>
     <w:rsid w:val="0006322F"/>
@@ -8001,10 +8853,10 @@
       <w:szCs w:val="56"/>
     </w:rPr>
   </w:style>
-  <w:style w:type="character" w:customStyle="1" w:styleId="PuestoCar">
-    <w:name w:val="Puesto Car"/>
+  <w:style w:type="character" w:customStyle="1" w:styleId="TtuloCar">
+    <w:name w:val="Título Car"/>
     <w:basedOn w:val="Fuentedeprrafopredeter"/>
-    <w:link w:val="Puesto"/>
+    <w:link w:val="Ttulo"/>
     <w:uiPriority w:val="10"/>
     <w:rsid w:val="0006322F"/>
     <w:rPr>
@@ -8102,10 +8954,11 @@
     <w:basedOn w:val="Fuentedeprrafopredeter"/>
     <w:link w:val="Ttulo3"/>
     <w:uiPriority w:val="9"/>
-    <w:rsid w:val="008C077A"/>
+    <w:rsid w:val="00EA5B3E"/>
     <w:rPr>
       <w:rFonts w:asciiTheme="majorHAnsi" w:eastAsiaTheme="majorEastAsia" w:hAnsiTheme="majorHAnsi" w:cstheme="majorBidi"/>
-      <w:color w:val="1F4D78" w:themeColor="accent1" w:themeShade="7F"/>
+      <w:b/>
+      <w:color w:val="44546A" w:themeColor="text2"/>
       <w:sz w:val="24"/>
       <w:szCs w:val="24"/>
     </w:rPr>

</xml_diff>

<commit_message>
13/12/2022 - David - Actualizado modelo de datos
</commit_message>
<xml_diff>
--- a/doc/IPS2022-PL71_Documentacion.docx
+++ b/doc/IPS2022-PL71_Documentacion.docx
@@ -806,7 +806,7 @@
           </mc:Choice>
           <mc:Fallback>
             <w:pict>
-              <v:shapetype w14:anchorId="4BB21CD1" id="_x0000_t5" coordsize="21600,21600" o:spt="5" adj="10800" path="m@0,l,21600r21600,xe">
+              <v:shapetype w14:anchorId="6CC6916B" id="_x0000_t5" coordsize="21600,21600" o:spt="5" adj="10800" path="m@0,l,21600r21600,xe">
                 <v:stroke joinstyle="miter"/>
                 <v:formulas>
                   <v:f eqn="val #0"/>
@@ -818,7 +818,7 @@
                   <v:h position="#0,topLeft" xrange="0,21600"/>
                 </v:handles>
               </v:shapetype>
-              <v:shape id="Triángulo isósceles 12" o:spid="_x0000_s1026" type="#_x0000_t5" style="position:absolute;margin-left:-34.35pt;margin-top:-39.05pt;width:16.95pt;height:14.65pt;z-index:251663360;visibility:visible;mso-wrap-style:square;mso-wrap-distance-left:9pt;mso-wrap-distance-top:0;mso-wrap-distance-right:9pt;mso-wrap-distance-bottom:0;mso-position-horizontal:absolute;mso-position-horizontal-relative:text;mso-position-vertical:absolute;mso-position-vertical-relative:text;v-text-anchor:middle" o:gfxdata="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" fillcolor="#0070c0" strokecolor="#002060" strokeweight="1pt"/>
+              <v:shape id="Triángulo isósceles 12" o:spid="_x0000_s1026" type="#_x0000_t5" style="position:absolute;margin-left:-34.35pt;margin-top:-39.05pt;width:16.95pt;height:14.65pt;z-index:251663360;visibility:visible;mso-wrap-style:square;mso-wrap-distance-left:9pt;mso-wrap-distance-top:0;mso-wrap-distance-right:9pt;mso-wrap-distance-bottom:0;mso-position-horizontal:absolute;mso-position-horizontal-relative:text;mso-position-vertical:absolute;mso-position-vertical-relative:text;v-text-anchor:middle" o:gfxdata="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" fillcolor="#0070c0" strokecolor="#002060" strokeweight="1pt"/>
             </w:pict>
           </mc:Fallback>
         </mc:AlternateContent>
@@ -895,7 +895,7 @@
           </mc:Choice>
           <mc:Fallback>
             <w:pict>
-              <v:shape w14:anchorId="3B816A4B" id="Triángulo isósceles 19" o:spid="_x0000_s1026" type="#_x0000_t5" style="position:absolute;margin-left:-34.5pt;margin-top:749.95pt;width:17pt;height:14.65pt;rotation:180;z-index:251664384;visibility:visible;mso-wrap-style:square;mso-wrap-distance-left:9pt;mso-wrap-distance-top:0;mso-wrap-distance-right:9pt;mso-wrap-distance-bottom:0;mso-position-horizontal:absolute;mso-position-horizontal-relative:text;mso-position-vertical:absolute;mso-position-vertical-relative:text;v-text-anchor:middle" o:gfxdata="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" fillcolor="#0070c0" strokecolor="#002060" strokeweight="1pt"/>
+              <v:shape w14:anchorId="2AE6E698" id="Triángulo isósceles 19" o:spid="_x0000_s1026" type="#_x0000_t5" style="position:absolute;margin-left:-34.5pt;margin-top:749.95pt;width:17pt;height:14.65pt;rotation:180;z-index:251664384;visibility:visible;mso-wrap-style:square;mso-wrap-distance-left:9pt;mso-wrap-distance-top:0;mso-wrap-distance-right:9pt;mso-wrap-distance-bottom:0;mso-position-horizontal:absolute;mso-position-horizontal-relative:text;mso-position-vertical:absolute;mso-position-vertical-relative:text;v-text-anchor:middle" o:gfxdata="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" fillcolor="#0070c0" strokecolor="#002060" strokeweight="1pt"/>
             </w:pict>
           </mc:Fallback>
         </mc:AlternateContent>
@@ -1311,12 +1311,12 @@
           </mc:Choice>
           <mc:Fallback>
             <w:pict>
-              <v:group w14:anchorId="31E6B25D" id="Grupo 4" o:spid="_x0000_s1026" style="position:absolute;margin-left:543.75pt;margin-top:-58.55pt;width:594.95pt;height:842.95pt;z-index:251659264;mso-position-horizontal:right;mso-position-horizontal-relative:page;mso-width-relative:margin;mso-height-relative:margin" coordorigin="-142,-79" coordsize="75564,107054" o:gfxdata="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">
-                <v:group id="Grupo 1" o:spid="_x0000_s1027" style="position:absolute;left:-142;top:-79;width:75563;height:107054" coordorigin="-142,-79" coordsize="75564,107054" o:gfxdata="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">
-                  <v:rect id="Rectángulo 3" o:spid="_x0000_s1028" style="position:absolute;left:45716;top:-79;width:29705;height:107054;visibility:visible;mso-wrap-style:square;v-text-anchor:middle" o:gfxdata="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" fillcolor="#9cc2e5 [1940]" strokecolor="#002060" strokeweight="1.5pt"/>
-                  <v:rect id="Rectángulo 2" o:spid="_x0000_s1029" style="position:absolute;left:-142;top:-79;width:44452;height:107051;visibility:visible;mso-wrap-style:square;v-text-anchor:middle" o:gfxdata="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" fillcolor="#deeaf6 [660]" strokecolor="#0070c0" strokeweight="1.5pt"/>
+              <v:group w14:anchorId="384A3477" id="Grupo 4" o:spid="_x0000_s1026" style="position:absolute;margin-left:543.75pt;margin-top:-58.55pt;width:594.95pt;height:842.95pt;z-index:251659264;mso-position-horizontal:right;mso-position-horizontal-relative:page;mso-width-relative:margin;mso-height-relative:margin" coordorigin="-142,-79" coordsize="75564,107054" o:gfxdata="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">
+                <v:group id="Grupo 1" o:spid="_x0000_s1027" style="position:absolute;left:-142;top:-79;width:75563;height:107054" coordorigin="-142,-79" coordsize="75564,107054" o:gfxdata="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">
+                  <v:rect id="Rectángulo 3" o:spid="_x0000_s1028" style="position:absolute;left:45716;top:-79;width:29705;height:107054;visibility:visible;mso-wrap-style:square;v-text-anchor:middle" o:gfxdata="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" fillcolor="#9cc2e5 [1940]" strokecolor="#002060" strokeweight="1.5pt"/>
+                  <v:rect id="Rectángulo 2" o:spid="_x0000_s1029" style="position:absolute;left:-142;top:-79;width:44452;height:107051;visibility:visible;mso-wrap-style:square;v-text-anchor:middle" o:gfxdata="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" fillcolor="#deeaf6 [660]" strokecolor="#0070c0" strokeweight="1.5pt"/>
                 </v:group>
-                <v:rect id="Rectángulo 6" o:spid="_x0000_s1030" style="position:absolute;left:2968;top:4512;width:2159;height:98040;visibility:visible;mso-wrap-style:square;v-text-anchor:middle" o:gfxdata="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" fillcolor="#9cc2e5 [1940]" strokecolor="#002060" strokeweight="1.5pt"/>
+                <v:rect id="Rectángulo 6" o:spid="_x0000_s1030" style="position:absolute;left:2968;top:4512;width:2159;height:98040;visibility:visible;mso-wrap-style:square;v-text-anchor:middle" o:gfxdata="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" fillcolor="#9cc2e5 [1940]" strokecolor="#002060" strokeweight="1.5pt"/>
                 <w10:wrap anchorx="page"/>
               </v:group>
             </w:pict>
@@ -1340,7 +1340,6 @@
       </w:pPr>
       <w:bookmarkStart w:id="0" w:name="_Toc121686971"/>
       <w:r>
-        <w:lastRenderedPageBreak/>
         <w:t>Tabla de contenidos.</w:t>
       </w:r>
       <w:bookmarkEnd w:id="0"/>
@@ -1413,7 +1412,7 @@
             <w:noProof/>
             <w:webHidden/>
           </w:rPr>
-          <w:t>2</w:t>
+          <w:t>1</w:t>
         </w:r>
         <w:r>
           <w:rPr>
@@ -1499,7 +1498,7 @@
             <w:noProof/>
             <w:webHidden/>
           </w:rPr>
-          <w:t>3</w:t>
+          <w:t>1</w:t>
         </w:r>
         <w:r>
           <w:rPr>
@@ -1585,7 +1584,7 @@
             <w:noProof/>
             <w:webHidden/>
           </w:rPr>
-          <w:t>3</w:t>
+          <w:t>1</w:t>
         </w:r>
         <w:r>
           <w:rPr>
@@ -1671,7 +1670,7 @@
             <w:noProof/>
             <w:webHidden/>
           </w:rPr>
-          <w:t>3</w:t>
+          <w:t>1</w:t>
         </w:r>
         <w:r>
           <w:rPr>
@@ -1757,7 +1756,7 @@
             <w:noProof/>
             <w:webHidden/>
           </w:rPr>
-          <w:t>3</w:t>
+          <w:t>1</w:t>
         </w:r>
         <w:r>
           <w:rPr>
@@ -1843,7 +1842,7 @@
             <w:noProof/>
             <w:webHidden/>
           </w:rPr>
-          <w:t>3</w:t>
+          <w:t>1</w:t>
         </w:r>
         <w:r>
           <w:rPr>
@@ -1929,7 +1928,7 @@
             <w:noProof/>
             <w:webHidden/>
           </w:rPr>
-          <w:t>3</w:t>
+          <w:t>1</w:t>
         </w:r>
         <w:r>
           <w:rPr>
@@ -2015,7 +2014,7 @@
             <w:noProof/>
             <w:webHidden/>
           </w:rPr>
-          <w:t>3</w:t>
+          <w:t>1</w:t>
         </w:r>
         <w:r>
           <w:rPr>
@@ -2101,7 +2100,7 @@
             <w:noProof/>
             <w:webHidden/>
           </w:rPr>
-          <w:t>4</w:t>
+          <w:t>1</w:t>
         </w:r>
         <w:r>
           <w:rPr>
@@ -2187,7 +2186,7 @@
             <w:noProof/>
             <w:webHidden/>
           </w:rPr>
-          <w:t>5</w:t>
+          <w:t>1</w:t>
         </w:r>
         <w:r>
           <w:rPr>
@@ -2273,7 +2272,7 @@
             <w:noProof/>
             <w:webHidden/>
           </w:rPr>
-          <w:t>6</w:t>
+          <w:t>1</w:t>
         </w:r>
         <w:r>
           <w:rPr>
@@ -2359,7 +2358,7 @@
             <w:noProof/>
             <w:webHidden/>
           </w:rPr>
-          <w:t>7</w:t>
+          <w:t>1</w:t>
         </w:r>
         <w:r>
           <w:rPr>
@@ -2445,7 +2444,7 @@
             <w:noProof/>
             <w:webHidden/>
           </w:rPr>
-          <w:t>8</w:t>
+          <w:t>1</w:t>
         </w:r>
         <w:r>
           <w:rPr>
@@ -2531,7 +2530,7 @@
             <w:noProof/>
             <w:webHidden/>
           </w:rPr>
-          <w:t>8</w:t>
+          <w:t>1</w:t>
         </w:r>
         <w:r>
           <w:rPr>
@@ -2571,7 +2570,6 @@
       </w:pPr>
       <w:bookmarkStart w:id="1" w:name="_Toc121686972"/>
       <w:r>
-        <w:lastRenderedPageBreak/>
         <w:t>Descripción del sistema.</w:t>
       </w:r>
       <w:bookmarkEnd w:id="1"/>
@@ -2992,7 +2990,6 @@
       </w:pPr>
       <w:bookmarkStart w:id="8" w:name="_Toc121686979"/>
       <w:r>
-        <w:lastRenderedPageBreak/>
         <w:t>Entorno tecnológico.</w:t>
       </w:r>
       <w:bookmarkEnd w:id="8"/>
@@ -3093,7 +3090,6 @@
       </w:pPr>
       <w:bookmarkStart w:id="9" w:name="_Toc121686980"/>
       <w:r>
-        <w:lastRenderedPageBreak/>
         <w:t>Story mapping.</w:t>
       </w:r>
       <w:bookmarkEnd w:id="9"/>
@@ -5248,7 +5244,6 @@
       </w:pPr>
       <w:bookmarkStart w:id="10" w:name="_Toc121686981"/>
       <w:r>
-        <w:lastRenderedPageBreak/>
         <w:t>Modelo de datos.</w:t>
       </w:r>
       <w:bookmarkEnd w:id="10"/>
@@ -5263,18 +5258,18 @@
           <w:lang w:eastAsia="es-ES"/>
         </w:rPr>
         <w:drawing>
-          <wp:anchor distT="0" distB="0" distL="114300" distR="114300" simplePos="0" relativeHeight="251672576" behindDoc="0" locked="0" layoutInCell="1" allowOverlap="1" wp14:anchorId="41231FE5" wp14:editId="7B8B6316">
+          <wp:anchor distT="0" distB="0" distL="114300" distR="114300" simplePos="0" relativeHeight="251672576" behindDoc="0" locked="0" layoutInCell="1" allowOverlap="1" wp14:anchorId="41231FE5" wp14:editId="133EC96F">
             <wp:simplePos x="0" y="0"/>
             <wp:positionH relativeFrom="margin">
-              <wp:align>right</wp:align>
+              <wp:posOffset>-17780</wp:posOffset>
             </wp:positionH>
             <wp:positionV relativeFrom="paragraph">
-              <wp:posOffset>348945</wp:posOffset>
+              <wp:posOffset>995045</wp:posOffset>
             </wp:positionV>
-            <wp:extent cx="6120130" cy="6903720"/>
-            <wp:effectExtent l="19050" t="19050" r="13970" b="11430"/>
+            <wp:extent cx="6120130" cy="5608955"/>
+            <wp:effectExtent l="19050" t="19050" r="13970" b="10795"/>
             <wp:wrapSquare wrapText="bothSides"/>
-            <wp:docPr id="9" name="Imagen 9" descr="https://cdn.discordapp.com/attachments/1022423502789287966/1051588096950542356/Untitled_Workspace_1.jpg"/>
+            <wp:docPr id="9" name="Imagen 9"/>
             <wp:cNvGraphicFramePr>
               <a:graphicFrameLocks xmlns:a="http://schemas.openxmlformats.org/drawingml/2006/main" noChangeAspect="1"/>
             </wp:cNvGraphicFramePr>
@@ -5282,20 +5277,19 @@
               <a:graphicData uri="http://schemas.openxmlformats.org/drawingml/2006/picture">
                 <pic:pic xmlns:pic="http://schemas.openxmlformats.org/drawingml/2006/picture">
                   <pic:nvPicPr>
-                    <pic:cNvPr id="0" name="Picture 1" descr="https://cdn.discordapp.com/attachments/1022423502789287966/1051588096950542356/Untitled_Workspace_1.jpg"/>
+                    <pic:cNvPr id="9" name="Imagen 9"/>
                     <pic:cNvPicPr>
                       <a:picLocks noChangeAspect="1" noChangeArrowheads="1"/>
                     </pic:cNvPicPr>
                   </pic:nvPicPr>
                   <pic:blipFill>
-                    <a:blip r:embed="rId10" cstate="print">
+                    <a:blip r:embed="rId10">
                       <a:extLst>
                         <a:ext uri="{28A0092B-C50C-407E-A947-70E740481C1C}">
                           <a14:useLocalDpi xmlns:a14="http://schemas.microsoft.com/office/drawing/2010/main" val="0"/>
                         </a:ext>
                       </a:extLst>
                     </a:blip>
-                    <a:srcRect/>
                     <a:stretch>
                       <a:fillRect/>
                     </a:stretch>
@@ -5303,7 +5297,7 @@
                   <pic:spPr bwMode="auto">
                     <a:xfrm>
                       <a:off x="0" y="0"/>
-                      <a:ext cx="6120130" cy="6903720"/>
+                      <a:ext cx="6120130" cy="5608955"/>
                     </a:xfrm>
                     <a:prstGeom prst="rect">
                       <a:avLst/>
@@ -5353,7 +5347,6 @@
       </w:pPr>
       <w:bookmarkStart w:id="11" w:name="_Toc121686982"/>
       <w:r>
-        <w:lastRenderedPageBreak/>
         <w:t>Mapa de navegación por la interfaz de usuario.</w:t>
       </w:r>
       <w:bookmarkEnd w:id="11"/>
@@ -5406,10 +5399,7 @@
         </w:numPr>
       </w:pPr>
       <w:r>
-        <w:t>Sprint 1</w:t>
-      </w:r>
-      <w:r>
-        <w:t>:</w:t>
+        <w:t>Sprint 1:</w:t>
       </w:r>
     </w:p>
     <w:p>
@@ -5558,7 +5548,6 @@
         </w:numPr>
       </w:pPr>
       <w:r>
-        <w:lastRenderedPageBreak/>
         <w:t>Historias 18138/18139</w:t>
       </w:r>
     </w:p>
@@ -5633,14 +5622,7 @@
         </w:numPr>
       </w:pPr>
       <w:r>
-        <w:lastRenderedPageBreak/>
-        <w:t xml:space="preserve">Sprint </w:t>
-      </w:r>
-      <w:r>
-        <w:t>2</w:t>
-      </w:r>
-      <w:r>
-        <w:t>:</w:t>
+        <w:t>Sprint 2:</w:t>
       </w:r>
     </w:p>
     <w:p>
@@ -5735,16 +5717,7 @@
         </w:numPr>
       </w:pPr>
       <w:r>
-        <w:t>Historias 1905</w:t>
-      </w:r>
-      <w:r>
-        <w:t>5</w:t>
-      </w:r>
-      <w:r>
-        <w:t>/1905</w:t>
-      </w:r>
-      <w:r>
-        <w:t>4</w:t>
+        <w:t>Historias 19055/19054</w:t>
       </w:r>
     </w:p>
     <w:p>
@@ -5818,16 +5791,7 @@
         </w:numPr>
       </w:pPr>
       <w:r>
-        <w:t>Historias 190</w:t>
-      </w:r>
-      <w:r>
-        <w:t>73</w:t>
-      </w:r>
-      <w:r>
-        <w:t>/190</w:t>
-      </w:r>
-      <w:r>
-        <w:t>44</w:t>
+        <w:t>Historias 19073/19044</w:t>
       </w:r>
     </w:p>
     <w:p>
@@ -5902,14 +5866,7 @@
         </w:numPr>
       </w:pPr>
       <w:r>
-        <w:lastRenderedPageBreak/>
-        <w:t xml:space="preserve">Sprint </w:t>
-      </w:r>
-      <w:r>
-        <w:t>3</w:t>
-      </w:r>
-      <w:r>
-        <w:t>:</w:t>
+        <w:t>Sprint 3:</w:t>
       </w:r>
     </w:p>
     <w:p>
@@ -6004,22 +5961,7 @@
         </w:numPr>
       </w:pPr>
       <w:r>
-        <w:t>Historia</w:t>
-      </w:r>
-      <w:r>
-        <w:t>s</w:t>
-      </w:r>
-      <w:r>
-        <w:t xml:space="preserve"> 1973</w:t>
-      </w:r>
-      <w:r>
-        <w:t>1/</w:t>
-      </w:r>
-      <w:r>
-        <w:t>1973</w:t>
-      </w:r>
-      <w:r>
-        <w:t>8</w:t>
+        <w:t>Historias 19731/19738</w:t>
       </w:r>
     </w:p>
     <w:p>
@@ -6094,17 +6036,7 @@
         </w:numPr>
       </w:pPr>
       <w:r>
-        <w:lastRenderedPageBreak/>
-        <w:t>Historias 197</w:t>
-      </w:r>
-      <w:r>
-        <w:t>43</w:t>
-      </w:r>
-      <w:r>
-        <w:t>/197</w:t>
-      </w:r>
-      <w:r>
-        <w:t>42</w:t>
+        <w:t>Historias 19743/19742</w:t>
       </w:r>
     </w:p>
     <w:p>
@@ -6178,16 +6110,7 @@
         </w:numPr>
       </w:pPr>
       <w:r>
-        <w:t>Historias 197</w:t>
-      </w:r>
-      <w:r>
-        <w:t>32</w:t>
-      </w:r>
-      <w:r>
-        <w:t>/197</w:t>
-      </w:r>
-      <w:r>
-        <w:t>36</w:t>
+        <w:t>Historias 19732/19736</w:t>
       </w:r>
     </w:p>
     <w:p>
@@ -6553,6 +6476,7 @@
           <w:docPartUnique/>
         </w:docPartObj>
       </w:sdtPr>
+      <w:sdtEndPr/>
       <w:sdtContent>
         <w:r>
           <w:rPr>
@@ -8395,6 +8319,7 @@
     <w:lsdException w:name="HTML Sample" w:semiHidden="1" w:unhideWhenUsed="1"/>
     <w:lsdException w:name="HTML Typewriter" w:semiHidden="1" w:unhideWhenUsed="1"/>
     <w:lsdException w:name="HTML Variable" w:semiHidden="1" w:unhideWhenUsed="1"/>
+    <w:lsdException w:name="Normal Table" w:semiHidden="1" w:unhideWhenUsed="1"/>
     <w:lsdException w:name="annotation subject" w:semiHidden="1" w:unhideWhenUsed="1"/>
     <w:lsdException w:name="No List" w:semiHidden="1" w:unhideWhenUsed="1"/>
     <w:lsdException w:name="Outline List 1" w:semiHidden="1" w:unhideWhenUsed="1"/>
@@ -8437,8 +8362,11 @@
     <w:lsdException w:name="Table Contemporary" w:semiHidden="1" w:unhideWhenUsed="1"/>
     <w:lsdException w:name="Table Elegant" w:semiHidden="1" w:unhideWhenUsed="1"/>
     <w:lsdException w:name="Table Professional" w:semiHidden="1" w:unhideWhenUsed="1"/>
+    <w:lsdException w:name="Table Subtle 1" w:semiHidden="1" w:unhideWhenUsed="1"/>
     <w:lsdException w:name="Table Subtle 2" w:semiHidden="1" w:unhideWhenUsed="1"/>
     <w:lsdException w:name="Table Web 1" w:semiHidden="1" w:unhideWhenUsed="1"/>
+    <w:lsdException w:name="Table Web 2" w:semiHidden="1" w:unhideWhenUsed="1"/>
+    <w:lsdException w:name="Table Web 3" w:semiHidden="1" w:unhideWhenUsed="1"/>
     <w:lsdException w:name="Balloon Text" w:semiHidden="1" w:unhideWhenUsed="1"/>
     <w:lsdException w:name="Table Grid" w:uiPriority="39"/>
     <w:lsdException w:name="Table Theme" w:semiHidden="1" w:unhideWhenUsed="1"/>

</xml_diff>

<commit_message>
13/12/2022 - Omar - Estandarización de formatos y Anexo II
</commit_message>
<xml_diff>
--- a/doc/IPS2022-PL71_Documentacion.docx
+++ b/doc/IPS2022-PL71_Documentacion.docx
@@ -1,6 +1,6 @@
 
 <file path=word/document.xml><?xml version="1.0" encoding="utf-8"?>
-<w:document xmlns:wpc="http://schemas.microsoft.com/office/word/2010/wordprocessingCanvas" xmlns:cx="http://schemas.microsoft.com/office/drawing/2014/chartex" xmlns:cx1="http://schemas.microsoft.com/office/drawing/2015/9/8/chartex" xmlns:cx2="http://schemas.microsoft.com/office/drawing/2015/10/21/chartex" xmlns:cx3="http://schemas.microsoft.com/office/drawing/2016/5/9/chartex" xmlns:cx4="http://schemas.microsoft.com/office/drawing/2016/5/10/chartex" xmlns:cx5="http://schemas.microsoft.com/office/drawing/2016/5/11/chartex" xmlns:cx6="http://schemas.microsoft.com/office/drawing/2016/5/12/chartex" xmlns:cx7="http://schemas.microsoft.com/office/drawing/2016/5/13/chartex" xmlns:cx8="http://schemas.microsoft.com/office/drawing/2016/5/14/chartex" xmlns:mc="http://schemas.openxmlformats.org/markup-compatibility/2006" xmlns:aink="http://schemas.microsoft.com/office/drawing/2016/ink" xmlns:am3d="http://schemas.microsoft.com/office/drawing/2017/model3d" xmlns:o="urn:schemas-microsoft-com:office:office" xmlns:oel="http://schemas.microsoft.com/office/2019/extlst" xmlns:r="http://schemas.openxmlformats.org/officeDocument/2006/relationships" xmlns:m="http://schemas.openxmlformats.org/officeDocument/2006/math" xmlns:v="urn:schemas-microsoft-com:vml" xmlns:wp14="http://schemas.microsoft.com/office/word/2010/wordprocessingDrawing" xmlns:wp="http://schemas.openxmlformats.org/drawingml/2006/wordprocessingDrawing" xmlns:w10="urn:schemas-microsoft-com:office:word" xmlns:w="http://schemas.openxmlformats.org/wordprocessingml/2006/main" xmlns:w14="http://schemas.microsoft.com/office/word/2010/wordml" xmlns:w15="http://schemas.microsoft.com/office/word/2012/wordml" xmlns:w16cex="http://schemas.microsoft.com/office/word/2018/wordml/cex" xmlns:w16cid="http://schemas.microsoft.com/office/word/2016/wordml/cid" xmlns:w16="http://schemas.microsoft.com/office/word/2018/wordml" xmlns:w16sdtdh="http://schemas.microsoft.com/office/word/2020/wordml/sdtdatahash" xmlns:w16se="http://schemas.microsoft.com/office/word/2015/wordml/symex" xmlns:wpg="http://schemas.microsoft.com/office/word/2010/wordprocessingGroup" xmlns:wpi="http://schemas.microsoft.com/office/word/2010/wordprocessingInk" xmlns:wne="http://schemas.microsoft.com/office/word/2006/wordml" xmlns:wps="http://schemas.microsoft.com/office/word/2010/wordprocessingShape" mc:Ignorable="w14 w15 w16se w16cid w16 w16cex w16sdtdh wp14">
+<w:document xmlns:wpc="http://schemas.microsoft.com/office/word/2010/wordprocessingCanvas" xmlns:mc="http://schemas.openxmlformats.org/markup-compatibility/2006" xmlns:o="urn:schemas-microsoft-com:office:office" xmlns:r="http://schemas.openxmlformats.org/officeDocument/2006/relationships" xmlns:m="http://schemas.openxmlformats.org/officeDocument/2006/math" xmlns:v="urn:schemas-microsoft-com:vml" xmlns:wp14="http://schemas.microsoft.com/office/word/2010/wordprocessingDrawing" xmlns:wp="http://schemas.openxmlformats.org/drawingml/2006/wordprocessingDrawing" xmlns:w10="urn:schemas-microsoft-com:office:word" xmlns:w="http://schemas.openxmlformats.org/wordprocessingml/2006/main" xmlns:w14="http://schemas.microsoft.com/office/word/2010/wordml" xmlns:w15="http://schemas.microsoft.com/office/word/2012/wordml" xmlns:wpg="http://schemas.microsoft.com/office/word/2010/wordprocessingGroup" xmlns:wpi="http://schemas.microsoft.com/office/word/2010/wordprocessingInk" xmlns:wne="http://schemas.microsoft.com/office/word/2006/wordml" xmlns:wps="http://schemas.microsoft.com/office/word/2010/wordprocessingShape" mc:Ignorable="w14 w15 wp14">
   <w:body>
     <w:p>
       <w:pPr>
@@ -210,7 +210,7 @@
                 <v:stroke joinstyle="miter"/>
                 <v:path gradientshapeok="t" o:connecttype="rect"/>
               </v:shapetype>
-              <v:shape id="Cuadro de texto 8" o:spid="_x0000_s1026" type="#_x0000_t202" style="position:absolute;left:0;text-align:left;margin-left:-33.45pt;margin-top:222.3pt;width:325.1pt;height:2in;z-index:251668480;visibility:visible;mso-wrap-style:square;mso-width-percent:0;mso-wrap-distance-left:9pt;mso-wrap-distance-top:0;mso-wrap-distance-right:9pt;mso-wrap-distance-bottom:0;mso-position-horizontal:absolute;mso-position-horizontal-relative:text;mso-position-vertical:absolute;mso-position-vertical-relative:text;mso-width-percent:0;mso-width-relative:margin;v-text-anchor:middle" o:gfxdata="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" filled="f" stroked="f">
+              <v:shape id="Cuadro de texto 8" o:spid="_x0000_s1026" type="#_x0000_t202" style="position:absolute;left:0;text-align:left;margin-left:-33.45pt;margin-top:222.3pt;width:325.1pt;height:2in;z-index:251668480;visibility:visible;mso-wrap-style:square;mso-width-percent:0;mso-wrap-distance-left:9pt;mso-wrap-distance-top:0;mso-wrap-distance-right:9pt;mso-wrap-distance-bottom:0;mso-position-horizontal:absolute;mso-position-horizontal-relative:text;mso-position-vertical:absolute;mso-position-vertical-relative:text;mso-width-percent:0;mso-width-relative:margin;v-text-anchor:middle" o:gfxdata="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" filled="f" stroked="f">
                 <o:extrusion v:ext="view" viewpoint="100pt,-100pt" skewangle="0" type="perspective"/>
                 <v:textbox style="mso-fit-shape-to-text:t" inset="0,0,0,0">
                   <w:txbxContent>
@@ -381,7 +381,7 @@
           </mc:Choice>
           <mc:Fallback>
             <w:pict>
-              <v:shape w14:anchorId="6C18B1C9" id="Cuadro de texto 7" o:spid="_x0000_s1027" type="#_x0000_t202" style="position:absolute;left:0;text-align:left;margin-left:-33.25pt;margin-top:281.8pt;width:325.1pt;height:2in;z-index:251670528;visibility:visible;mso-wrap-style:square;mso-width-percent:0;mso-wrap-distance-left:9pt;mso-wrap-distance-top:0;mso-wrap-distance-right:9pt;mso-wrap-distance-bottom:0;mso-position-horizontal:absolute;mso-position-horizontal-relative:text;mso-position-vertical:absolute;mso-position-vertical-relative:text;mso-width-percent:0;mso-width-relative:margin;v-text-anchor:middle" o:gfxdata="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" filled="f" stroked="f">
+              <v:shape w14:anchorId="6C18B1C9" id="Cuadro de texto 7" o:spid="_x0000_s1027" type="#_x0000_t202" style="position:absolute;left:0;text-align:left;margin-left:-33.25pt;margin-top:281.8pt;width:325.1pt;height:2in;z-index:251670528;visibility:visible;mso-wrap-style:square;mso-width-percent:0;mso-wrap-distance-left:9pt;mso-wrap-distance-top:0;mso-wrap-distance-right:9pt;mso-wrap-distance-bottom:0;mso-position-horizontal:absolute;mso-position-horizontal-relative:text;mso-position-vertical:absolute;mso-position-vertical-relative:text;mso-width-percent:0;mso-width-relative:margin;v-text-anchor:middle" o:gfxdata="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" filled="f" stroked="f">
                 <o:extrusion v:ext="view" viewpoint="100pt,-100pt" skewangle="0" type="perspective"/>
                 <v:textbox style="mso-fit-shape-to-text:t" inset="0,0,0,0">
                   <w:txbxContent>
@@ -612,7 +612,7 @@
           </mc:Choice>
           <mc:Fallback>
             <w:pict>
-              <v:shape w14:anchorId="0658DBD7" id="Cuadro de texto 5" o:spid="_x0000_s1028" type="#_x0000_t202" style="position:absolute;left:0;text-align:left;margin-left:-32.7pt;margin-top:-8.7pt;width:325.5pt;height:2in;z-index:251666432;visibility:visible;mso-wrap-style:square;mso-width-percent:0;mso-wrap-distance-left:9pt;mso-wrap-distance-top:0;mso-wrap-distance-right:9pt;mso-wrap-distance-bottom:0;mso-position-horizontal:absolute;mso-position-horizontal-relative:text;mso-position-vertical:absolute;mso-position-vertical-relative:text;mso-width-percent:0;mso-width-relative:margin;v-text-anchor:middle" o:gfxdata="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" filled="f" stroked="f">
+              <v:shape w14:anchorId="0658DBD7" id="Cuadro de texto 5" o:spid="_x0000_s1028" type="#_x0000_t202" style="position:absolute;left:0;text-align:left;margin-left:-32.7pt;margin-top:-8.7pt;width:325.5pt;height:2in;z-index:251666432;visibility:visible;mso-wrap-style:square;mso-width-percent:0;mso-wrap-distance-left:9pt;mso-wrap-distance-top:0;mso-wrap-distance-right:9pt;mso-wrap-distance-bottom:0;mso-position-horizontal:absolute;mso-position-horizontal-relative:text;mso-position-vertical:absolute;mso-position-vertical-relative:text;mso-width-percent:0;mso-width-relative:margin;v-text-anchor:middle" o:gfxdata="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" filled="f" stroked="f">
                 <o:extrusion v:ext="view" viewpoint="100pt,-100pt" skewangle="0" type="perspective"/>
                 <v:textbox style="mso-fit-shape-to-text:t" inset="0,0,0,0">
                   <w:txbxContent>
@@ -804,7 +804,7 @@
               </wp:anchor>
             </w:drawing>
           </mc:Choice>
-          <mc:Fallback>
+          <mc:Fallback xmlns:w16se="http://schemas.microsoft.com/office/word/2015/wordml/symex" xmlns:w16sdtdh="http://schemas.microsoft.com/office/word/2020/wordml/sdtdatahash" xmlns:w16="http://schemas.microsoft.com/office/word/2018/wordml" xmlns:w16cid="http://schemas.microsoft.com/office/word/2016/wordml/cid" xmlns:w16cex="http://schemas.microsoft.com/office/word/2018/wordml/cex" xmlns:oel="http://schemas.microsoft.com/office/2019/extlst" xmlns:am3d="http://schemas.microsoft.com/office/drawing/2017/model3d" xmlns:aink="http://schemas.microsoft.com/office/drawing/2016/ink" xmlns:cx8="http://schemas.microsoft.com/office/drawing/2016/5/14/chartex" xmlns:cx7="http://schemas.microsoft.com/office/drawing/2016/5/13/chartex" xmlns:cx6="http://schemas.microsoft.com/office/drawing/2016/5/12/chartex" xmlns:cx5="http://schemas.microsoft.com/office/drawing/2016/5/11/chartex" xmlns:cx4="http://schemas.microsoft.com/office/drawing/2016/5/10/chartex" xmlns:cx3="http://schemas.microsoft.com/office/drawing/2016/5/9/chartex" xmlns:cx2="http://schemas.microsoft.com/office/drawing/2015/10/21/chartex" xmlns:cx1="http://schemas.microsoft.com/office/drawing/2015/9/8/chartex" xmlns:cx="http://schemas.microsoft.com/office/drawing/2014/chartex">
             <w:pict>
               <v:shapetype w14:anchorId="6CC6916B" id="_x0000_t5" coordsize="21600,21600" o:spt="5" adj="10800" path="m@0,l,21600r21600,xe">
                 <v:stroke joinstyle="miter"/>
@@ -893,7 +893,7 @@
               </wp:anchor>
             </w:drawing>
           </mc:Choice>
-          <mc:Fallback>
+          <mc:Fallback xmlns:w16se="http://schemas.microsoft.com/office/word/2015/wordml/symex" xmlns:w16sdtdh="http://schemas.microsoft.com/office/word/2020/wordml/sdtdatahash" xmlns:w16="http://schemas.microsoft.com/office/word/2018/wordml" xmlns:w16cid="http://schemas.microsoft.com/office/word/2016/wordml/cid" xmlns:w16cex="http://schemas.microsoft.com/office/word/2018/wordml/cex" xmlns:oel="http://schemas.microsoft.com/office/2019/extlst" xmlns:am3d="http://schemas.microsoft.com/office/drawing/2017/model3d" xmlns:aink="http://schemas.microsoft.com/office/drawing/2016/ink" xmlns:cx8="http://schemas.microsoft.com/office/drawing/2016/5/14/chartex" xmlns:cx7="http://schemas.microsoft.com/office/drawing/2016/5/13/chartex" xmlns:cx6="http://schemas.microsoft.com/office/drawing/2016/5/12/chartex" xmlns:cx5="http://schemas.microsoft.com/office/drawing/2016/5/11/chartex" xmlns:cx4="http://schemas.microsoft.com/office/drawing/2016/5/10/chartex" xmlns:cx3="http://schemas.microsoft.com/office/drawing/2016/5/9/chartex" xmlns:cx2="http://schemas.microsoft.com/office/drawing/2015/10/21/chartex" xmlns:cx1="http://schemas.microsoft.com/office/drawing/2015/9/8/chartex" xmlns:cx="http://schemas.microsoft.com/office/drawing/2014/chartex">
             <w:pict>
               <v:shape w14:anchorId="2AE6E698" id="Triángulo isósceles 19" o:spid="_x0000_s1026" type="#_x0000_t5" style="position:absolute;margin-left:-34.5pt;margin-top:749.95pt;width:17pt;height:14.65pt;rotation:180;z-index:251664384;visibility:visible;mso-wrap-style:square;mso-wrap-distance-left:9pt;mso-wrap-distance-top:0;mso-wrap-distance-right:9pt;mso-wrap-distance-bottom:0;mso-position-horizontal:absolute;mso-position-horizontal-relative:text;mso-position-vertical:absolute;mso-position-vertical-relative:text;v-text-anchor:middle" o:gfxdata="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" fillcolor="#0070c0" strokecolor="#002060" strokeweight="1pt"/>
             </w:pict>
@@ -1038,7 +1038,7 @@
           </mc:Choice>
           <mc:Fallback>
             <w:pict>
-              <v:shape w14:anchorId="64F09D41" id="Cuadro de texto 2" o:spid="_x0000_s1029" type="#_x0000_t202" style="position:absolute;left:0;text-align:left;margin-left:340.75pt;margin-top:621.75pt;width:159.75pt;height:104.5pt;z-index:251661312;visibility:visible;mso-wrap-style:square;mso-width-percent:0;mso-height-percent:0;mso-wrap-distance-left:9pt;mso-wrap-distance-top:3.6pt;mso-wrap-distance-right:9pt;mso-wrap-distance-bottom:3.6pt;mso-position-horizontal:absolute;mso-position-horizontal-relative:margin;mso-position-vertical:absolute;mso-position-vertical-relative:text;mso-width-percent:0;mso-height-percent:0;mso-width-relative:margin;mso-height-relative:margin;v-text-anchor:top" o:gfxdata="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" fillcolor="#deeaf6 [660]" strokecolor="#002060" strokeweight="1.5pt">
+              <v:shape w14:anchorId="64F09D41" id="Cuadro de texto 2" o:spid="_x0000_s1029" type="#_x0000_t202" style="position:absolute;left:0;text-align:left;margin-left:340.75pt;margin-top:621.75pt;width:159.75pt;height:104.5pt;z-index:251661312;visibility:visible;mso-wrap-style:square;mso-width-percent:0;mso-height-percent:0;mso-wrap-distance-left:9pt;mso-wrap-distance-top:3.6pt;mso-wrap-distance-right:9pt;mso-wrap-distance-bottom:3.6pt;mso-position-horizontal:absolute;mso-position-horizontal-relative:margin;mso-position-vertical:absolute;mso-position-vertical-relative:text;mso-width-percent:0;mso-height-percent:0;mso-width-relative:margin;mso-height-relative:margin;v-text-anchor:top" o:gfxdata="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" fillcolor="#deeaf6 [660]" strokecolor="#002060" strokeweight="1.5pt">
                 <v:textbox>
                   <w:txbxContent>
                     <w:p>
@@ -1309,7 +1309,7 @@
               </wp:anchor>
             </w:drawing>
           </mc:Choice>
-          <mc:Fallback>
+          <mc:Fallback xmlns:w16se="http://schemas.microsoft.com/office/word/2015/wordml/symex" xmlns:w16sdtdh="http://schemas.microsoft.com/office/word/2020/wordml/sdtdatahash" xmlns:w16="http://schemas.microsoft.com/office/word/2018/wordml" xmlns:w16cid="http://schemas.microsoft.com/office/word/2016/wordml/cid" xmlns:w16cex="http://schemas.microsoft.com/office/word/2018/wordml/cex" xmlns:oel="http://schemas.microsoft.com/office/2019/extlst" xmlns:am3d="http://schemas.microsoft.com/office/drawing/2017/model3d" xmlns:aink="http://schemas.microsoft.com/office/drawing/2016/ink" xmlns:cx8="http://schemas.microsoft.com/office/drawing/2016/5/14/chartex" xmlns:cx7="http://schemas.microsoft.com/office/drawing/2016/5/13/chartex" xmlns:cx6="http://schemas.microsoft.com/office/drawing/2016/5/12/chartex" xmlns:cx5="http://schemas.microsoft.com/office/drawing/2016/5/11/chartex" xmlns:cx4="http://schemas.microsoft.com/office/drawing/2016/5/10/chartex" xmlns:cx3="http://schemas.microsoft.com/office/drawing/2016/5/9/chartex" xmlns:cx2="http://schemas.microsoft.com/office/drawing/2015/10/21/chartex" xmlns:cx1="http://schemas.microsoft.com/office/drawing/2015/9/8/chartex" xmlns:cx="http://schemas.microsoft.com/office/drawing/2014/chartex">
             <w:pict>
               <v:group w14:anchorId="384A3477" id="Grupo 4" o:spid="_x0000_s1026" style="position:absolute;margin-left:543.75pt;margin-top:-58.55pt;width:594.95pt;height:842.95pt;z-index:251659264;mso-position-horizontal:right;mso-position-horizontal-relative:page;mso-width-relative:margin;mso-height-relative:margin" coordorigin="-142,-79" coordsize="75564,107054" o:gfxdata="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">
                 <v:group id="Grupo 1" o:spid="_x0000_s1027" style="position:absolute;left:-142;top:-79;width:75563;height:107054" coordorigin="-142,-79" coordsize="75564,107054" o:gfxdata="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">
@@ -1340,6 +1340,7 @@
       </w:pPr>
       <w:bookmarkStart w:id="0" w:name="_Toc121686971"/>
       <w:r>
+        <w:lastRenderedPageBreak/>
         <w:t>Tabla de contenidos.</w:t>
       </w:r>
       <w:bookmarkEnd w:id="0"/>
@@ -2570,6 +2571,7 @@
       </w:pPr>
       <w:bookmarkStart w:id="1" w:name="_Toc121686972"/>
       <w:r>
+        <w:lastRenderedPageBreak/>
         <w:t>Descripción del sistema.</w:t>
       </w:r>
       <w:bookmarkEnd w:id="1"/>
@@ -2990,6 +2992,7 @@
       </w:pPr>
       <w:bookmarkStart w:id="8" w:name="_Toc121686979"/>
       <w:r>
+        <w:lastRenderedPageBreak/>
         <w:t>Entorno tecnológico.</w:t>
       </w:r>
       <w:bookmarkEnd w:id="8"/>
@@ -3090,6 +3093,7 @@
       </w:pPr>
       <w:bookmarkStart w:id="9" w:name="_Toc121686980"/>
       <w:r>
+        <w:lastRenderedPageBreak/>
         <w:t>Story mapping.</w:t>
       </w:r>
       <w:bookmarkEnd w:id="9"/>
@@ -5244,6 +5248,7 @@
       </w:pPr>
       <w:bookmarkStart w:id="10" w:name="_Toc121686981"/>
       <w:r>
+        <w:lastRenderedPageBreak/>
         <w:t>Modelo de datos.</w:t>
       </w:r>
       <w:bookmarkEnd w:id="10"/>
@@ -5347,6 +5352,7 @@
       </w:pPr>
       <w:bookmarkStart w:id="11" w:name="_Toc121686982"/>
       <w:r>
+        <w:lastRenderedPageBreak/>
         <w:t>Mapa de navegación por la interfaz de usuario.</w:t>
       </w:r>
       <w:bookmarkEnd w:id="11"/>
@@ -5386,9 +5392,18 @@
       </w:pPr>
       <w:bookmarkStart w:id="12" w:name="_Toc121686983"/>
       <w:r>
-        <w:t>Anexo I.</w:t>
+        <w:t>Anexo I</w:t>
       </w:r>
       <w:bookmarkEnd w:id="12"/>
+      <w:r>
+        <w:t xml:space="preserve">: </w:t>
+      </w:r>
+      <w:r>
+        <w:t>Prototipos de pantallas</w:t>
+      </w:r>
+      <w:r>
+        <w:t>:</w:t>
+      </w:r>
     </w:p>
     <w:p>
       <w:pPr>
@@ -5411,16 +5426,22 @@
         </w:numPr>
       </w:pPr>
       <w:r>
-        <w:t xml:space="preserve">Historias 18131/18142 </w:t>
-      </w:r>
-      <w:r>
         <w:rPr>
           <w:noProof/>
+          <w:lang w:eastAsia="es-ES"/>
         </w:rPr>
         <w:drawing>
-          <wp:inline distT="0" distB="0" distL="0" distR="0" wp14:anchorId="188E033E" wp14:editId="73E068BB">
-            <wp:extent cx="4237404" cy="3181350"/>
-            <wp:effectExtent l="0" t="0" r="0" b="0"/>
+          <wp:anchor distT="0" distB="0" distL="114300" distR="114300" simplePos="0" relativeHeight="251673600" behindDoc="0" locked="0" layoutInCell="1" allowOverlap="1" wp14:anchorId="70BA2F86" wp14:editId="787D0CEE">
+            <wp:simplePos x="0" y="0"/>
+            <wp:positionH relativeFrom="margin">
+              <wp:align>center</wp:align>
+            </wp:positionH>
+            <wp:positionV relativeFrom="paragraph">
+              <wp:posOffset>252780</wp:posOffset>
+            </wp:positionV>
+            <wp:extent cx="4237355" cy="3181350"/>
+            <wp:effectExtent l="19050" t="19050" r="10795" b="19050"/>
+            <wp:wrapSquare wrapText="bothSides"/>
             <wp:docPr id="15" name="Imagen 15"/>
             <wp:cNvGraphicFramePr>
               <a:graphicFrameLocks xmlns:a="http://schemas.openxmlformats.org/drawingml/2006/main" noChangeAspect="1"/>
@@ -5450,21 +5471,32 @@
                   <pic:spPr bwMode="auto">
                     <a:xfrm>
                       <a:off x="0" y="0"/>
-                      <a:ext cx="4244066" cy="3186352"/>
+                      <a:ext cx="4237355" cy="3181350"/>
                     </a:xfrm>
                     <a:prstGeom prst="rect">
                       <a:avLst/>
                     </a:prstGeom>
                     <a:noFill/>
-                    <a:ln>
-                      <a:noFill/>
+                    <a:ln w="12700">
+                      <a:solidFill>
+                        <a:srgbClr val="002060"/>
+                      </a:solidFill>
                     </a:ln>
                   </pic:spPr>
                 </pic:pic>
               </a:graphicData>
             </a:graphic>
-          </wp:inline>
+            <wp14:sizeRelH relativeFrom="page">
+              <wp14:pctWidth>0</wp14:pctWidth>
+            </wp14:sizeRelH>
+            <wp14:sizeRelV relativeFrom="page">
+              <wp14:pctHeight>0</wp14:pctHeight>
+            </wp14:sizeRelV>
+          </wp:anchor>
         </w:drawing>
+      </w:r>
+      <w:r>
+        <w:t>Historias 18131/18142:</w:t>
       </w:r>
     </w:p>
     <w:p>
@@ -5476,7 +5508,7 @@
         </w:numPr>
       </w:pPr>
       <w:r>
-        <w:t xml:space="preserve">Historias 18131/18142 </w:t>
+        <w:t>Historias 18131/18142:</w:t>
       </w:r>
     </w:p>
     <w:p>
@@ -5487,11 +5519,20 @@
       <w:r>
         <w:rPr>
           <w:noProof/>
+          <w:lang w:eastAsia="es-ES"/>
         </w:rPr>
         <w:drawing>
-          <wp:inline distT="0" distB="0" distL="0" distR="0" wp14:anchorId="3F454849" wp14:editId="777ADC61">
+          <wp:anchor distT="0" distB="0" distL="114300" distR="114300" simplePos="0" relativeHeight="251674624" behindDoc="0" locked="0" layoutInCell="1" allowOverlap="1" wp14:anchorId="45E42EDA" wp14:editId="79A1E38F">
+            <wp:simplePos x="0" y="0"/>
+            <wp:positionH relativeFrom="margin">
+              <wp:align>center</wp:align>
+            </wp:positionH>
+            <wp:positionV relativeFrom="paragraph">
+              <wp:posOffset>16180</wp:posOffset>
+            </wp:positionV>
             <wp:extent cx="4224714" cy="3171825"/>
-            <wp:effectExtent l="0" t="0" r="4445" b="0"/>
+            <wp:effectExtent l="19050" t="19050" r="23495" b="9525"/>
+            <wp:wrapSquare wrapText="bothSides"/>
             <wp:docPr id="16" name="Imagen 16" descr="Pizarrón blanco con texto en letras negras sobre fondo blanco&#10;&#10;Descripción generada automáticamente con confianza media"/>
             <wp:cNvGraphicFramePr>
               <a:graphicFrameLocks xmlns:a="http://schemas.openxmlformats.org/drawingml/2006/main" noChangeAspect="1"/>
@@ -5521,24 +5562,39 @@
                   <pic:spPr bwMode="auto">
                     <a:xfrm>
                       <a:off x="0" y="0"/>
-                      <a:ext cx="4236356" cy="3180566"/>
+                      <a:ext cx="4224714" cy="3171825"/>
                     </a:xfrm>
                     <a:prstGeom prst="rect">
                       <a:avLst/>
                     </a:prstGeom>
                     <a:noFill/>
-                    <a:ln>
-                      <a:noFill/>
+                    <a:ln w="12700">
+                      <a:solidFill>
+                        <a:srgbClr val="002060"/>
+                      </a:solidFill>
                     </a:ln>
                   </pic:spPr>
                 </pic:pic>
               </a:graphicData>
             </a:graphic>
-          </wp:inline>
+            <wp14:sizeRelH relativeFrom="page">
+              <wp14:pctWidth>0</wp14:pctWidth>
+            </wp14:sizeRelH>
+            <wp14:sizeRelV relativeFrom="page">
+              <wp14:pctHeight>0</wp14:pctHeight>
+            </wp14:sizeRelV>
+          </wp:anchor>
         </w:drawing>
       </w:r>
     </w:p>
-    <w:p/>
+    <w:p>
+      <w:pPr>
+        <w:jc w:val="left"/>
+      </w:pPr>
+      <w:r>
+        <w:br w:type="page"/>
+      </w:r>
+    </w:p>
     <w:p>
       <w:pPr>
         <w:pStyle w:val="Ttulo3"/>
@@ -5548,7 +5604,11 @@
         </w:numPr>
       </w:pPr>
       <w:r>
+        <w:lastRenderedPageBreak/>
         <w:t>Historias 18138/18139</w:t>
+      </w:r>
+      <w:r>
+        <w:t>:</w:t>
       </w:r>
     </w:p>
     <w:p>
@@ -5560,11 +5620,20 @@
         <w:rPr>
           <w:noProof/>
           <w:vertAlign w:val="superscript"/>
+          <w:lang w:eastAsia="es-ES"/>
         </w:rPr>
         <w:drawing>
-          <wp:inline distT="0" distB="0" distL="0" distR="0" wp14:anchorId="7F7088E6" wp14:editId="019FC10D">
+          <wp:anchor distT="0" distB="0" distL="114300" distR="114300" simplePos="0" relativeHeight="251675648" behindDoc="0" locked="0" layoutInCell="1" allowOverlap="1" wp14:anchorId="3BD5E805" wp14:editId="25607717">
+            <wp:simplePos x="0" y="0"/>
+            <wp:positionH relativeFrom="margin">
+              <wp:align>center</wp:align>
+            </wp:positionH>
+            <wp:positionV relativeFrom="paragraph">
+              <wp:posOffset>30480</wp:posOffset>
+            </wp:positionV>
             <wp:extent cx="4212027" cy="3162300"/>
-            <wp:effectExtent l="0" t="0" r="0" b="0"/>
+            <wp:effectExtent l="19050" t="19050" r="17145" b="19050"/>
+            <wp:wrapSquare wrapText="bothSides"/>
             <wp:docPr id="17" name="Imagen 17" descr="Imagen que contiene Tabla&#10;&#10;Descripción generada automáticamente"/>
             <wp:cNvGraphicFramePr>
               <a:graphicFrameLocks xmlns:a="http://schemas.openxmlformats.org/drawingml/2006/main" noChangeAspect="1"/>
@@ -5594,25 +5663,31 @@
                   <pic:spPr bwMode="auto">
                     <a:xfrm>
                       <a:off x="0" y="0"/>
-                      <a:ext cx="4262319" cy="3200058"/>
+                      <a:ext cx="4212027" cy="3162300"/>
                     </a:xfrm>
                     <a:prstGeom prst="rect">
                       <a:avLst/>
                     </a:prstGeom>
                     <a:noFill/>
-                    <a:ln>
-                      <a:noFill/>
+                    <a:ln w="12700">
+                      <a:solidFill>
+                        <a:srgbClr val="002060"/>
+                      </a:solidFill>
                     </a:ln>
                   </pic:spPr>
                 </pic:pic>
               </a:graphicData>
             </a:graphic>
-          </wp:inline>
+            <wp14:sizeRelH relativeFrom="page">
+              <wp14:pctWidth>0</wp14:pctWidth>
+            </wp14:sizeRelH>
+            <wp14:sizeRelV relativeFrom="page">
+              <wp14:pctHeight>0</wp14:pctHeight>
+            </wp14:sizeRelV>
+          </wp:anchor>
         </w:drawing>
       </w:r>
     </w:p>
-    <w:p/>
-    <w:p/>
     <w:p>
       <w:pPr>
         <w:pStyle w:val="Ttulo2"/>
@@ -5645,6 +5720,9 @@
       <w:r>
         <w:t>9056</w:t>
       </w:r>
+      <w:r>
+        <w:t>:</w:t>
+      </w:r>
     </w:p>
     <w:p>
       <w:pPr>
@@ -5654,11 +5732,20 @@
       <w:r>
         <w:rPr>
           <w:noProof/>
+          <w:lang w:eastAsia="es-ES"/>
         </w:rPr>
         <w:drawing>
-          <wp:inline distT="0" distB="0" distL="0" distR="0" wp14:anchorId="48C18561" wp14:editId="31C1422B">
-            <wp:extent cx="3913619" cy="2600325"/>
-            <wp:effectExtent l="0" t="0" r="0" b="0"/>
+          <wp:anchor distT="0" distB="0" distL="114300" distR="114300" simplePos="0" relativeHeight="251676672" behindDoc="0" locked="0" layoutInCell="1" allowOverlap="1" wp14:anchorId="27A026D1" wp14:editId="1A0BE127">
+            <wp:simplePos x="0" y="0"/>
+            <wp:positionH relativeFrom="margin">
+              <wp:align>center</wp:align>
+            </wp:positionH>
+            <wp:positionV relativeFrom="paragraph">
+              <wp:posOffset>31115</wp:posOffset>
+            </wp:positionV>
+            <wp:extent cx="4260215" cy="2830830"/>
+            <wp:effectExtent l="19050" t="19050" r="26035" b="26670"/>
+            <wp:wrapSquare wrapText="bothSides"/>
             <wp:docPr id="18" name="Imagen 18"/>
             <wp:cNvGraphicFramePr>
               <a:graphicFrameLocks xmlns:a="http://schemas.openxmlformats.org/drawingml/2006/main" noChangeAspect="1"/>
@@ -5686,14 +5773,16 @@
                   <pic:spPr bwMode="auto">
                     <a:xfrm>
                       <a:off x="0" y="0"/>
-                      <a:ext cx="3922302" cy="2606094"/>
+                      <a:ext cx="4260215" cy="2830830"/>
                     </a:xfrm>
                     <a:prstGeom prst="rect">
                       <a:avLst/>
                     </a:prstGeom>
                     <a:noFill/>
-                    <a:ln>
-                      <a:noFill/>
+                    <a:ln w="12700">
+                      <a:solidFill>
+                        <a:srgbClr val="002060"/>
+                      </a:solidFill>
                     </a:ln>
                     <a:extLst>
                       <a:ext uri="{53640926-AAD7-44D8-BBD7-CCE9431645EC}">
@@ -5704,20 +5793,29 @@
                 </pic:pic>
               </a:graphicData>
             </a:graphic>
-          </wp:inline>
+            <wp14:sizeRelH relativeFrom="page">
+              <wp14:pctWidth>0</wp14:pctWidth>
+            </wp14:sizeRelH>
+            <wp14:sizeRelV relativeFrom="page">
+              <wp14:pctHeight>0</wp14:pctHeight>
+            </wp14:sizeRelV>
+          </wp:anchor>
         </w:drawing>
       </w:r>
     </w:p>
     <w:p>
       <w:pPr>
-        <w:pStyle w:val="Ttulo3"/>
-        <w:numPr>
-          <w:ilvl w:val="2"/>
-          <w:numId w:val="3"/>
-        </w:numPr>
-      </w:pPr>
-      <w:r>
-        <w:t>Historias 19055/19054</w:t>
+        <w:jc w:val="left"/>
+        <w:rPr>
+          <w:rFonts w:asciiTheme="majorHAnsi" w:eastAsiaTheme="majorEastAsia" w:hAnsiTheme="majorHAnsi" w:cstheme="majorBidi"/>
+          <w:b/>
+          <w:color w:val="44546A" w:themeColor="text2"/>
+          <w:sz w:val="24"/>
+          <w:szCs w:val="24"/>
+        </w:rPr>
+      </w:pPr>
+      <w:r>
+        <w:br w:type="page"/>
       </w:r>
     </w:p>
     <w:p>
@@ -5728,11 +5826,21 @@
       <w:r>
         <w:rPr>
           <w:noProof/>
+          <w:lang w:eastAsia="es-ES"/>
         </w:rPr>
+        <w:lastRenderedPageBreak/>
         <w:drawing>
-          <wp:inline distT="0" distB="0" distL="0" distR="0" wp14:anchorId="5033465D" wp14:editId="666F95F8">
-            <wp:extent cx="2681845" cy="3894660"/>
-            <wp:effectExtent l="3175" t="0" r="7620" b="7620"/>
+          <wp:anchor distT="0" distB="0" distL="114300" distR="114300" simplePos="0" relativeHeight="251682816" behindDoc="0" locked="0" layoutInCell="1" allowOverlap="1" wp14:anchorId="66300FF4" wp14:editId="18E274A6">
+            <wp:simplePos x="0" y="0"/>
+            <wp:positionH relativeFrom="margin">
+              <wp:align>center</wp:align>
+            </wp:positionH>
+            <wp:positionV relativeFrom="paragraph">
+              <wp:posOffset>48260</wp:posOffset>
+            </wp:positionV>
+            <wp:extent cx="2784475" cy="4044315"/>
+            <wp:effectExtent l="17780" t="20320" r="14605" b="14605"/>
+            <wp:wrapSquare wrapText="bothSides"/>
             <wp:docPr id="20" name="Imagen 20"/>
             <wp:cNvGraphicFramePr>
               <a:graphicFrameLocks xmlns:a="http://schemas.openxmlformats.org/drawingml/2006/main" noChangeAspect="1"/>
@@ -5760,14 +5868,16 @@
                   <pic:spPr bwMode="auto">
                     <a:xfrm rot="5400000">
                       <a:off x="0" y="0"/>
-                      <a:ext cx="2701058" cy="3922561"/>
+                      <a:ext cx="2784475" cy="4044315"/>
                     </a:xfrm>
                     <a:prstGeom prst="rect">
                       <a:avLst/>
                     </a:prstGeom>
                     <a:noFill/>
-                    <a:ln>
-                      <a:noFill/>
+                    <a:ln w="12700">
+                      <a:solidFill>
+                        <a:srgbClr val="002060"/>
+                      </a:solidFill>
                     </a:ln>
                     <a:extLst>
                       <a:ext uri="{53640926-AAD7-44D8-BBD7-CCE9431645EC}">
@@ -5778,9 +5888,21 @@
                 </pic:pic>
               </a:graphicData>
             </a:graphic>
-          </wp:inline>
+            <wp14:sizeRelH relativeFrom="page">
+              <wp14:pctWidth>0</wp14:pctWidth>
+            </wp14:sizeRelH>
+            <wp14:sizeRelV relativeFrom="page">
+              <wp14:pctHeight>0</wp14:pctHeight>
+            </wp14:sizeRelV>
+          </wp:anchor>
         </w:drawing>
       </w:r>
+    </w:p>
+    <w:p>
+      <w:pPr>
+        <w:pStyle w:val="Ttulo3"/>
+        <w:ind w:left="1224"/>
+      </w:pPr>
     </w:p>
     <w:p>
       <w:pPr>
@@ -5791,22 +5913,64 @@
         </w:numPr>
       </w:pPr>
       <w:r>
-        <w:t>Historias 19073/19044</w:t>
-      </w:r>
+        <w:t>Historias 19055/19054</w:t>
+      </w:r>
+      <w:r>
+        <w:t>:</w:t>
+      </w:r>
+    </w:p>
+    <w:p/>
+    <w:p/>
+    <w:p/>
+    <w:p/>
+    <w:p/>
+    <w:p/>
+    <w:p/>
+    <w:p/>
+    <w:p/>
+    <w:p>
+      <w:pPr>
+        <w:pStyle w:val="Ttulo3"/>
+        <w:ind w:left="1224"/>
+      </w:pPr>
     </w:p>
     <w:p>
       <w:pPr>
         <w:pStyle w:val="Ttulo3"/>
+        <w:numPr>
+          <w:ilvl w:val="2"/>
+          <w:numId w:val="3"/>
+        </w:numPr>
+      </w:pPr>
+      <w:r>
+        <w:t>Historias 19073/19044</w:t>
+      </w:r>
+      <w:r>
+        <w:t>:</w:t>
+      </w:r>
+    </w:p>
+    <w:p>
+      <w:pPr>
+        <w:pStyle w:val="Ttulo3"/>
         <w:ind w:left="1224"/>
       </w:pPr>
       <w:r>
         <w:rPr>
           <w:noProof/>
+          <w:lang w:eastAsia="es-ES"/>
         </w:rPr>
         <w:drawing>
-          <wp:inline distT="0" distB="0" distL="0" distR="0" wp14:anchorId="08D60712" wp14:editId="58783059">
-            <wp:extent cx="3844362" cy="2686050"/>
-            <wp:effectExtent l="0" t="0" r="3810" b="0"/>
+          <wp:anchor distT="0" distB="0" distL="114300" distR="114300" simplePos="0" relativeHeight="251681792" behindDoc="0" locked="0" layoutInCell="1" allowOverlap="1" wp14:anchorId="0A3BC892" wp14:editId="22BD50D3">
+            <wp:simplePos x="0" y="0"/>
+            <wp:positionH relativeFrom="margin">
+              <wp:align>center</wp:align>
+            </wp:positionH>
+            <wp:positionV relativeFrom="paragraph">
+              <wp:posOffset>8230</wp:posOffset>
+            </wp:positionV>
+            <wp:extent cx="4072255" cy="2845435"/>
+            <wp:effectExtent l="19050" t="19050" r="23495" b="12065"/>
+            <wp:wrapSquare wrapText="bothSides"/>
             <wp:docPr id="21" name="Imagen 21"/>
             <wp:cNvGraphicFramePr>
               <a:graphicFrameLocks xmlns:a="http://schemas.openxmlformats.org/drawingml/2006/main" noChangeAspect="1"/>
@@ -5834,14 +5998,16 @@
                   <pic:spPr bwMode="auto">
                     <a:xfrm>
                       <a:off x="0" y="0"/>
-                      <a:ext cx="3872042" cy="2705390"/>
+                      <a:ext cx="4072255" cy="2845435"/>
                     </a:xfrm>
                     <a:prstGeom prst="rect">
                       <a:avLst/>
                     </a:prstGeom>
                     <a:noFill/>
-                    <a:ln>
-                      <a:noFill/>
+                    <a:ln w="12700">
+                      <a:solidFill>
+                        <a:srgbClr val="002060"/>
+                      </a:solidFill>
                     </a:ln>
                     <a:extLst>
                       <a:ext uri="{53640926-AAD7-44D8-BBD7-CCE9431645EC}">
@@ -5852,7 +6018,13 @@
                 </pic:pic>
               </a:graphicData>
             </a:graphic>
-          </wp:inline>
+            <wp14:sizeRelH relativeFrom="page">
+              <wp14:pctWidth>0</wp14:pctWidth>
+            </wp14:sizeRelH>
+            <wp14:sizeRelV relativeFrom="page">
+              <wp14:pctHeight>0</wp14:pctHeight>
+            </wp14:sizeRelV>
+          </wp:anchor>
         </w:drawing>
       </w:r>
     </w:p>
@@ -5866,6 +6038,7 @@
         </w:numPr>
       </w:pPr>
       <w:r>
+        <w:lastRenderedPageBreak/>
         <w:t>Sprint 3:</w:t>
       </w:r>
     </w:p>
@@ -5889,6 +6062,9 @@
       <w:r>
         <w:t>735/19738</w:t>
       </w:r>
+      <w:r>
+        <w:t>:</w:t>
+      </w:r>
     </w:p>
     <w:p>
       <w:pPr>
@@ -5898,11 +6074,20 @@
       <w:r>
         <w:rPr>
           <w:noProof/>
+          <w:lang w:eastAsia="es-ES"/>
         </w:rPr>
         <w:drawing>
-          <wp:inline distT="0" distB="0" distL="0" distR="0" wp14:anchorId="0CC1C335" wp14:editId="5538B3B8">
+          <wp:anchor distT="0" distB="0" distL="114300" distR="114300" simplePos="0" relativeHeight="251680768" behindDoc="0" locked="0" layoutInCell="1" allowOverlap="1" wp14:anchorId="310EE67A" wp14:editId="47FFB43C">
+            <wp:simplePos x="0" y="0"/>
+            <wp:positionH relativeFrom="margin">
+              <wp:align>center</wp:align>
+            </wp:positionH>
+            <wp:positionV relativeFrom="paragraph">
+              <wp:posOffset>26035</wp:posOffset>
+            </wp:positionV>
             <wp:extent cx="4267200" cy="2886075"/>
-            <wp:effectExtent l="0" t="0" r="0" b="9525"/>
+            <wp:effectExtent l="19050" t="19050" r="19050" b="28575"/>
+            <wp:wrapSquare wrapText="bothSides"/>
             <wp:docPr id="22" name="Imagen 22"/>
             <wp:cNvGraphicFramePr>
               <a:graphicFrameLocks xmlns:a="http://schemas.openxmlformats.org/drawingml/2006/main" noChangeAspect="1"/>
@@ -5936,8 +6121,10 @@
                       <a:avLst/>
                     </a:prstGeom>
                     <a:noFill/>
-                    <a:ln>
-                      <a:noFill/>
+                    <a:ln w="12700">
+                      <a:solidFill>
+                        <a:srgbClr val="002060"/>
+                      </a:solidFill>
                     </a:ln>
                     <a:extLst>
                       <a:ext uri="{53640926-AAD7-44D8-BBD7-CCE9431645EC}">
@@ -5948,7 +6135,13 @@
                 </pic:pic>
               </a:graphicData>
             </a:graphic>
-          </wp:inline>
+            <wp14:sizeRelH relativeFrom="page">
+              <wp14:pctWidth>0</wp14:pctWidth>
+            </wp14:sizeRelH>
+            <wp14:sizeRelV relativeFrom="page">
+              <wp14:pctHeight>0</wp14:pctHeight>
+            </wp14:sizeRelV>
+          </wp:anchor>
         </w:drawing>
       </w:r>
     </w:p>
@@ -5963,6 +6156,9 @@
       <w:r>
         <w:t>Historias 19731/19738</w:t>
       </w:r>
+      <w:r>
+        <w:t>:</w:t>
+      </w:r>
     </w:p>
     <w:p>
       <w:pPr>
@@ -5972,11 +6168,20 @@
       <w:r>
         <w:rPr>
           <w:noProof/>
+          <w:lang w:eastAsia="es-ES"/>
         </w:rPr>
         <w:drawing>
-          <wp:inline distT="0" distB="0" distL="0" distR="0" wp14:anchorId="63C93C00" wp14:editId="43290B56">
+          <wp:anchor distT="0" distB="0" distL="114300" distR="114300" simplePos="0" relativeHeight="251679744" behindDoc="0" locked="0" layoutInCell="1" allowOverlap="1" wp14:anchorId="330502D5" wp14:editId="205014AA">
+            <wp:simplePos x="0" y="0"/>
+            <wp:positionH relativeFrom="margin">
+              <wp:align>center</wp:align>
+            </wp:positionH>
+            <wp:positionV relativeFrom="paragraph">
+              <wp:posOffset>32080</wp:posOffset>
+            </wp:positionV>
             <wp:extent cx="4267200" cy="2819400"/>
-            <wp:effectExtent l="0" t="0" r="0" b="0"/>
+            <wp:effectExtent l="19050" t="19050" r="19050" b="19050"/>
+            <wp:wrapSquare wrapText="bothSides"/>
             <wp:docPr id="24" name="Imagen 24"/>
             <wp:cNvGraphicFramePr>
               <a:graphicFrameLocks xmlns:a="http://schemas.openxmlformats.org/drawingml/2006/main" noChangeAspect="1"/>
@@ -6010,8 +6215,10 @@
                       <a:avLst/>
                     </a:prstGeom>
                     <a:noFill/>
-                    <a:ln>
-                      <a:noFill/>
+                    <a:ln w="12700">
+                      <a:solidFill>
+                        <a:srgbClr val="002060"/>
+                      </a:solidFill>
                     </a:ln>
                     <a:extLst>
                       <a:ext uri="{53640926-AAD7-44D8-BBD7-CCE9431645EC}">
@@ -6022,7 +6229,13 @@
                 </pic:pic>
               </a:graphicData>
             </a:graphic>
-          </wp:inline>
+            <wp14:sizeRelH relativeFrom="page">
+              <wp14:pctWidth>0</wp14:pctWidth>
+            </wp14:sizeRelH>
+            <wp14:sizeRelV relativeFrom="page">
+              <wp14:pctHeight>0</wp14:pctHeight>
+            </wp14:sizeRelV>
+          </wp:anchor>
         </w:drawing>
       </w:r>
     </w:p>
@@ -6036,7 +6249,11 @@
         </w:numPr>
       </w:pPr>
       <w:r>
+        <w:lastRenderedPageBreak/>
         <w:t>Historias 19743/19742</w:t>
+      </w:r>
+      <w:r>
+        <w:t>:</w:t>
       </w:r>
     </w:p>
     <w:p>
@@ -6047,11 +6264,20 @@
       <w:r>
         <w:rPr>
           <w:noProof/>
+          <w:lang w:eastAsia="es-ES"/>
         </w:rPr>
         <w:drawing>
-          <wp:inline distT="0" distB="0" distL="0" distR="0" wp14:anchorId="31AE4816" wp14:editId="00C956FF">
+          <wp:anchor distT="0" distB="0" distL="114300" distR="114300" simplePos="0" relativeHeight="251678720" behindDoc="0" locked="0" layoutInCell="1" allowOverlap="1" wp14:anchorId="5BCD7E1C" wp14:editId="0E29DAF7">
+            <wp:simplePos x="0" y="0"/>
+            <wp:positionH relativeFrom="margin">
+              <wp:align>center</wp:align>
+            </wp:positionH>
+            <wp:positionV relativeFrom="paragraph">
+              <wp:posOffset>30175</wp:posOffset>
+            </wp:positionV>
             <wp:extent cx="4264349" cy="2932963"/>
-            <wp:effectExtent l="0" t="0" r="3175" b="1270"/>
+            <wp:effectExtent l="19050" t="19050" r="22225" b="20320"/>
+            <wp:wrapSquare wrapText="bothSides"/>
             <wp:docPr id="25" name="Imagen 25"/>
             <wp:cNvGraphicFramePr>
               <a:graphicFrameLocks xmlns:a="http://schemas.openxmlformats.org/drawingml/2006/main" noChangeAspect="1"/>
@@ -6079,14 +6305,16 @@
                   <pic:spPr bwMode="auto">
                     <a:xfrm>
                       <a:off x="0" y="0"/>
-                      <a:ext cx="4264660" cy="2933177"/>
+                      <a:ext cx="4264349" cy="2932963"/>
                     </a:xfrm>
                     <a:prstGeom prst="rect">
                       <a:avLst/>
                     </a:prstGeom>
                     <a:noFill/>
-                    <a:ln>
-                      <a:noFill/>
+                    <a:ln w="12700">
+                      <a:solidFill>
+                        <a:srgbClr val="002060"/>
+                      </a:solidFill>
                     </a:ln>
                     <a:extLst>
                       <a:ext uri="{53640926-AAD7-44D8-BBD7-CCE9431645EC}">
@@ -6097,7 +6325,13 @@
                 </pic:pic>
               </a:graphicData>
             </a:graphic>
-          </wp:inline>
+            <wp14:sizeRelH relativeFrom="page">
+              <wp14:pctWidth>0</wp14:pctWidth>
+            </wp14:sizeRelH>
+            <wp14:sizeRelV relativeFrom="page">
+              <wp14:pctHeight>0</wp14:pctHeight>
+            </wp14:sizeRelV>
+          </wp:anchor>
         </w:drawing>
       </w:r>
     </w:p>
@@ -6112,6 +6346,9 @@
       <w:r>
         <w:t>Historias 19732/19736</w:t>
       </w:r>
+      <w:r>
+        <w:t>:</w:t>
+      </w:r>
     </w:p>
     <w:p>
       <w:pPr>
@@ -6121,11 +6358,20 @@
       <w:r>
         <w:rPr>
           <w:noProof/>
+          <w:lang w:eastAsia="es-ES"/>
         </w:rPr>
         <w:drawing>
-          <wp:inline distT="0" distB="0" distL="0" distR="0" wp14:anchorId="3CFE1F83" wp14:editId="59592B41">
+          <wp:anchor distT="0" distB="0" distL="114300" distR="114300" simplePos="0" relativeHeight="251677696" behindDoc="0" locked="0" layoutInCell="1" allowOverlap="1" wp14:anchorId="05137961" wp14:editId="2F140652">
+            <wp:simplePos x="0" y="0"/>
+            <wp:positionH relativeFrom="margin">
+              <wp:align>center</wp:align>
+            </wp:positionH>
+            <wp:positionV relativeFrom="paragraph">
+              <wp:posOffset>33350</wp:posOffset>
+            </wp:positionV>
             <wp:extent cx="4264499" cy="2640787"/>
-            <wp:effectExtent l="0" t="0" r="3175" b="7620"/>
+            <wp:effectExtent l="19050" t="19050" r="22225" b="26670"/>
+            <wp:wrapSquare wrapText="bothSides"/>
             <wp:docPr id="29" name="Imagen 29"/>
             <wp:cNvGraphicFramePr>
               <a:graphicFrameLocks xmlns:a="http://schemas.openxmlformats.org/drawingml/2006/main" noChangeAspect="1"/>
@@ -6153,14 +6399,16 @@
                   <pic:spPr bwMode="auto">
                     <a:xfrm>
                       <a:off x="0" y="0"/>
-                      <a:ext cx="4264660" cy="2640886"/>
+                      <a:ext cx="4264499" cy="2640787"/>
                     </a:xfrm>
                     <a:prstGeom prst="rect">
                       <a:avLst/>
                     </a:prstGeom>
                     <a:noFill/>
-                    <a:ln>
-                      <a:noFill/>
+                    <a:ln w="12700">
+                      <a:solidFill>
+                        <a:srgbClr val="002060"/>
+                      </a:solidFill>
                     </a:ln>
                     <a:extLst>
                       <a:ext uri="{53640926-AAD7-44D8-BBD7-CCE9431645EC}">
@@ -6171,7 +6419,13 @@
                 </pic:pic>
               </a:graphicData>
             </a:graphic>
-          </wp:inline>
+            <wp14:sizeRelH relativeFrom="page">
+              <wp14:pctWidth>0</wp14:pctWidth>
+            </wp14:sizeRelH>
+            <wp14:sizeRelV relativeFrom="page">
+              <wp14:pctHeight>0</wp14:pctHeight>
+            </wp14:sizeRelV>
+          </wp:anchor>
         </w:drawing>
       </w:r>
     </w:p>
@@ -6186,9 +6440,18 @@
     <w:p/>
     <w:p>
       <w:pPr>
-        <w:pStyle w:val="Ttulo3"/>
-        <w:ind w:left="720"/>
-      </w:pPr>
+        <w:jc w:val="left"/>
+        <w:rPr>
+          <w:rFonts w:asciiTheme="majorHAnsi" w:eastAsiaTheme="majorEastAsia" w:hAnsiTheme="majorHAnsi" w:cstheme="majorBidi"/>
+          <w:b/>
+          <w:color w:val="44546A" w:themeColor="text2"/>
+          <w:sz w:val="24"/>
+          <w:szCs w:val="24"/>
+        </w:rPr>
+      </w:pPr>
+      <w:r>
+        <w:br w:type="page"/>
+      </w:r>
     </w:p>
     <w:p>
       <w:pPr>
@@ -6207,14 +6470,293 @@
       </w:pPr>
       <w:bookmarkStart w:id="13" w:name="_Toc121686984"/>
       <w:r>
-        <w:t>Anexo II.</w:t>
+        <w:lastRenderedPageBreak/>
+        <w:t>Anexo II</w:t>
       </w:r>
       <w:bookmarkEnd w:id="13"/>
+      <w:r>
+        <w:t>: R</w:t>
+      </w:r>
+      <w:r>
+        <w:t>elación de tareas realizadas por cada miembro</w:t>
+      </w:r>
+      <w:r>
+        <w:t>.</w:t>
+      </w:r>
     </w:p>
     <w:p>
       <w:pPr>
         <w:spacing w:after="0"/>
-      </w:pPr>
+        <w:rPr>
+          <w:sz w:val="12"/>
+        </w:rPr>
+      </w:pPr>
+    </w:p>
+    <w:tbl>
+      <w:tblPr>
+        <w:tblStyle w:val="Tablaconcuadrcula"/>
+        <w:tblW w:w="0" w:type="auto"/>
+        <w:tblBorders>
+          <w:top w:val="single" w:sz="12" w:space="0" w:color="002060"/>
+          <w:left w:val="single" w:sz="12" w:space="0" w:color="002060"/>
+          <w:bottom w:val="single" w:sz="12" w:space="0" w:color="002060"/>
+          <w:right w:val="single" w:sz="12" w:space="0" w:color="002060"/>
+          <w:insideH w:val="single" w:sz="6" w:space="0" w:color="002060"/>
+          <w:insideV w:val="single" w:sz="6" w:space="0" w:color="002060"/>
+        </w:tblBorders>
+        <w:tblLook w:val="04A0" w:firstRow="1" w:lastRow="0" w:firstColumn="1" w:lastColumn="0" w:noHBand="0" w:noVBand="1"/>
+      </w:tblPr>
+      <w:tblGrid>
+        <w:gridCol w:w="4804"/>
+        <w:gridCol w:w="4804"/>
+      </w:tblGrid>
+      <w:tr>
+        <w:trPr>
+          <w:trHeight w:val="467"/>
+        </w:trPr>
+        <w:tc>
+          <w:tcPr>
+            <w:tcW w:w="4804" w:type="dxa"/>
+            <w:tcBorders>
+              <w:top w:val="single" w:sz="12" w:space="0" w:color="002060"/>
+              <w:bottom w:val="single" w:sz="12" w:space="0" w:color="002060"/>
+              <w:right w:val="single" w:sz="12" w:space="0" w:color="002060"/>
+            </w:tcBorders>
+            <w:shd w:val="clear" w:color="auto" w:fill="DEEAF6" w:themeFill="accent1" w:themeFillTint="33"/>
+            <w:vAlign w:val="center"/>
+          </w:tcPr>
+          <w:p>
+            <w:pPr>
+              <w:jc w:val="center"/>
+              <w:rPr>
+                <w:b/>
+                <w:sz w:val="28"/>
+              </w:rPr>
+            </w:pPr>
+            <w:r>
+              <w:rPr>
+                <w:b/>
+                <w:sz w:val="28"/>
+              </w:rPr>
+              <w:t>Tarea</w:t>
+            </w:r>
+          </w:p>
+        </w:tc>
+        <w:tc>
+          <w:tcPr>
+            <w:tcW w:w="4804" w:type="dxa"/>
+            <w:tcBorders>
+              <w:top w:val="single" w:sz="12" w:space="0" w:color="002060"/>
+              <w:left w:val="single" w:sz="12" w:space="0" w:color="002060"/>
+              <w:bottom w:val="single" w:sz="12" w:space="0" w:color="002060"/>
+            </w:tcBorders>
+            <w:shd w:val="clear" w:color="auto" w:fill="DEEAF6" w:themeFill="accent1" w:themeFillTint="33"/>
+            <w:vAlign w:val="center"/>
+          </w:tcPr>
+          <w:p>
+            <w:pPr>
+              <w:jc w:val="center"/>
+              <w:rPr>
+                <w:b/>
+                <w:sz w:val="28"/>
+              </w:rPr>
+            </w:pPr>
+            <w:r>
+              <w:rPr>
+                <w:b/>
+                <w:sz w:val="28"/>
+              </w:rPr>
+              <w:t>Realizado por:</w:t>
+            </w:r>
+          </w:p>
+        </w:tc>
+      </w:tr>
+      <w:tr>
+        <w:trPr>
+          <w:trHeight w:val="325"/>
+        </w:trPr>
+        <w:tc>
+          <w:tcPr>
+            <w:tcW w:w="4804" w:type="dxa"/>
+            <w:tcBorders>
+              <w:top w:val="single" w:sz="12" w:space="0" w:color="002060"/>
+              <w:bottom w:val="single" w:sz="12" w:space="0" w:color="002060"/>
+              <w:right w:val="single" w:sz="12" w:space="0" w:color="002060"/>
+            </w:tcBorders>
+            <w:shd w:val="clear" w:color="auto" w:fill="DEEAF6" w:themeFill="accent1" w:themeFillTint="33"/>
+            <w:vAlign w:val="center"/>
+          </w:tcPr>
+          <w:p>
+            <w:pPr>
+              <w:jc w:val="center"/>
+            </w:pPr>
+            <w:r>
+              <w:t>Recopilaci</w:t>
+            </w:r>
+            <w:r>
+              <w:t>ón de diseños</w:t>
+            </w:r>
+          </w:p>
+        </w:tc>
+        <w:tc>
+          <w:tcPr>
+            <w:tcW w:w="4804" w:type="dxa"/>
+            <w:tcBorders>
+              <w:top w:val="single" w:sz="12" w:space="0" w:color="002060"/>
+              <w:left w:val="single" w:sz="12" w:space="0" w:color="002060"/>
+            </w:tcBorders>
+            <w:shd w:val="clear" w:color="auto" w:fill="F2F2F2" w:themeFill="background1" w:themeFillShade="F2"/>
+            <w:vAlign w:val="center"/>
+          </w:tcPr>
+          <w:p>
+            <w:pPr>
+              <w:jc w:val="center"/>
+            </w:pPr>
+            <w:r>
+              <w:t>Adrián</w:t>
+            </w:r>
+          </w:p>
+        </w:tc>
+      </w:tr>
+      <w:tr>
+        <w:trPr>
+          <w:trHeight w:val="325"/>
+        </w:trPr>
+        <w:tc>
+          <w:tcPr>
+            <w:tcW w:w="4804" w:type="dxa"/>
+            <w:tcBorders>
+              <w:top w:val="single" w:sz="12" w:space="0" w:color="002060"/>
+              <w:bottom w:val="single" w:sz="12" w:space="0" w:color="002060"/>
+              <w:right w:val="single" w:sz="12" w:space="0" w:color="002060"/>
+            </w:tcBorders>
+            <w:shd w:val="clear" w:color="auto" w:fill="DEEAF6" w:themeFill="accent1" w:themeFillTint="33"/>
+            <w:vAlign w:val="center"/>
+          </w:tcPr>
+          <w:p>
+            <w:pPr>
+              <w:jc w:val="center"/>
+            </w:pPr>
+            <w:r>
+              <w:t>Búsqueda de información auxiliar</w:t>
+            </w:r>
+          </w:p>
+        </w:tc>
+        <w:tc>
+          <w:tcPr>
+            <w:tcW w:w="4804" w:type="dxa"/>
+            <w:tcBorders>
+              <w:left w:val="single" w:sz="12" w:space="0" w:color="002060"/>
+            </w:tcBorders>
+            <w:shd w:val="clear" w:color="auto" w:fill="F2F2F2" w:themeFill="background1" w:themeFillShade="F2"/>
+            <w:vAlign w:val="center"/>
+          </w:tcPr>
+          <w:p>
+            <w:pPr>
+              <w:jc w:val="center"/>
+            </w:pPr>
+            <w:r>
+              <w:t>Adrián</w:t>
+            </w:r>
+          </w:p>
+        </w:tc>
+      </w:tr>
+      <w:tr>
+        <w:trPr>
+          <w:trHeight w:val="325"/>
+        </w:trPr>
+        <w:tc>
+          <w:tcPr>
+            <w:tcW w:w="4804" w:type="dxa"/>
+            <w:tcBorders>
+              <w:top w:val="single" w:sz="12" w:space="0" w:color="002060"/>
+              <w:bottom w:val="single" w:sz="12" w:space="0" w:color="002060"/>
+              <w:right w:val="single" w:sz="12" w:space="0" w:color="002060"/>
+            </w:tcBorders>
+            <w:shd w:val="clear" w:color="auto" w:fill="DEEAF6" w:themeFill="accent1" w:themeFillTint="33"/>
+            <w:vAlign w:val="center"/>
+          </w:tcPr>
+          <w:p>
+            <w:pPr>
+              <w:jc w:val="center"/>
+            </w:pPr>
+            <w:r>
+              <w:t>Redacci</w:t>
+            </w:r>
+            <w:r>
+              <w:t>ón y formato de la memoria</w:t>
+            </w:r>
+          </w:p>
+        </w:tc>
+        <w:tc>
+          <w:tcPr>
+            <w:tcW w:w="4804" w:type="dxa"/>
+            <w:tcBorders>
+              <w:left w:val="single" w:sz="12" w:space="0" w:color="002060"/>
+            </w:tcBorders>
+            <w:shd w:val="clear" w:color="auto" w:fill="F2F2F2" w:themeFill="background1" w:themeFillShade="F2"/>
+            <w:vAlign w:val="center"/>
+          </w:tcPr>
+          <w:p>
+            <w:pPr>
+              <w:jc w:val="center"/>
+            </w:pPr>
+            <w:r>
+              <w:t>Omar</w:t>
+            </w:r>
+          </w:p>
+        </w:tc>
+      </w:tr>
+      <w:tr>
+        <w:trPr>
+          <w:trHeight w:val="325"/>
+        </w:trPr>
+        <w:tc>
+          <w:tcPr>
+            <w:tcW w:w="4804" w:type="dxa"/>
+            <w:tcBorders>
+              <w:top w:val="single" w:sz="12" w:space="0" w:color="002060"/>
+              <w:bottom w:val="single" w:sz="12" w:space="0" w:color="002060"/>
+              <w:right w:val="single" w:sz="12" w:space="0" w:color="002060"/>
+            </w:tcBorders>
+            <w:shd w:val="clear" w:color="auto" w:fill="DEEAF6" w:themeFill="accent1" w:themeFillTint="33"/>
+            <w:vAlign w:val="center"/>
+          </w:tcPr>
+          <w:p>
+            <w:pPr>
+              <w:jc w:val="center"/>
+            </w:pPr>
+            <w:r>
+              <w:t>Modelo de datos</w:t>
+            </w:r>
+          </w:p>
+        </w:tc>
+        <w:tc>
+          <w:tcPr>
+            <w:tcW w:w="4804" w:type="dxa"/>
+            <w:tcBorders>
+              <w:left w:val="single" w:sz="12" w:space="0" w:color="002060"/>
+            </w:tcBorders>
+            <w:shd w:val="clear" w:color="auto" w:fill="F2F2F2" w:themeFill="background1" w:themeFillShade="F2"/>
+            <w:vAlign w:val="center"/>
+          </w:tcPr>
+          <w:p>
+            <w:pPr>
+              <w:jc w:val="center"/>
+            </w:pPr>
+            <w:r>
+              <w:t>David</w:t>
+            </w:r>
+          </w:p>
+        </w:tc>
+      </w:tr>
+    </w:tbl>
+    <w:p>
+      <w:pPr>
+        <w:spacing w:after="0"/>
+      </w:pPr>
+      <w:bookmarkStart w:id="14" w:name="_GoBack"/>
+      <w:bookmarkEnd w:id="14"/>
     </w:p>
     <w:sectPr>
       <w:footerReference w:type="default" r:id="rId21"/>
@@ -6228,7 +6770,7 @@
 </file>
 
 <file path=word/endnotes.xml><?xml version="1.0" encoding="utf-8"?>
-<w:endnotes xmlns:wpc="http://schemas.microsoft.com/office/word/2010/wordprocessingCanvas" xmlns:cx="http://schemas.microsoft.com/office/drawing/2014/chartex" xmlns:cx1="http://schemas.microsoft.com/office/drawing/2015/9/8/chartex" xmlns:cx2="http://schemas.microsoft.com/office/drawing/2015/10/21/chartex" xmlns:cx3="http://schemas.microsoft.com/office/drawing/2016/5/9/chartex" xmlns:cx4="http://schemas.microsoft.com/office/drawing/2016/5/10/chartex" xmlns:cx5="http://schemas.microsoft.com/office/drawing/2016/5/11/chartex" xmlns:cx6="http://schemas.microsoft.com/office/drawing/2016/5/12/chartex" xmlns:cx7="http://schemas.microsoft.com/office/drawing/2016/5/13/chartex" xmlns:cx8="http://schemas.microsoft.com/office/drawing/2016/5/14/chartex" xmlns:mc="http://schemas.openxmlformats.org/markup-compatibility/2006" xmlns:aink="http://schemas.microsoft.com/office/drawing/2016/ink" xmlns:am3d="http://schemas.microsoft.com/office/drawing/2017/model3d" xmlns:o="urn:schemas-microsoft-com:office:office" xmlns:oel="http://schemas.microsoft.com/office/2019/extlst" xmlns:r="http://schemas.openxmlformats.org/officeDocument/2006/relationships" xmlns:m="http://schemas.openxmlformats.org/officeDocument/2006/math" xmlns:v="urn:schemas-microsoft-com:vml" xmlns:wp14="http://schemas.microsoft.com/office/word/2010/wordprocessingDrawing" xmlns:wp="http://schemas.openxmlformats.org/drawingml/2006/wordprocessingDrawing" xmlns:w10="urn:schemas-microsoft-com:office:word" xmlns:w="http://schemas.openxmlformats.org/wordprocessingml/2006/main" xmlns:w14="http://schemas.microsoft.com/office/word/2010/wordml" xmlns:w15="http://schemas.microsoft.com/office/word/2012/wordml" xmlns:w16cex="http://schemas.microsoft.com/office/word/2018/wordml/cex" xmlns:w16cid="http://schemas.microsoft.com/office/word/2016/wordml/cid" xmlns:w16="http://schemas.microsoft.com/office/word/2018/wordml" xmlns:w16sdtdh="http://schemas.microsoft.com/office/word/2020/wordml/sdtdatahash" xmlns:w16se="http://schemas.microsoft.com/office/word/2015/wordml/symex" xmlns:wpg="http://schemas.microsoft.com/office/word/2010/wordprocessingGroup" xmlns:wpi="http://schemas.microsoft.com/office/word/2010/wordprocessingInk" xmlns:wne="http://schemas.microsoft.com/office/word/2006/wordml" xmlns:wps="http://schemas.microsoft.com/office/word/2010/wordprocessingShape" mc:Ignorable="w14 w15 w16se w16cid w16 w16cex w16sdtdh wp14">
+<w:endnotes xmlns:wpc="http://schemas.microsoft.com/office/word/2010/wordprocessingCanvas" xmlns:mc="http://schemas.openxmlformats.org/markup-compatibility/2006" xmlns:o="urn:schemas-microsoft-com:office:office" xmlns:r="http://schemas.openxmlformats.org/officeDocument/2006/relationships" xmlns:m="http://schemas.openxmlformats.org/officeDocument/2006/math" xmlns:v="urn:schemas-microsoft-com:vml" xmlns:wp14="http://schemas.microsoft.com/office/word/2010/wordprocessingDrawing" xmlns:wp="http://schemas.openxmlformats.org/drawingml/2006/wordprocessingDrawing" xmlns:w10="urn:schemas-microsoft-com:office:word" xmlns:w="http://schemas.openxmlformats.org/wordprocessingml/2006/main" xmlns:w14="http://schemas.microsoft.com/office/word/2010/wordml" xmlns:w15="http://schemas.microsoft.com/office/word/2012/wordml" xmlns:wpg="http://schemas.microsoft.com/office/word/2010/wordprocessingGroup" xmlns:wpi="http://schemas.microsoft.com/office/word/2010/wordprocessingInk" xmlns:wne="http://schemas.microsoft.com/office/word/2006/wordml" xmlns:wps="http://schemas.microsoft.com/office/word/2010/wordprocessingShape" mc:Ignorable="w14 w15 wp14">
   <w:endnote w:type="separator" w:id="-1">
     <w:p>
       <w:pPr>
@@ -6253,7 +6795,7 @@
 </file>
 
 <file path=word/footer1.xml><?xml version="1.0" encoding="utf-8"?>
-<w:ftr xmlns:wpc="http://schemas.microsoft.com/office/word/2010/wordprocessingCanvas" xmlns:cx="http://schemas.microsoft.com/office/drawing/2014/chartex" xmlns:cx1="http://schemas.microsoft.com/office/drawing/2015/9/8/chartex" xmlns:cx2="http://schemas.microsoft.com/office/drawing/2015/10/21/chartex" xmlns:cx3="http://schemas.microsoft.com/office/drawing/2016/5/9/chartex" xmlns:cx4="http://schemas.microsoft.com/office/drawing/2016/5/10/chartex" xmlns:cx5="http://schemas.microsoft.com/office/drawing/2016/5/11/chartex" xmlns:cx6="http://schemas.microsoft.com/office/drawing/2016/5/12/chartex" xmlns:cx7="http://schemas.microsoft.com/office/drawing/2016/5/13/chartex" xmlns:cx8="http://schemas.microsoft.com/office/drawing/2016/5/14/chartex" xmlns:mc="http://schemas.openxmlformats.org/markup-compatibility/2006" xmlns:aink="http://schemas.microsoft.com/office/drawing/2016/ink" xmlns:am3d="http://schemas.microsoft.com/office/drawing/2017/model3d" xmlns:o="urn:schemas-microsoft-com:office:office" xmlns:oel="http://schemas.microsoft.com/office/2019/extlst" xmlns:r="http://schemas.openxmlformats.org/officeDocument/2006/relationships" xmlns:m="http://schemas.openxmlformats.org/officeDocument/2006/math" xmlns:v="urn:schemas-microsoft-com:vml" xmlns:wp14="http://schemas.microsoft.com/office/word/2010/wordprocessingDrawing" xmlns:wp="http://schemas.openxmlformats.org/drawingml/2006/wordprocessingDrawing" xmlns:w10="urn:schemas-microsoft-com:office:word" xmlns:w="http://schemas.openxmlformats.org/wordprocessingml/2006/main" xmlns:w14="http://schemas.microsoft.com/office/word/2010/wordml" xmlns:w15="http://schemas.microsoft.com/office/word/2012/wordml" xmlns:w16cex="http://schemas.microsoft.com/office/word/2018/wordml/cex" xmlns:w16cid="http://schemas.microsoft.com/office/word/2016/wordml/cid" xmlns:w16="http://schemas.microsoft.com/office/word/2018/wordml" xmlns:w16sdtdh="http://schemas.microsoft.com/office/word/2020/wordml/sdtdatahash" xmlns:w16se="http://schemas.microsoft.com/office/word/2015/wordml/symex" xmlns:wpg="http://schemas.microsoft.com/office/word/2010/wordprocessingGroup" xmlns:wpi="http://schemas.microsoft.com/office/word/2010/wordprocessingInk" xmlns:wne="http://schemas.microsoft.com/office/word/2006/wordml" xmlns:wps="http://schemas.microsoft.com/office/word/2010/wordprocessingShape" mc:Ignorable="w14 w15 w16se w16cid w16 w16cex w16sdtdh wp14">
+<w:ftr xmlns:wpc="http://schemas.microsoft.com/office/word/2010/wordprocessingCanvas" xmlns:mc="http://schemas.openxmlformats.org/markup-compatibility/2006" xmlns:o="urn:schemas-microsoft-com:office:office" xmlns:r="http://schemas.openxmlformats.org/officeDocument/2006/relationships" xmlns:m="http://schemas.openxmlformats.org/officeDocument/2006/math" xmlns:v="urn:schemas-microsoft-com:vml" xmlns:wp14="http://schemas.microsoft.com/office/word/2010/wordprocessingDrawing" xmlns:wp="http://schemas.openxmlformats.org/drawingml/2006/wordprocessingDrawing" xmlns:w10="urn:schemas-microsoft-com:office:word" xmlns:w="http://schemas.openxmlformats.org/wordprocessingml/2006/main" xmlns:w14="http://schemas.microsoft.com/office/word/2010/wordml" xmlns:w15="http://schemas.microsoft.com/office/word/2012/wordml" xmlns:wpg="http://schemas.microsoft.com/office/word/2010/wordprocessingGroup" xmlns:wpi="http://schemas.microsoft.com/office/word/2010/wordprocessingInk" xmlns:wne="http://schemas.microsoft.com/office/word/2006/wordml" xmlns:wps="http://schemas.microsoft.com/office/word/2010/wordprocessingShape" mc:Ignorable="w14 w15 wp14">
   <w:p>
     <w:pPr>
       <w:pStyle w:val="Piedepgina"/>
@@ -6341,7 +6883,7 @@
               <v:stroke joinstyle="miter"/>
               <v:path gradientshapeok="t" o:connecttype="rect"/>
             </v:shapetype>
-            <v:shape id="_x0000_s1030" type="#_x0000_t202" style="position:absolute;left:0;text-align:left;margin-left:423.8pt;margin-top:22pt;width:98.8pt;height:14.15pt;z-index:251663360;visibility:visible;mso-wrap-style:square;mso-width-percent:0;mso-height-percent:0;mso-wrap-distance-left:9pt;mso-wrap-distance-top:3.6pt;mso-wrap-distance-right:9pt;mso-wrap-distance-bottom:3.6pt;mso-position-horizontal:absolute;mso-position-horizontal-relative:margin;mso-position-vertical:absolute;mso-position-vertical-relative:text;mso-width-percent:0;mso-height-percent:0;mso-width-relative:margin;mso-height-relative:margin;v-text-anchor:top" o:gfxdata="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" filled="f" stroked="f">
+            <v:shape id="_x0000_s1030" type="#_x0000_t202" style="position:absolute;left:0;text-align:left;margin-left:423.8pt;margin-top:22pt;width:98.8pt;height:14.15pt;z-index:251663360;visibility:visible;mso-wrap-style:square;mso-width-percent:0;mso-height-percent:0;mso-wrap-distance-left:9pt;mso-wrap-distance-top:3.6pt;mso-wrap-distance-right:9pt;mso-wrap-distance-bottom:3.6pt;mso-position-horizontal:absolute;mso-position-horizontal-relative:margin;mso-position-vertical:absolute;mso-position-vertical-relative:text;mso-width-percent:0;mso-height-percent:0;mso-width-relative:margin;mso-height-relative:margin;v-text-anchor:top" o:gfxdata="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" filled="f" stroked="f">
               <v:textbox inset="0,0,0,0">
                 <w:txbxContent>
                   <w:p>
@@ -6444,7 +6986,7 @@
         </mc:Choice>
         <mc:Fallback>
           <w:pict>
-            <v:shape w14:anchorId="3211CED3" id="_x0000_s1031" type="#_x0000_t202" style="position:absolute;left:0;text-align:left;margin-left:458.55pt;margin-top:11.5pt;width:61.95pt;height:11.85pt;z-index:251661312;visibility:visible;mso-wrap-style:square;mso-width-percent:0;mso-height-percent:0;mso-wrap-distance-left:9pt;mso-wrap-distance-top:3.6pt;mso-wrap-distance-right:9pt;mso-wrap-distance-bottom:3.6pt;mso-position-horizontal:absolute;mso-position-horizontal-relative:text;mso-position-vertical:absolute;mso-position-vertical-relative:text;mso-width-percent:0;mso-height-percent:0;mso-width-relative:margin;mso-height-relative:margin;v-text-anchor:top" o:gfxdata="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" filled="f" stroked="f">
+            <v:shape w14:anchorId="3211CED3" id="_x0000_s1031" type="#_x0000_t202" style="position:absolute;left:0;text-align:left;margin-left:458.55pt;margin-top:11.5pt;width:61.95pt;height:11.85pt;z-index:251661312;visibility:visible;mso-wrap-style:square;mso-width-percent:0;mso-height-percent:0;mso-wrap-distance-left:9pt;mso-wrap-distance-top:3.6pt;mso-wrap-distance-right:9pt;mso-wrap-distance-bottom:3.6pt;mso-position-horizontal:absolute;mso-position-horizontal-relative:text;mso-position-vertical:absolute;mso-position-vertical-relative:text;mso-width-percent:0;mso-height-percent:0;mso-width-relative:margin;mso-height-relative:margin;v-text-anchor:top" o:gfxdata="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" filled="f" stroked="f">
               <v:textbox inset="0,0,0,0">
                 <w:txbxContent>
                   <w:p>
@@ -6578,7 +7120,7 @@
                                   <w:noProof/>
                                   <w:color w:val="002060"/>
                                 </w:rPr>
-                                <w:t>7</w:t>
+                                <w:t>13</w:t>
                               </w:r>
                               <w:r>
                                 <w:rPr>
@@ -6666,7 +7208,7 @@
                   </v:handles>
                   <o:complex v:ext="view"/>
                 </v:shapetype>
-                <v:shape id="Cinta curvada hacia abajo 11" o:spid="_x0000_s1032" type="#_x0000_t107" style="position:absolute;left:0;text-align:left;margin-left:0;margin-top:15.55pt;width:82pt;height:26.4pt;z-index:251659264;visibility:visible;mso-wrap-style:square;mso-width-percent:0;mso-height-percent:0;mso-wrap-distance-left:9pt;mso-wrap-distance-top:0;mso-wrap-distance-right:9pt;mso-wrap-distance-bottom:0;mso-position-horizontal:center;mso-position-horizontal-relative:margin;mso-position-vertical:absolute;mso-position-vertical-relative:bottom-margin-area;mso-width-percent:0;mso-height-percent:0;mso-width-relative:page;mso-height-relative:page;v-text-anchor:top" o:gfxdata="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" filled="f" fillcolor="#17365d" strokecolor="#71a0dc">
+                <v:shape id="Cinta curvada hacia abajo 11" o:spid="_x0000_s1032" type="#_x0000_t107" style="position:absolute;left:0;text-align:left;margin-left:0;margin-top:15.55pt;width:82pt;height:26.4pt;z-index:251659264;visibility:visible;mso-wrap-style:square;mso-width-percent:0;mso-height-percent:0;mso-wrap-distance-left:9pt;mso-wrap-distance-top:0;mso-wrap-distance-right:9pt;mso-wrap-distance-bottom:0;mso-position-horizontal:center;mso-position-horizontal-relative:margin;mso-position-vertical:absolute;mso-position-vertical-relative:bottom-margin-area;mso-width-percent:0;mso-height-percent:0;mso-width-relative:page;mso-height-relative:page;v-text-anchor:top" o:gfxdata="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" filled="f" fillcolor="#17365d" strokecolor="#71a0dc">
                   <v:textbox>
                     <w:txbxContent>
                       <w:p>
@@ -6704,7 +7246,7 @@
                             <w:noProof/>
                             <w:color w:val="002060"/>
                           </w:rPr>
-                          <w:t>7</w:t>
+                          <w:t>13</w:t>
                         </w:r>
                         <w:r>
                           <w:rPr>
@@ -6729,7 +7271,7 @@
 </file>
 
 <file path=word/footnotes.xml><?xml version="1.0" encoding="utf-8"?>
-<w:footnotes xmlns:wpc="http://schemas.microsoft.com/office/word/2010/wordprocessingCanvas" xmlns:cx="http://schemas.microsoft.com/office/drawing/2014/chartex" xmlns:cx1="http://schemas.microsoft.com/office/drawing/2015/9/8/chartex" xmlns:cx2="http://schemas.microsoft.com/office/drawing/2015/10/21/chartex" xmlns:cx3="http://schemas.microsoft.com/office/drawing/2016/5/9/chartex" xmlns:cx4="http://schemas.microsoft.com/office/drawing/2016/5/10/chartex" xmlns:cx5="http://schemas.microsoft.com/office/drawing/2016/5/11/chartex" xmlns:cx6="http://schemas.microsoft.com/office/drawing/2016/5/12/chartex" xmlns:cx7="http://schemas.microsoft.com/office/drawing/2016/5/13/chartex" xmlns:cx8="http://schemas.microsoft.com/office/drawing/2016/5/14/chartex" xmlns:mc="http://schemas.openxmlformats.org/markup-compatibility/2006" xmlns:aink="http://schemas.microsoft.com/office/drawing/2016/ink" xmlns:am3d="http://schemas.microsoft.com/office/drawing/2017/model3d" xmlns:o="urn:schemas-microsoft-com:office:office" xmlns:oel="http://schemas.microsoft.com/office/2019/extlst" xmlns:r="http://schemas.openxmlformats.org/officeDocument/2006/relationships" xmlns:m="http://schemas.openxmlformats.org/officeDocument/2006/math" xmlns:v="urn:schemas-microsoft-com:vml" xmlns:wp14="http://schemas.microsoft.com/office/word/2010/wordprocessingDrawing" xmlns:wp="http://schemas.openxmlformats.org/drawingml/2006/wordprocessingDrawing" xmlns:w10="urn:schemas-microsoft-com:office:word" xmlns:w="http://schemas.openxmlformats.org/wordprocessingml/2006/main" xmlns:w14="http://schemas.microsoft.com/office/word/2010/wordml" xmlns:w15="http://schemas.microsoft.com/office/word/2012/wordml" xmlns:w16cex="http://schemas.microsoft.com/office/word/2018/wordml/cex" xmlns:w16cid="http://schemas.microsoft.com/office/word/2016/wordml/cid" xmlns:w16="http://schemas.microsoft.com/office/word/2018/wordml" xmlns:w16sdtdh="http://schemas.microsoft.com/office/word/2020/wordml/sdtdatahash" xmlns:w16se="http://schemas.microsoft.com/office/word/2015/wordml/symex" xmlns:wpg="http://schemas.microsoft.com/office/word/2010/wordprocessingGroup" xmlns:wpi="http://schemas.microsoft.com/office/word/2010/wordprocessingInk" xmlns:wne="http://schemas.microsoft.com/office/word/2006/wordml" xmlns:wps="http://schemas.microsoft.com/office/word/2010/wordprocessingShape" mc:Ignorable="w14 w15 w16se w16cid w16 w16cex w16sdtdh wp14">
+<w:footnotes xmlns:wpc="http://schemas.microsoft.com/office/word/2010/wordprocessingCanvas" xmlns:mc="http://schemas.openxmlformats.org/markup-compatibility/2006" xmlns:o="urn:schemas-microsoft-com:office:office" xmlns:r="http://schemas.openxmlformats.org/officeDocument/2006/relationships" xmlns:m="http://schemas.openxmlformats.org/officeDocument/2006/math" xmlns:v="urn:schemas-microsoft-com:vml" xmlns:wp14="http://schemas.microsoft.com/office/word/2010/wordprocessingDrawing" xmlns:wp="http://schemas.openxmlformats.org/drawingml/2006/wordprocessingDrawing" xmlns:w10="urn:schemas-microsoft-com:office:word" xmlns:w="http://schemas.openxmlformats.org/wordprocessingml/2006/main" xmlns:w14="http://schemas.microsoft.com/office/word/2010/wordml" xmlns:w15="http://schemas.microsoft.com/office/word/2012/wordml" xmlns:wpg="http://schemas.microsoft.com/office/word/2010/wordprocessingGroup" xmlns:wpi="http://schemas.microsoft.com/office/word/2010/wordprocessingInk" xmlns:wne="http://schemas.microsoft.com/office/word/2006/wordml" xmlns:wps="http://schemas.microsoft.com/office/word/2010/wordprocessingShape" mc:Ignorable="w14 w15 wp14">
   <w:footnote w:type="separator" w:id="-1">
     <w:p>
       <w:pPr>
@@ -6754,7 +7296,7 @@
 </file>
 
 <file path=word/numbering.xml><?xml version="1.0" encoding="utf-8"?>
-<w:numbering xmlns:wpc="http://schemas.microsoft.com/office/word/2010/wordprocessingCanvas" xmlns:cx="http://schemas.microsoft.com/office/drawing/2014/chartex" xmlns:cx1="http://schemas.microsoft.com/office/drawing/2015/9/8/chartex" xmlns:cx2="http://schemas.microsoft.com/office/drawing/2015/10/21/chartex" xmlns:cx3="http://schemas.microsoft.com/office/drawing/2016/5/9/chartex" xmlns:cx4="http://schemas.microsoft.com/office/drawing/2016/5/10/chartex" xmlns:cx5="http://schemas.microsoft.com/office/drawing/2016/5/11/chartex" xmlns:cx6="http://schemas.microsoft.com/office/drawing/2016/5/12/chartex" xmlns:cx7="http://schemas.microsoft.com/office/drawing/2016/5/13/chartex" xmlns:cx8="http://schemas.microsoft.com/office/drawing/2016/5/14/chartex" xmlns:mc="http://schemas.openxmlformats.org/markup-compatibility/2006" xmlns:aink="http://schemas.microsoft.com/office/drawing/2016/ink" xmlns:am3d="http://schemas.microsoft.com/office/drawing/2017/model3d" xmlns:o="urn:schemas-microsoft-com:office:office" xmlns:oel="http://schemas.microsoft.com/office/2019/extlst" xmlns:r="http://schemas.openxmlformats.org/officeDocument/2006/relationships" xmlns:m="http://schemas.openxmlformats.org/officeDocument/2006/math" xmlns:v="urn:schemas-microsoft-com:vml" xmlns:wp14="http://schemas.microsoft.com/office/word/2010/wordprocessingDrawing" xmlns:wp="http://schemas.openxmlformats.org/drawingml/2006/wordprocessingDrawing" xmlns:w10="urn:schemas-microsoft-com:office:word" xmlns:w="http://schemas.openxmlformats.org/wordprocessingml/2006/main" xmlns:w14="http://schemas.microsoft.com/office/word/2010/wordml" xmlns:w15="http://schemas.microsoft.com/office/word/2012/wordml" xmlns:w16cex="http://schemas.microsoft.com/office/word/2018/wordml/cex" xmlns:w16cid="http://schemas.microsoft.com/office/word/2016/wordml/cid" xmlns:w16="http://schemas.microsoft.com/office/word/2018/wordml" xmlns:w16sdtdh="http://schemas.microsoft.com/office/word/2020/wordml/sdtdatahash" xmlns:w16se="http://schemas.microsoft.com/office/word/2015/wordml/symex" xmlns:wpg="http://schemas.microsoft.com/office/word/2010/wordprocessingGroup" xmlns:wpi="http://schemas.microsoft.com/office/word/2010/wordprocessingInk" xmlns:wne="http://schemas.microsoft.com/office/word/2006/wordml" xmlns:wps="http://schemas.microsoft.com/office/word/2010/wordprocessingShape" mc:Ignorable="w14 w15 w16se w16cid w16 w16cex w16sdtdh wp14">
+<w:numbering xmlns:wpc="http://schemas.microsoft.com/office/word/2010/wordprocessingCanvas" xmlns:mc="http://schemas.openxmlformats.org/markup-compatibility/2006" xmlns:o="urn:schemas-microsoft-com:office:office" xmlns:r="http://schemas.openxmlformats.org/officeDocument/2006/relationships" xmlns:m="http://schemas.openxmlformats.org/officeDocument/2006/math" xmlns:v="urn:schemas-microsoft-com:vml" xmlns:wp14="http://schemas.microsoft.com/office/word/2010/wordprocessingDrawing" xmlns:wp="http://schemas.openxmlformats.org/drawingml/2006/wordprocessingDrawing" xmlns:w10="urn:schemas-microsoft-com:office:word" xmlns:w="http://schemas.openxmlformats.org/wordprocessingml/2006/main" xmlns:w14="http://schemas.microsoft.com/office/word/2010/wordml" xmlns:w15="http://schemas.microsoft.com/office/word/2012/wordml" xmlns:wpg="http://schemas.microsoft.com/office/word/2010/wordprocessingGroup" xmlns:wpi="http://schemas.microsoft.com/office/word/2010/wordprocessingInk" xmlns:wne="http://schemas.microsoft.com/office/word/2006/wordml" xmlns:wps="http://schemas.microsoft.com/office/word/2010/wordprocessingShape" mc:Ignorable="w14 w15 wp14">
   <w:abstractNum w:abstractNumId="0" w15:restartNumberingAfterBreak="0">
     <w:nsid w:val="062621D0"/>
     <w:multiLevelType w:val="hybridMultilevel"/>
@@ -8151,53 +8693,53 @@
       </w:pPr>
     </w:lvl>
   </w:abstractNum>
-  <w:num w:numId="1" w16cid:durableId="131824274">
+  <w:num w:numId="1">
     <w:abstractNumId w:val="8"/>
   </w:num>
-  <w:num w:numId="2" w16cid:durableId="1298142527">
+  <w:num w:numId="2">
     <w:abstractNumId w:val="12"/>
   </w:num>
-  <w:num w:numId="3" w16cid:durableId="1895071591">
+  <w:num w:numId="3">
     <w:abstractNumId w:val="7"/>
   </w:num>
-  <w:num w:numId="4" w16cid:durableId="202913464">
+  <w:num w:numId="4">
     <w:abstractNumId w:val="0"/>
   </w:num>
-  <w:num w:numId="5" w16cid:durableId="1115052930">
+  <w:num w:numId="5">
     <w:abstractNumId w:val="2"/>
   </w:num>
-  <w:num w:numId="6" w16cid:durableId="815072209">
+  <w:num w:numId="6">
     <w:abstractNumId w:val="3"/>
   </w:num>
-  <w:num w:numId="7" w16cid:durableId="660624007">
+  <w:num w:numId="7">
     <w:abstractNumId w:val="1"/>
   </w:num>
-  <w:num w:numId="8" w16cid:durableId="1859614611">
+  <w:num w:numId="8">
     <w:abstractNumId w:val="13"/>
   </w:num>
-  <w:num w:numId="9" w16cid:durableId="954097493">
+  <w:num w:numId="9">
     <w:abstractNumId w:val="10"/>
   </w:num>
-  <w:num w:numId="10" w16cid:durableId="697320160">
+  <w:num w:numId="10">
     <w:abstractNumId w:val="9"/>
   </w:num>
-  <w:num w:numId="11" w16cid:durableId="337972806">
+  <w:num w:numId="11">
     <w:abstractNumId w:val="6"/>
   </w:num>
-  <w:num w:numId="12" w16cid:durableId="694693473">
+  <w:num w:numId="12">
     <w:abstractNumId w:val="5"/>
   </w:num>
-  <w:num w:numId="13" w16cid:durableId="698550117">
+  <w:num w:numId="13">
     <w:abstractNumId w:val="4"/>
   </w:num>
-  <w:num w:numId="14" w16cid:durableId="2146123188">
+  <w:num w:numId="14">
     <w:abstractNumId w:val="11"/>
   </w:num>
 </w:numbering>
 </file>
 
 <file path=word/styles.xml><?xml version="1.0" encoding="utf-8"?>
-<w:styles xmlns:mc="http://schemas.openxmlformats.org/markup-compatibility/2006" xmlns:r="http://schemas.openxmlformats.org/officeDocument/2006/relationships" xmlns:w="http://schemas.openxmlformats.org/wordprocessingml/2006/main" xmlns:w14="http://schemas.microsoft.com/office/word/2010/wordml" xmlns:w15="http://schemas.microsoft.com/office/word/2012/wordml" xmlns:w16cex="http://schemas.microsoft.com/office/word/2018/wordml/cex" xmlns:w16cid="http://schemas.microsoft.com/office/word/2016/wordml/cid" xmlns:w16="http://schemas.microsoft.com/office/word/2018/wordml" xmlns:w16sdtdh="http://schemas.microsoft.com/office/word/2020/wordml/sdtdatahash" xmlns:w16se="http://schemas.microsoft.com/office/word/2015/wordml/symex" mc:Ignorable="w14 w15 w16se w16cid w16 w16cex w16sdtdh">
+<w:styles xmlns:mc="http://schemas.openxmlformats.org/markup-compatibility/2006" xmlns:r="http://schemas.openxmlformats.org/officeDocument/2006/relationships" xmlns:w="http://schemas.openxmlformats.org/wordprocessingml/2006/main" xmlns:w14="http://schemas.microsoft.com/office/word/2010/wordml" xmlns:w15="http://schemas.microsoft.com/office/word/2012/wordml" mc:Ignorable="w14 w15">
   <w:docDefaults>
     <w:rPrDefault>
       <w:rPr>
@@ -8213,7 +8755,7 @@
       </w:pPr>
     </w:pPrDefault>
   </w:docDefaults>
-  <w:latentStyles w:defLockedState="0" w:defUIPriority="99" w:defSemiHidden="0" w:defUnhideWhenUsed="0" w:defQFormat="0" w:count="376">
+  <w:latentStyles w:defLockedState="0" w:defUIPriority="99" w:defSemiHidden="0" w:defUnhideWhenUsed="0" w:defQFormat="0" w:count="371">
     <w:lsdException w:name="Normal" w:uiPriority="0" w:qFormat="1"/>
     <w:lsdException w:name="heading 1" w:uiPriority="9" w:qFormat="1"/>
     <w:lsdException w:name="heading 2" w:semiHidden="1" w:uiPriority="9" w:unhideWhenUsed="1" w:qFormat="1"/>
@@ -8585,11 +9127,6 @@
     <w:lsdException w:name="List Table 5 Dark Accent 6" w:uiPriority="50"/>
     <w:lsdException w:name="List Table 6 Colorful Accent 6" w:uiPriority="51"/>
     <w:lsdException w:name="List Table 7 Colorful Accent 6" w:uiPriority="52"/>
-    <w:lsdException w:name="Mention" w:semiHidden="1" w:unhideWhenUsed="1"/>
-    <w:lsdException w:name="Smart Hyperlink" w:semiHidden="1" w:unhideWhenUsed="1"/>
-    <w:lsdException w:name="Hashtag" w:semiHidden="1" w:unhideWhenUsed="1"/>
-    <w:lsdException w:name="Unresolved Mention" w:semiHidden="1" w:unhideWhenUsed="1"/>
-    <w:lsdException w:name="Smart Link" w:semiHidden="1" w:unhideWhenUsed="1"/>
   </w:latentStyles>
   <w:style w:type="paragraph" w:default="1" w:styleId="Normal">
     <w:name w:val="Normal"/>
@@ -8759,11 +9296,11 @@
       <w:u w:val="single"/>
     </w:rPr>
   </w:style>
-  <w:style w:type="paragraph" w:styleId="Ttulo">
+  <w:style w:type="paragraph" w:styleId="Puesto">
     <w:name w:val="Title"/>
     <w:basedOn w:val="Normal"/>
     <w:next w:val="Normal"/>
-    <w:link w:val="TtuloCar"/>
+    <w:link w:val="PuestoCar"/>
     <w:uiPriority w:val="10"/>
     <w:qFormat/>
     <w:rsid w:val="0006322F"/>
@@ -8781,10 +9318,10 @@
       <w:szCs w:val="56"/>
     </w:rPr>
   </w:style>
-  <w:style w:type="character" w:customStyle="1" w:styleId="TtuloCar">
-    <w:name w:val="Título Car"/>
+  <w:style w:type="character" w:customStyle="1" w:styleId="PuestoCar">
+    <w:name w:val="Puesto Car"/>
     <w:basedOn w:val="Fuentedeprrafopredeter"/>
-    <w:link w:val="Ttulo"/>
+    <w:link w:val="Puesto"/>
     <w:uiPriority w:val="10"/>
     <w:rsid w:val="0006322F"/>
     <w:rPr>
@@ -9193,7 +9730,7 @@
 </file>
 
 <file path=customXml/itemProps1.xml><?xml version="1.0" encoding="utf-8"?>
-<ds:datastoreItem xmlns:ds="http://schemas.openxmlformats.org/officeDocument/2006/customXml" ds:itemID="{F3478161-D52F-4CBF-8C56-BCEDE0EB016D}">
+<ds:datastoreItem xmlns:ds="http://schemas.openxmlformats.org/officeDocument/2006/customXml" ds:itemID="{6818159F-0F23-4B6C-8123-4B0734F79C0A}">
   <ds:schemaRefs>
     <ds:schemaRef ds:uri="http://schemas.openxmlformats.org/officeDocument/2006/bibliography"/>
   </ds:schemaRefs>

</xml_diff>

<commit_message>
14/12/2022 - Omar - Mejora documentación
</commit_message>
<xml_diff>
--- a/doc/IPS2022-PL71_Documentacion.docx
+++ b/doc/IPS2022-PL71_Documentacion.docx
@@ -804,7 +804,7 @@
               </wp:anchor>
             </w:drawing>
           </mc:Choice>
-          <mc:Fallback xmlns:w16se="http://schemas.microsoft.com/office/word/2015/wordml/symex" xmlns:w16sdtdh="http://schemas.microsoft.com/office/word/2020/wordml/sdtdatahash" xmlns:w16="http://schemas.microsoft.com/office/word/2018/wordml" xmlns:w16cid="http://schemas.microsoft.com/office/word/2016/wordml/cid" xmlns:w16cex="http://schemas.microsoft.com/office/word/2018/wordml/cex" xmlns:oel="http://schemas.microsoft.com/office/2019/extlst" xmlns:am3d="http://schemas.microsoft.com/office/drawing/2017/model3d" xmlns:aink="http://schemas.microsoft.com/office/drawing/2016/ink" xmlns:cx8="http://schemas.microsoft.com/office/drawing/2016/5/14/chartex" xmlns:cx7="http://schemas.microsoft.com/office/drawing/2016/5/13/chartex" xmlns:cx6="http://schemas.microsoft.com/office/drawing/2016/5/12/chartex" xmlns:cx5="http://schemas.microsoft.com/office/drawing/2016/5/11/chartex" xmlns:cx4="http://schemas.microsoft.com/office/drawing/2016/5/10/chartex" xmlns:cx3="http://schemas.microsoft.com/office/drawing/2016/5/9/chartex" xmlns:cx2="http://schemas.microsoft.com/office/drawing/2015/10/21/chartex" xmlns:cx1="http://schemas.microsoft.com/office/drawing/2015/9/8/chartex" xmlns:cx="http://schemas.microsoft.com/office/drawing/2014/chartex">
+          <mc:Fallback xmlns:cx="http://schemas.microsoft.com/office/drawing/2014/chartex" xmlns:cx1="http://schemas.microsoft.com/office/drawing/2015/9/8/chartex" xmlns:cx2="http://schemas.microsoft.com/office/drawing/2015/10/21/chartex" xmlns:cx3="http://schemas.microsoft.com/office/drawing/2016/5/9/chartex" xmlns:cx4="http://schemas.microsoft.com/office/drawing/2016/5/10/chartex" xmlns:cx5="http://schemas.microsoft.com/office/drawing/2016/5/11/chartex" xmlns:cx6="http://schemas.microsoft.com/office/drawing/2016/5/12/chartex" xmlns:cx7="http://schemas.microsoft.com/office/drawing/2016/5/13/chartex" xmlns:cx8="http://schemas.microsoft.com/office/drawing/2016/5/14/chartex" xmlns:aink="http://schemas.microsoft.com/office/drawing/2016/ink" xmlns:am3d="http://schemas.microsoft.com/office/drawing/2017/model3d" xmlns:oel="http://schemas.microsoft.com/office/2019/extlst" xmlns:w16cex="http://schemas.microsoft.com/office/word/2018/wordml/cex" xmlns:w16cid="http://schemas.microsoft.com/office/word/2016/wordml/cid" xmlns:w16="http://schemas.microsoft.com/office/word/2018/wordml" xmlns:w16sdtdh="http://schemas.microsoft.com/office/word/2020/wordml/sdtdatahash" xmlns:w16se="http://schemas.microsoft.com/office/word/2015/wordml/symex">
             <w:pict>
               <v:shapetype w14:anchorId="6CC6916B" id="_x0000_t5" coordsize="21600,21600" o:spt="5" adj="10800" path="m@0,l,21600r21600,xe">
                 <v:stroke joinstyle="miter"/>
@@ -893,7 +893,7 @@
               </wp:anchor>
             </w:drawing>
           </mc:Choice>
-          <mc:Fallback xmlns:w16se="http://schemas.microsoft.com/office/word/2015/wordml/symex" xmlns:w16sdtdh="http://schemas.microsoft.com/office/word/2020/wordml/sdtdatahash" xmlns:w16="http://schemas.microsoft.com/office/word/2018/wordml" xmlns:w16cid="http://schemas.microsoft.com/office/word/2016/wordml/cid" xmlns:w16cex="http://schemas.microsoft.com/office/word/2018/wordml/cex" xmlns:oel="http://schemas.microsoft.com/office/2019/extlst" xmlns:am3d="http://schemas.microsoft.com/office/drawing/2017/model3d" xmlns:aink="http://schemas.microsoft.com/office/drawing/2016/ink" xmlns:cx8="http://schemas.microsoft.com/office/drawing/2016/5/14/chartex" xmlns:cx7="http://schemas.microsoft.com/office/drawing/2016/5/13/chartex" xmlns:cx6="http://schemas.microsoft.com/office/drawing/2016/5/12/chartex" xmlns:cx5="http://schemas.microsoft.com/office/drawing/2016/5/11/chartex" xmlns:cx4="http://schemas.microsoft.com/office/drawing/2016/5/10/chartex" xmlns:cx3="http://schemas.microsoft.com/office/drawing/2016/5/9/chartex" xmlns:cx2="http://schemas.microsoft.com/office/drawing/2015/10/21/chartex" xmlns:cx1="http://schemas.microsoft.com/office/drawing/2015/9/8/chartex" xmlns:cx="http://schemas.microsoft.com/office/drawing/2014/chartex">
+          <mc:Fallback xmlns:cx="http://schemas.microsoft.com/office/drawing/2014/chartex" xmlns:cx1="http://schemas.microsoft.com/office/drawing/2015/9/8/chartex" xmlns:cx2="http://schemas.microsoft.com/office/drawing/2015/10/21/chartex" xmlns:cx3="http://schemas.microsoft.com/office/drawing/2016/5/9/chartex" xmlns:cx4="http://schemas.microsoft.com/office/drawing/2016/5/10/chartex" xmlns:cx5="http://schemas.microsoft.com/office/drawing/2016/5/11/chartex" xmlns:cx6="http://schemas.microsoft.com/office/drawing/2016/5/12/chartex" xmlns:cx7="http://schemas.microsoft.com/office/drawing/2016/5/13/chartex" xmlns:cx8="http://schemas.microsoft.com/office/drawing/2016/5/14/chartex" xmlns:aink="http://schemas.microsoft.com/office/drawing/2016/ink" xmlns:am3d="http://schemas.microsoft.com/office/drawing/2017/model3d" xmlns:oel="http://schemas.microsoft.com/office/2019/extlst" xmlns:w16cex="http://schemas.microsoft.com/office/word/2018/wordml/cex" xmlns:w16cid="http://schemas.microsoft.com/office/word/2016/wordml/cid" xmlns:w16="http://schemas.microsoft.com/office/word/2018/wordml" xmlns:w16sdtdh="http://schemas.microsoft.com/office/word/2020/wordml/sdtdatahash" xmlns:w16se="http://schemas.microsoft.com/office/word/2015/wordml/symex">
             <w:pict>
               <v:shape w14:anchorId="2AE6E698" id="Triángulo isósceles 19" o:spid="_x0000_s1026" type="#_x0000_t5" style="position:absolute;margin-left:-34.5pt;margin-top:749.95pt;width:17pt;height:14.65pt;rotation:180;z-index:251664384;visibility:visible;mso-wrap-style:square;mso-wrap-distance-left:9pt;mso-wrap-distance-top:0;mso-wrap-distance-right:9pt;mso-wrap-distance-bottom:0;mso-position-horizontal:absolute;mso-position-horizontal-relative:text;mso-position-vertical:absolute;mso-position-vertical-relative:text;v-text-anchor:middle" o:gfxdata="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" fillcolor="#0070c0" strokecolor="#002060" strokeweight="1pt"/>
             </w:pict>
@@ -1309,7 +1309,7 @@
               </wp:anchor>
             </w:drawing>
           </mc:Choice>
-          <mc:Fallback xmlns:w16se="http://schemas.microsoft.com/office/word/2015/wordml/symex" xmlns:w16sdtdh="http://schemas.microsoft.com/office/word/2020/wordml/sdtdatahash" xmlns:w16="http://schemas.microsoft.com/office/word/2018/wordml" xmlns:w16cid="http://schemas.microsoft.com/office/word/2016/wordml/cid" xmlns:w16cex="http://schemas.microsoft.com/office/word/2018/wordml/cex" xmlns:oel="http://schemas.microsoft.com/office/2019/extlst" xmlns:am3d="http://schemas.microsoft.com/office/drawing/2017/model3d" xmlns:aink="http://schemas.microsoft.com/office/drawing/2016/ink" xmlns:cx8="http://schemas.microsoft.com/office/drawing/2016/5/14/chartex" xmlns:cx7="http://schemas.microsoft.com/office/drawing/2016/5/13/chartex" xmlns:cx6="http://schemas.microsoft.com/office/drawing/2016/5/12/chartex" xmlns:cx5="http://schemas.microsoft.com/office/drawing/2016/5/11/chartex" xmlns:cx4="http://schemas.microsoft.com/office/drawing/2016/5/10/chartex" xmlns:cx3="http://schemas.microsoft.com/office/drawing/2016/5/9/chartex" xmlns:cx2="http://schemas.microsoft.com/office/drawing/2015/10/21/chartex" xmlns:cx1="http://schemas.microsoft.com/office/drawing/2015/9/8/chartex" xmlns:cx="http://schemas.microsoft.com/office/drawing/2014/chartex">
+          <mc:Fallback xmlns:cx="http://schemas.microsoft.com/office/drawing/2014/chartex" xmlns:cx1="http://schemas.microsoft.com/office/drawing/2015/9/8/chartex" xmlns:cx2="http://schemas.microsoft.com/office/drawing/2015/10/21/chartex" xmlns:cx3="http://schemas.microsoft.com/office/drawing/2016/5/9/chartex" xmlns:cx4="http://schemas.microsoft.com/office/drawing/2016/5/10/chartex" xmlns:cx5="http://schemas.microsoft.com/office/drawing/2016/5/11/chartex" xmlns:cx6="http://schemas.microsoft.com/office/drawing/2016/5/12/chartex" xmlns:cx7="http://schemas.microsoft.com/office/drawing/2016/5/13/chartex" xmlns:cx8="http://schemas.microsoft.com/office/drawing/2016/5/14/chartex" xmlns:aink="http://schemas.microsoft.com/office/drawing/2016/ink" xmlns:am3d="http://schemas.microsoft.com/office/drawing/2017/model3d" xmlns:oel="http://schemas.microsoft.com/office/2019/extlst" xmlns:w16cex="http://schemas.microsoft.com/office/word/2018/wordml/cex" xmlns:w16cid="http://schemas.microsoft.com/office/word/2016/wordml/cid" xmlns:w16="http://schemas.microsoft.com/office/word/2018/wordml" xmlns:w16sdtdh="http://schemas.microsoft.com/office/word/2020/wordml/sdtdatahash" xmlns:w16se="http://schemas.microsoft.com/office/word/2015/wordml/symex">
             <w:pict>
               <v:group w14:anchorId="384A3477" id="Grupo 4" o:spid="_x0000_s1026" style="position:absolute;margin-left:543.75pt;margin-top:-58.55pt;width:594.95pt;height:842.95pt;z-index:251659264;mso-position-horizontal:right;mso-position-horizontal-relative:page;mso-width-relative:margin;mso-height-relative:margin" coordorigin="-142,-79" coordsize="75564,107054" o:gfxdata="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">
                 <v:group id="Grupo 1" o:spid="_x0000_s1027" style="position:absolute;left:-142;top:-79;width:75563;height:107054" coordorigin="-142,-79" coordsize="75564,107054" o:gfxdata="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">
@@ -1338,7 +1338,7 @@
         </w:pBdr>
         <w:shd w:val="clear" w:color="auto" w:fill="BDD6EE" w:themeFill="accent1" w:themeFillTint="66"/>
       </w:pPr>
-      <w:bookmarkStart w:id="0" w:name="_Toc121686971"/>
+      <w:bookmarkStart w:id="0" w:name="_Toc121877675"/>
       <w:r>
         <w:lastRenderedPageBreak/>
         <w:t>Tabla de contenidos.</w:t>
@@ -1366,7 +1366,7 @@
       <w:r>
         <w:fldChar w:fldCharType="separate"/>
       </w:r>
-      <w:hyperlink w:anchor="_Toc121686971" w:history="1">
+      <w:hyperlink w:anchor="_Toc121877675" w:history="1">
         <w:r>
           <w:rPr>
             <w:rStyle w:val="Hipervnculo"/>
@@ -1393,7 +1393,7 @@
             <w:noProof/>
             <w:webHidden/>
           </w:rPr>
-          <w:instrText xml:space="preserve"> PAGEREF _Toc121686971 \h </w:instrText>
+          <w:instrText xml:space="preserve"> PAGEREF _Toc121877675 \h </w:instrText>
         </w:r>
         <w:r>
           <w:rPr>
@@ -1413,7 +1413,7 @@
             <w:noProof/>
             <w:webHidden/>
           </w:rPr>
-          <w:t>1</w:t>
+          <w:t>2</w:t>
         </w:r>
         <w:r>
           <w:rPr>
@@ -1437,7 +1437,7 @@
           <w:lang w:eastAsia="es-ES"/>
         </w:rPr>
       </w:pPr>
-      <w:hyperlink w:anchor="_Toc121686972" w:history="1">
+      <w:hyperlink w:anchor="_Toc121877676" w:history="1">
         <w:r>
           <w:rPr>
             <w:rStyle w:val="Hipervnculo"/>
@@ -1479,7 +1479,7 @@
             <w:noProof/>
             <w:webHidden/>
           </w:rPr>
-          <w:instrText xml:space="preserve"> PAGEREF _Toc121686972 \h </w:instrText>
+          <w:instrText xml:space="preserve"> PAGEREF _Toc121877676 \h </w:instrText>
         </w:r>
         <w:r>
           <w:rPr>
@@ -1499,7 +1499,7 @@
             <w:noProof/>
             <w:webHidden/>
           </w:rPr>
-          <w:t>1</w:t>
+          <w:t>3</w:t>
         </w:r>
         <w:r>
           <w:rPr>
@@ -1523,7 +1523,7 @@
           <w:lang w:eastAsia="es-ES"/>
         </w:rPr>
       </w:pPr>
-      <w:hyperlink w:anchor="_Toc121686973" w:history="1">
+      <w:hyperlink w:anchor="_Toc121877677" w:history="1">
         <w:r>
           <w:rPr>
             <w:rStyle w:val="Hipervnculo"/>
@@ -1565,7 +1565,7 @@
             <w:noProof/>
             <w:webHidden/>
           </w:rPr>
-          <w:instrText xml:space="preserve"> PAGEREF _Toc121686973 \h </w:instrText>
+          <w:instrText xml:space="preserve"> PAGEREF _Toc121877677 \h </w:instrText>
         </w:r>
         <w:r>
           <w:rPr>
@@ -1585,7 +1585,7 @@
             <w:noProof/>
             <w:webHidden/>
           </w:rPr>
-          <w:t>1</w:t>
+          <w:t>3</w:t>
         </w:r>
         <w:r>
           <w:rPr>
@@ -1609,7 +1609,7 @@
           <w:lang w:eastAsia="es-ES"/>
         </w:rPr>
       </w:pPr>
-      <w:hyperlink w:anchor="_Toc121686974" w:history="1">
+      <w:hyperlink w:anchor="_Toc121877678" w:history="1">
         <w:r>
           <w:rPr>
             <w:rStyle w:val="Hipervnculo"/>
@@ -1651,7 +1651,7 @@
             <w:noProof/>
             <w:webHidden/>
           </w:rPr>
-          <w:instrText xml:space="preserve"> PAGEREF _Toc121686974 \h </w:instrText>
+          <w:instrText xml:space="preserve"> PAGEREF _Toc121877678 \h </w:instrText>
         </w:r>
         <w:r>
           <w:rPr>
@@ -1671,7 +1671,7 @@
             <w:noProof/>
             <w:webHidden/>
           </w:rPr>
-          <w:t>1</w:t>
+          <w:t>3</w:t>
         </w:r>
         <w:r>
           <w:rPr>
@@ -1695,7 +1695,7 @@
           <w:lang w:eastAsia="es-ES"/>
         </w:rPr>
       </w:pPr>
-      <w:hyperlink w:anchor="_Toc121686975" w:history="1">
+      <w:hyperlink w:anchor="_Toc121877679" w:history="1">
         <w:r>
           <w:rPr>
             <w:rStyle w:val="Hipervnculo"/>
@@ -1737,7 +1737,7 @@
             <w:noProof/>
             <w:webHidden/>
           </w:rPr>
-          <w:instrText xml:space="preserve"> PAGEREF _Toc121686975 \h </w:instrText>
+          <w:instrText xml:space="preserve"> PAGEREF _Toc121877679 \h </w:instrText>
         </w:r>
         <w:r>
           <w:rPr>
@@ -1757,7 +1757,7 @@
             <w:noProof/>
             <w:webHidden/>
           </w:rPr>
-          <w:t>1</w:t>
+          <w:t>3</w:t>
         </w:r>
         <w:r>
           <w:rPr>
@@ -1781,7 +1781,7 @@
           <w:lang w:eastAsia="es-ES"/>
         </w:rPr>
       </w:pPr>
-      <w:hyperlink w:anchor="_Toc121686976" w:history="1">
+      <w:hyperlink w:anchor="_Toc121877680" w:history="1">
         <w:r>
           <w:rPr>
             <w:rStyle w:val="Hipervnculo"/>
@@ -1823,7 +1823,7 @@
             <w:noProof/>
             <w:webHidden/>
           </w:rPr>
-          <w:instrText xml:space="preserve"> PAGEREF _Toc121686976 \h </w:instrText>
+          <w:instrText xml:space="preserve"> PAGEREF _Toc121877680 \h </w:instrText>
         </w:r>
         <w:r>
           <w:rPr>
@@ -1843,7 +1843,7 @@
             <w:noProof/>
             <w:webHidden/>
           </w:rPr>
-          <w:t>1</w:t>
+          <w:t>3</w:t>
         </w:r>
         <w:r>
           <w:rPr>
@@ -1867,7 +1867,7 @@
           <w:lang w:eastAsia="es-ES"/>
         </w:rPr>
       </w:pPr>
-      <w:hyperlink w:anchor="_Toc121686977" w:history="1">
+      <w:hyperlink w:anchor="_Toc121877681" w:history="1">
         <w:r>
           <w:rPr>
             <w:rStyle w:val="Hipervnculo"/>
@@ -1909,7 +1909,7 @@
             <w:noProof/>
             <w:webHidden/>
           </w:rPr>
-          <w:instrText xml:space="preserve"> PAGEREF _Toc121686977 \h </w:instrText>
+          <w:instrText xml:space="preserve"> PAGEREF _Toc121877681 \h </w:instrText>
         </w:r>
         <w:r>
           <w:rPr>
@@ -1929,7 +1929,7 @@
             <w:noProof/>
             <w:webHidden/>
           </w:rPr>
-          <w:t>1</w:t>
+          <w:t>3</w:t>
         </w:r>
         <w:r>
           <w:rPr>
@@ -1953,7 +1953,7 @@
           <w:lang w:eastAsia="es-ES"/>
         </w:rPr>
       </w:pPr>
-      <w:hyperlink w:anchor="_Toc121686978" w:history="1">
+      <w:hyperlink w:anchor="_Toc121877682" w:history="1">
         <w:r>
           <w:rPr>
             <w:rStyle w:val="Hipervnculo"/>
@@ -1995,7 +1995,7 @@
             <w:noProof/>
             <w:webHidden/>
           </w:rPr>
-          <w:instrText xml:space="preserve"> PAGEREF _Toc121686978 \h </w:instrText>
+          <w:instrText xml:space="preserve"> PAGEREF _Toc121877682 \h </w:instrText>
         </w:r>
         <w:r>
           <w:rPr>
@@ -2015,7 +2015,7 @@
             <w:noProof/>
             <w:webHidden/>
           </w:rPr>
-          <w:t>1</w:t>
+          <w:t>3</w:t>
         </w:r>
         <w:r>
           <w:rPr>
@@ -2039,7 +2039,7 @@
           <w:lang w:eastAsia="es-ES"/>
         </w:rPr>
       </w:pPr>
-      <w:hyperlink w:anchor="_Toc121686979" w:history="1">
+      <w:hyperlink w:anchor="_Toc121877683" w:history="1">
         <w:r>
           <w:rPr>
             <w:rStyle w:val="Hipervnculo"/>
@@ -2081,7 +2081,7 @@
             <w:noProof/>
             <w:webHidden/>
           </w:rPr>
-          <w:instrText xml:space="preserve"> PAGEREF _Toc121686979 \h </w:instrText>
+          <w:instrText xml:space="preserve"> PAGEREF _Toc121877683 \h </w:instrText>
         </w:r>
         <w:r>
           <w:rPr>
@@ -2101,7 +2101,7 @@
             <w:noProof/>
             <w:webHidden/>
           </w:rPr>
-          <w:t>1</w:t>
+          <w:t>4</w:t>
         </w:r>
         <w:r>
           <w:rPr>
@@ -2125,7 +2125,7 @@
           <w:lang w:eastAsia="es-ES"/>
         </w:rPr>
       </w:pPr>
-      <w:hyperlink w:anchor="_Toc121686980" w:history="1">
+      <w:hyperlink w:anchor="_Toc121877684" w:history="1">
         <w:r>
           <w:rPr>
             <w:rStyle w:val="Hipervnculo"/>
@@ -2167,7 +2167,7 @@
             <w:noProof/>
             <w:webHidden/>
           </w:rPr>
-          <w:instrText xml:space="preserve"> PAGEREF _Toc121686980 \h </w:instrText>
+          <w:instrText xml:space="preserve"> PAGEREF _Toc121877684 \h </w:instrText>
         </w:r>
         <w:r>
           <w:rPr>
@@ -2187,7 +2187,7 @@
             <w:noProof/>
             <w:webHidden/>
           </w:rPr>
-          <w:t>1</w:t>
+          <w:t>5</w:t>
         </w:r>
         <w:r>
           <w:rPr>
@@ -2211,7 +2211,7 @@
           <w:lang w:eastAsia="es-ES"/>
         </w:rPr>
       </w:pPr>
-      <w:hyperlink w:anchor="_Toc121686981" w:history="1">
+      <w:hyperlink w:anchor="_Toc121877685" w:history="1">
         <w:r>
           <w:rPr>
             <w:rStyle w:val="Hipervnculo"/>
@@ -2253,7 +2253,7 @@
             <w:noProof/>
             <w:webHidden/>
           </w:rPr>
-          <w:instrText xml:space="preserve"> PAGEREF _Toc121686981 \h </w:instrText>
+          <w:instrText xml:space="preserve"> PAGEREF _Toc121877685 \h </w:instrText>
         </w:r>
         <w:r>
           <w:rPr>
@@ -2273,7 +2273,7 @@
             <w:noProof/>
             <w:webHidden/>
           </w:rPr>
-          <w:t>1</w:t>
+          <w:t>6</w:t>
         </w:r>
         <w:r>
           <w:rPr>
@@ -2297,7 +2297,7 @@
           <w:lang w:eastAsia="es-ES"/>
         </w:rPr>
       </w:pPr>
-      <w:hyperlink w:anchor="_Toc121686982" w:history="1">
+      <w:hyperlink w:anchor="_Toc121877686" w:history="1">
         <w:r>
           <w:rPr>
             <w:rStyle w:val="Hipervnculo"/>
@@ -2339,7 +2339,7 @@
             <w:noProof/>
             <w:webHidden/>
           </w:rPr>
-          <w:instrText xml:space="preserve"> PAGEREF _Toc121686982 \h </w:instrText>
+          <w:instrText xml:space="preserve"> PAGEREF _Toc121877686 \h </w:instrText>
         </w:r>
         <w:r>
           <w:rPr>
@@ -2359,7 +2359,7 @@
             <w:noProof/>
             <w:webHidden/>
           </w:rPr>
-          <w:t>1</w:t>
+          <w:t>6</w:t>
         </w:r>
         <w:r>
           <w:rPr>
@@ -2383,7 +2383,7 @@
           <w:lang w:eastAsia="es-ES"/>
         </w:rPr>
       </w:pPr>
-      <w:hyperlink w:anchor="_Toc121686983" w:history="1">
+      <w:hyperlink w:anchor="_Toc121877687" w:history="1">
         <w:r>
           <w:rPr>
             <w:rStyle w:val="Hipervnculo"/>
@@ -2404,7 +2404,7 @@
             <w:rStyle w:val="Hipervnculo"/>
             <w:noProof/>
           </w:rPr>
-          <w:t>Anexo I.</w:t>
+          <w:t>Anexo I: Prototipos de pantallas:</w:t>
         </w:r>
         <w:r>
           <w:rPr>
@@ -2425,7 +2425,7 @@
             <w:noProof/>
             <w:webHidden/>
           </w:rPr>
-          <w:instrText xml:space="preserve"> PAGEREF _Toc121686983 \h </w:instrText>
+          <w:instrText xml:space="preserve"> PAGEREF _Toc121877687 \h </w:instrText>
         </w:r>
         <w:r>
           <w:rPr>
@@ -2445,7 +2445,1425 @@
             <w:noProof/>
             <w:webHidden/>
           </w:rPr>
-          <w:t>1</w:t>
+          <w:t>7</w:t>
+        </w:r>
+        <w:r>
+          <w:rPr>
+            <w:noProof/>
+            <w:webHidden/>
+          </w:rPr>
+          <w:fldChar w:fldCharType="end"/>
+        </w:r>
+      </w:hyperlink>
+    </w:p>
+    <w:p>
+      <w:pPr>
+        <w:pStyle w:val="TDC2"/>
+        <w:tabs>
+          <w:tab w:val="left" w:pos="880"/>
+          <w:tab w:val="right" w:leader="dot" w:pos="9628"/>
+        </w:tabs>
+        <w:rPr>
+          <w:rFonts w:eastAsiaTheme="minorEastAsia"/>
+          <w:noProof/>
+          <w:lang w:eastAsia="es-ES"/>
+        </w:rPr>
+      </w:pPr>
+      <w:hyperlink w:anchor="_Toc121877688" w:history="1">
+        <w:r>
+          <w:rPr>
+            <w:rStyle w:val="Hipervnculo"/>
+            <w:noProof/>
+          </w:rPr>
+          <w:t>7.1.</w:t>
+        </w:r>
+        <w:r>
+          <w:rPr>
+            <w:rFonts w:eastAsiaTheme="minorEastAsia"/>
+            <w:noProof/>
+            <w:lang w:eastAsia="es-ES"/>
+          </w:rPr>
+          <w:tab/>
+        </w:r>
+        <w:r>
+          <w:rPr>
+            <w:rStyle w:val="Hipervnculo"/>
+            <w:noProof/>
+          </w:rPr>
+          <w:t>Sprint 1:</w:t>
+        </w:r>
+        <w:r>
+          <w:rPr>
+            <w:noProof/>
+            <w:webHidden/>
+          </w:rPr>
+          <w:tab/>
+        </w:r>
+        <w:r>
+          <w:rPr>
+            <w:noProof/>
+            <w:webHidden/>
+          </w:rPr>
+          <w:fldChar w:fldCharType="begin"/>
+        </w:r>
+        <w:r>
+          <w:rPr>
+            <w:noProof/>
+            <w:webHidden/>
+          </w:rPr>
+          <w:instrText xml:space="preserve"> PAGEREF _Toc121877688 \h </w:instrText>
+        </w:r>
+        <w:r>
+          <w:rPr>
+            <w:noProof/>
+            <w:webHidden/>
+          </w:rPr>
+        </w:r>
+        <w:r>
+          <w:rPr>
+            <w:noProof/>
+            <w:webHidden/>
+          </w:rPr>
+          <w:fldChar w:fldCharType="separate"/>
+        </w:r>
+        <w:r>
+          <w:rPr>
+            <w:noProof/>
+            <w:webHidden/>
+          </w:rPr>
+          <w:t>7</w:t>
+        </w:r>
+        <w:r>
+          <w:rPr>
+            <w:noProof/>
+            <w:webHidden/>
+          </w:rPr>
+          <w:fldChar w:fldCharType="end"/>
+        </w:r>
+      </w:hyperlink>
+    </w:p>
+    <w:p>
+      <w:pPr>
+        <w:pStyle w:val="TDC3"/>
+        <w:tabs>
+          <w:tab w:val="left" w:pos="1320"/>
+          <w:tab w:val="right" w:leader="dot" w:pos="9628"/>
+        </w:tabs>
+        <w:rPr>
+          <w:rFonts w:eastAsiaTheme="minorEastAsia"/>
+          <w:noProof/>
+          <w:lang w:eastAsia="es-ES"/>
+        </w:rPr>
+      </w:pPr>
+      <w:hyperlink w:anchor="_Toc121877689" w:history="1">
+        <w:r>
+          <w:rPr>
+            <w:rStyle w:val="Hipervnculo"/>
+            <w:noProof/>
+          </w:rPr>
+          <w:t>7.1.1.</w:t>
+        </w:r>
+        <w:r>
+          <w:rPr>
+            <w:rFonts w:eastAsiaTheme="minorEastAsia"/>
+            <w:noProof/>
+            <w:lang w:eastAsia="es-ES"/>
+          </w:rPr>
+          <w:tab/>
+        </w:r>
+        <w:r>
+          <w:rPr>
+            <w:rStyle w:val="Hipervnculo"/>
+            <w:noProof/>
+          </w:rPr>
+          <w:t>Historias de usuario #</w:t>
+        </w:r>
+        <w:r>
+          <w:rPr>
+            <w:rStyle w:val="Hipervnculo"/>
+            <w:i/>
+            <w:noProof/>
+          </w:rPr>
+          <w:t>18131</w:t>
+        </w:r>
+        <w:r>
+          <w:rPr>
+            <w:rStyle w:val="Hipervnculo"/>
+            <w:noProof/>
+          </w:rPr>
+          <w:t xml:space="preserve"> y #</w:t>
+        </w:r>
+        <w:r>
+          <w:rPr>
+            <w:rStyle w:val="Hipervnculo"/>
+            <w:i/>
+            <w:noProof/>
+          </w:rPr>
+          <w:t>18142</w:t>
+        </w:r>
+        <w:r>
+          <w:rPr>
+            <w:rStyle w:val="Hipervnculo"/>
+            <w:noProof/>
+          </w:rPr>
+          <w:t>:</w:t>
+        </w:r>
+        <w:r>
+          <w:rPr>
+            <w:noProof/>
+            <w:webHidden/>
+          </w:rPr>
+          <w:tab/>
+        </w:r>
+        <w:r>
+          <w:rPr>
+            <w:noProof/>
+            <w:webHidden/>
+          </w:rPr>
+          <w:fldChar w:fldCharType="begin"/>
+        </w:r>
+        <w:r>
+          <w:rPr>
+            <w:noProof/>
+            <w:webHidden/>
+          </w:rPr>
+          <w:instrText xml:space="preserve"> PAGEREF _Toc121877689 \h </w:instrText>
+        </w:r>
+        <w:r>
+          <w:rPr>
+            <w:noProof/>
+            <w:webHidden/>
+          </w:rPr>
+        </w:r>
+        <w:r>
+          <w:rPr>
+            <w:noProof/>
+            <w:webHidden/>
+          </w:rPr>
+          <w:fldChar w:fldCharType="separate"/>
+        </w:r>
+        <w:r>
+          <w:rPr>
+            <w:noProof/>
+            <w:webHidden/>
+          </w:rPr>
+          <w:t>7</w:t>
+        </w:r>
+        <w:r>
+          <w:rPr>
+            <w:noProof/>
+            <w:webHidden/>
+          </w:rPr>
+          <w:fldChar w:fldCharType="end"/>
+        </w:r>
+      </w:hyperlink>
+    </w:p>
+    <w:p>
+      <w:pPr>
+        <w:pStyle w:val="TDC3"/>
+        <w:tabs>
+          <w:tab w:val="left" w:pos="1320"/>
+          <w:tab w:val="right" w:leader="dot" w:pos="9628"/>
+        </w:tabs>
+        <w:rPr>
+          <w:rFonts w:eastAsiaTheme="minorEastAsia"/>
+          <w:noProof/>
+          <w:lang w:eastAsia="es-ES"/>
+        </w:rPr>
+      </w:pPr>
+      <w:hyperlink w:anchor="_Toc121877690" w:history="1">
+        <w:r>
+          <w:rPr>
+            <w:rStyle w:val="Hipervnculo"/>
+            <w:noProof/>
+          </w:rPr>
+          <w:t>7.1.2.</w:t>
+        </w:r>
+        <w:r>
+          <w:rPr>
+            <w:rFonts w:eastAsiaTheme="minorEastAsia"/>
+            <w:noProof/>
+            <w:lang w:eastAsia="es-ES"/>
+          </w:rPr>
+          <w:tab/>
+        </w:r>
+        <w:r>
+          <w:rPr>
+            <w:rStyle w:val="Hipervnculo"/>
+            <w:noProof/>
+          </w:rPr>
+          <w:t>Historias de usuario #</w:t>
+        </w:r>
+        <w:r>
+          <w:rPr>
+            <w:rStyle w:val="Hipervnculo"/>
+            <w:i/>
+            <w:noProof/>
+          </w:rPr>
+          <w:t>18131</w:t>
+        </w:r>
+        <w:r>
+          <w:rPr>
+            <w:rStyle w:val="Hipervnculo"/>
+            <w:noProof/>
+          </w:rPr>
+          <w:t xml:space="preserve"> y #</w:t>
+        </w:r>
+        <w:r>
+          <w:rPr>
+            <w:rStyle w:val="Hipervnculo"/>
+            <w:i/>
+            <w:noProof/>
+          </w:rPr>
+          <w:t>18142</w:t>
+        </w:r>
+        <w:r>
+          <w:rPr>
+            <w:rStyle w:val="Hipervnculo"/>
+            <w:noProof/>
+          </w:rPr>
+          <w:t>:</w:t>
+        </w:r>
+        <w:r>
+          <w:rPr>
+            <w:noProof/>
+            <w:webHidden/>
+          </w:rPr>
+          <w:tab/>
+        </w:r>
+        <w:r>
+          <w:rPr>
+            <w:noProof/>
+            <w:webHidden/>
+          </w:rPr>
+          <w:fldChar w:fldCharType="begin"/>
+        </w:r>
+        <w:r>
+          <w:rPr>
+            <w:noProof/>
+            <w:webHidden/>
+          </w:rPr>
+          <w:instrText xml:space="preserve"> PAGEREF _Toc121877690 \h </w:instrText>
+        </w:r>
+        <w:r>
+          <w:rPr>
+            <w:noProof/>
+            <w:webHidden/>
+          </w:rPr>
+        </w:r>
+        <w:r>
+          <w:rPr>
+            <w:noProof/>
+            <w:webHidden/>
+          </w:rPr>
+          <w:fldChar w:fldCharType="separate"/>
+        </w:r>
+        <w:r>
+          <w:rPr>
+            <w:noProof/>
+            <w:webHidden/>
+          </w:rPr>
+          <w:t>7</w:t>
+        </w:r>
+        <w:r>
+          <w:rPr>
+            <w:noProof/>
+            <w:webHidden/>
+          </w:rPr>
+          <w:fldChar w:fldCharType="end"/>
+        </w:r>
+      </w:hyperlink>
+    </w:p>
+    <w:p>
+      <w:pPr>
+        <w:pStyle w:val="TDC3"/>
+        <w:tabs>
+          <w:tab w:val="left" w:pos="1320"/>
+          <w:tab w:val="right" w:leader="dot" w:pos="9628"/>
+        </w:tabs>
+        <w:rPr>
+          <w:rFonts w:eastAsiaTheme="minorEastAsia"/>
+          <w:noProof/>
+          <w:lang w:eastAsia="es-ES"/>
+        </w:rPr>
+      </w:pPr>
+      <w:hyperlink w:anchor="_Toc121877691" w:history="1">
+        <w:r>
+          <w:rPr>
+            <w:rStyle w:val="Hipervnculo"/>
+            <w:noProof/>
+          </w:rPr>
+          <w:t>7.1.3.</w:t>
+        </w:r>
+        <w:r>
+          <w:rPr>
+            <w:rFonts w:eastAsiaTheme="minorEastAsia"/>
+            <w:noProof/>
+            <w:lang w:eastAsia="es-ES"/>
+          </w:rPr>
+          <w:tab/>
+        </w:r>
+        <w:r>
+          <w:rPr>
+            <w:rStyle w:val="Hipervnculo"/>
+            <w:noProof/>
+          </w:rPr>
+          <w:t>Historias de usuario #</w:t>
+        </w:r>
+        <w:r>
+          <w:rPr>
+            <w:rStyle w:val="Hipervnculo"/>
+            <w:i/>
+            <w:noProof/>
+          </w:rPr>
+          <w:t>18138</w:t>
+        </w:r>
+        <w:r>
+          <w:rPr>
+            <w:rStyle w:val="Hipervnculo"/>
+            <w:noProof/>
+          </w:rPr>
+          <w:t xml:space="preserve"> y #</w:t>
+        </w:r>
+        <w:r>
+          <w:rPr>
+            <w:rStyle w:val="Hipervnculo"/>
+            <w:i/>
+            <w:noProof/>
+          </w:rPr>
+          <w:t>18139</w:t>
+        </w:r>
+        <w:r>
+          <w:rPr>
+            <w:rStyle w:val="Hipervnculo"/>
+            <w:noProof/>
+          </w:rPr>
+          <w:t>:</w:t>
+        </w:r>
+        <w:r>
+          <w:rPr>
+            <w:noProof/>
+            <w:webHidden/>
+          </w:rPr>
+          <w:tab/>
+        </w:r>
+        <w:r>
+          <w:rPr>
+            <w:noProof/>
+            <w:webHidden/>
+          </w:rPr>
+          <w:fldChar w:fldCharType="begin"/>
+        </w:r>
+        <w:r>
+          <w:rPr>
+            <w:noProof/>
+            <w:webHidden/>
+          </w:rPr>
+          <w:instrText xml:space="preserve"> PAGEREF _Toc121877691 \h </w:instrText>
+        </w:r>
+        <w:r>
+          <w:rPr>
+            <w:noProof/>
+            <w:webHidden/>
+          </w:rPr>
+        </w:r>
+        <w:r>
+          <w:rPr>
+            <w:noProof/>
+            <w:webHidden/>
+          </w:rPr>
+          <w:fldChar w:fldCharType="separate"/>
+        </w:r>
+        <w:r>
+          <w:rPr>
+            <w:noProof/>
+            <w:webHidden/>
+          </w:rPr>
+          <w:t>8</w:t>
+        </w:r>
+        <w:r>
+          <w:rPr>
+            <w:noProof/>
+            <w:webHidden/>
+          </w:rPr>
+          <w:fldChar w:fldCharType="end"/>
+        </w:r>
+      </w:hyperlink>
+    </w:p>
+    <w:p>
+      <w:pPr>
+        <w:pStyle w:val="TDC2"/>
+        <w:tabs>
+          <w:tab w:val="left" w:pos="880"/>
+          <w:tab w:val="right" w:leader="dot" w:pos="9628"/>
+        </w:tabs>
+        <w:rPr>
+          <w:rFonts w:eastAsiaTheme="minorEastAsia"/>
+          <w:noProof/>
+          <w:lang w:eastAsia="es-ES"/>
+        </w:rPr>
+      </w:pPr>
+      <w:hyperlink w:anchor="_Toc121877692" w:history="1">
+        <w:r>
+          <w:rPr>
+            <w:rStyle w:val="Hipervnculo"/>
+            <w:noProof/>
+          </w:rPr>
+          <w:t>7.2.</w:t>
+        </w:r>
+        <w:r>
+          <w:rPr>
+            <w:rFonts w:eastAsiaTheme="minorEastAsia"/>
+            <w:noProof/>
+            <w:lang w:eastAsia="es-ES"/>
+          </w:rPr>
+          <w:tab/>
+        </w:r>
+        <w:r>
+          <w:rPr>
+            <w:rStyle w:val="Hipervnculo"/>
+            <w:noProof/>
+          </w:rPr>
+          <w:t>Sprint 2:</w:t>
+        </w:r>
+        <w:r>
+          <w:rPr>
+            <w:noProof/>
+            <w:webHidden/>
+          </w:rPr>
+          <w:tab/>
+        </w:r>
+        <w:r>
+          <w:rPr>
+            <w:noProof/>
+            <w:webHidden/>
+          </w:rPr>
+          <w:fldChar w:fldCharType="begin"/>
+        </w:r>
+        <w:r>
+          <w:rPr>
+            <w:noProof/>
+            <w:webHidden/>
+          </w:rPr>
+          <w:instrText xml:space="preserve"> PAGEREF _Toc121877692 \h </w:instrText>
+        </w:r>
+        <w:r>
+          <w:rPr>
+            <w:noProof/>
+            <w:webHidden/>
+          </w:rPr>
+        </w:r>
+        <w:r>
+          <w:rPr>
+            <w:noProof/>
+            <w:webHidden/>
+          </w:rPr>
+          <w:fldChar w:fldCharType="separate"/>
+        </w:r>
+        <w:r>
+          <w:rPr>
+            <w:noProof/>
+            <w:webHidden/>
+          </w:rPr>
+          <w:t>8</w:t>
+        </w:r>
+        <w:r>
+          <w:rPr>
+            <w:noProof/>
+            <w:webHidden/>
+          </w:rPr>
+          <w:fldChar w:fldCharType="end"/>
+        </w:r>
+      </w:hyperlink>
+    </w:p>
+    <w:p>
+      <w:pPr>
+        <w:pStyle w:val="TDC3"/>
+        <w:tabs>
+          <w:tab w:val="left" w:pos="1320"/>
+          <w:tab w:val="right" w:leader="dot" w:pos="9628"/>
+        </w:tabs>
+        <w:rPr>
+          <w:rFonts w:eastAsiaTheme="minorEastAsia"/>
+          <w:noProof/>
+          <w:lang w:eastAsia="es-ES"/>
+        </w:rPr>
+      </w:pPr>
+      <w:hyperlink w:anchor="_Toc121877693" w:history="1">
+        <w:r>
+          <w:rPr>
+            <w:rStyle w:val="Hipervnculo"/>
+            <w:noProof/>
+          </w:rPr>
+          <w:t>7.2.1.</w:t>
+        </w:r>
+        <w:r>
+          <w:rPr>
+            <w:rFonts w:eastAsiaTheme="minorEastAsia"/>
+            <w:noProof/>
+            <w:lang w:eastAsia="es-ES"/>
+          </w:rPr>
+          <w:tab/>
+        </w:r>
+        <w:r>
+          <w:rPr>
+            <w:rStyle w:val="Hipervnculo"/>
+            <w:noProof/>
+          </w:rPr>
+          <w:t>Historias de usuario #</w:t>
+        </w:r>
+        <w:r>
+          <w:rPr>
+            <w:rStyle w:val="Hipervnculo"/>
+            <w:i/>
+            <w:noProof/>
+          </w:rPr>
+          <w:t>19058</w:t>
+        </w:r>
+        <w:r>
+          <w:rPr>
+            <w:rStyle w:val="Hipervnculo"/>
+            <w:noProof/>
+          </w:rPr>
+          <w:t xml:space="preserve"> y #</w:t>
+        </w:r>
+        <w:r>
+          <w:rPr>
+            <w:rStyle w:val="Hipervnculo"/>
+            <w:i/>
+            <w:noProof/>
+          </w:rPr>
+          <w:t>19056</w:t>
+        </w:r>
+        <w:r>
+          <w:rPr>
+            <w:rStyle w:val="Hipervnculo"/>
+            <w:noProof/>
+          </w:rPr>
+          <w:t>:</w:t>
+        </w:r>
+        <w:r>
+          <w:rPr>
+            <w:noProof/>
+            <w:webHidden/>
+          </w:rPr>
+          <w:tab/>
+        </w:r>
+        <w:r>
+          <w:rPr>
+            <w:noProof/>
+            <w:webHidden/>
+          </w:rPr>
+          <w:fldChar w:fldCharType="begin"/>
+        </w:r>
+        <w:r>
+          <w:rPr>
+            <w:noProof/>
+            <w:webHidden/>
+          </w:rPr>
+          <w:instrText xml:space="preserve"> PAGEREF _Toc121877693 \h </w:instrText>
+        </w:r>
+        <w:r>
+          <w:rPr>
+            <w:noProof/>
+            <w:webHidden/>
+          </w:rPr>
+        </w:r>
+        <w:r>
+          <w:rPr>
+            <w:noProof/>
+            <w:webHidden/>
+          </w:rPr>
+          <w:fldChar w:fldCharType="separate"/>
+        </w:r>
+        <w:r>
+          <w:rPr>
+            <w:noProof/>
+            <w:webHidden/>
+          </w:rPr>
+          <w:t>8</w:t>
+        </w:r>
+        <w:r>
+          <w:rPr>
+            <w:noProof/>
+            <w:webHidden/>
+          </w:rPr>
+          <w:fldChar w:fldCharType="end"/>
+        </w:r>
+      </w:hyperlink>
+    </w:p>
+    <w:p>
+      <w:pPr>
+        <w:pStyle w:val="TDC3"/>
+        <w:tabs>
+          <w:tab w:val="left" w:pos="1320"/>
+          <w:tab w:val="right" w:leader="dot" w:pos="9628"/>
+        </w:tabs>
+        <w:rPr>
+          <w:rFonts w:eastAsiaTheme="minorEastAsia"/>
+          <w:noProof/>
+          <w:lang w:eastAsia="es-ES"/>
+        </w:rPr>
+      </w:pPr>
+      <w:hyperlink w:anchor="_Toc121877694" w:history="1">
+        <w:r>
+          <w:rPr>
+            <w:rStyle w:val="Hipervnculo"/>
+            <w:noProof/>
+          </w:rPr>
+          <w:t>7.2.2.</w:t>
+        </w:r>
+        <w:r>
+          <w:rPr>
+            <w:rFonts w:eastAsiaTheme="minorEastAsia"/>
+            <w:noProof/>
+            <w:lang w:eastAsia="es-ES"/>
+          </w:rPr>
+          <w:tab/>
+        </w:r>
+        <w:r>
+          <w:rPr>
+            <w:rStyle w:val="Hipervnculo"/>
+            <w:noProof/>
+          </w:rPr>
+          <w:t>Historias de usuario #</w:t>
+        </w:r>
+        <w:r>
+          <w:rPr>
+            <w:rStyle w:val="Hipervnculo"/>
+            <w:i/>
+            <w:noProof/>
+          </w:rPr>
+          <w:t>19055</w:t>
+        </w:r>
+        <w:r>
+          <w:rPr>
+            <w:rStyle w:val="Hipervnculo"/>
+            <w:noProof/>
+          </w:rPr>
+          <w:t xml:space="preserve"> y #</w:t>
+        </w:r>
+        <w:r>
+          <w:rPr>
+            <w:rStyle w:val="Hipervnculo"/>
+            <w:i/>
+            <w:noProof/>
+          </w:rPr>
+          <w:t>19054</w:t>
+        </w:r>
+        <w:r>
+          <w:rPr>
+            <w:rStyle w:val="Hipervnculo"/>
+            <w:noProof/>
+          </w:rPr>
+          <w:t>:</w:t>
+        </w:r>
+        <w:r>
+          <w:rPr>
+            <w:noProof/>
+            <w:webHidden/>
+          </w:rPr>
+          <w:tab/>
+        </w:r>
+        <w:r>
+          <w:rPr>
+            <w:noProof/>
+            <w:webHidden/>
+          </w:rPr>
+          <w:fldChar w:fldCharType="begin"/>
+        </w:r>
+        <w:r>
+          <w:rPr>
+            <w:noProof/>
+            <w:webHidden/>
+          </w:rPr>
+          <w:instrText xml:space="preserve"> PAGEREF _Toc121877694 \h </w:instrText>
+        </w:r>
+        <w:r>
+          <w:rPr>
+            <w:noProof/>
+            <w:webHidden/>
+          </w:rPr>
+        </w:r>
+        <w:r>
+          <w:rPr>
+            <w:noProof/>
+            <w:webHidden/>
+          </w:rPr>
+          <w:fldChar w:fldCharType="separate"/>
+        </w:r>
+        <w:r>
+          <w:rPr>
+            <w:noProof/>
+            <w:webHidden/>
+          </w:rPr>
+          <w:t>9</w:t>
+        </w:r>
+        <w:r>
+          <w:rPr>
+            <w:noProof/>
+            <w:webHidden/>
+          </w:rPr>
+          <w:fldChar w:fldCharType="end"/>
+        </w:r>
+      </w:hyperlink>
+    </w:p>
+    <w:p>
+      <w:pPr>
+        <w:pStyle w:val="TDC3"/>
+        <w:tabs>
+          <w:tab w:val="left" w:pos="1320"/>
+          <w:tab w:val="right" w:leader="dot" w:pos="9628"/>
+        </w:tabs>
+        <w:rPr>
+          <w:rFonts w:eastAsiaTheme="minorEastAsia"/>
+          <w:noProof/>
+          <w:lang w:eastAsia="es-ES"/>
+        </w:rPr>
+      </w:pPr>
+      <w:hyperlink w:anchor="_Toc121877695" w:history="1">
+        <w:r>
+          <w:rPr>
+            <w:rStyle w:val="Hipervnculo"/>
+            <w:noProof/>
+          </w:rPr>
+          <w:t>7.2.3.</w:t>
+        </w:r>
+        <w:r>
+          <w:rPr>
+            <w:rFonts w:eastAsiaTheme="minorEastAsia"/>
+            <w:noProof/>
+            <w:lang w:eastAsia="es-ES"/>
+          </w:rPr>
+          <w:tab/>
+        </w:r>
+        <w:r>
+          <w:rPr>
+            <w:rStyle w:val="Hipervnculo"/>
+            <w:noProof/>
+          </w:rPr>
+          <w:t>Historias de usuario #</w:t>
+        </w:r>
+        <w:r>
+          <w:rPr>
+            <w:rStyle w:val="Hipervnculo"/>
+            <w:i/>
+            <w:noProof/>
+          </w:rPr>
+          <w:t>19073</w:t>
+        </w:r>
+        <w:r>
+          <w:rPr>
+            <w:rStyle w:val="Hipervnculo"/>
+            <w:noProof/>
+          </w:rPr>
+          <w:t xml:space="preserve"> y #</w:t>
+        </w:r>
+        <w:r>
+          <w:rPr>
+            <w:rStyle w:val="Hipervnculo"/>
+            <w:i/>
+            <w:noProof/>
+          </w:rPr>
+          <w:t>19044</w:t>
+        </w:r>
+        <w:r>
+          <w:rPr>
+            <w:rStyle w:val="Hipervnculo"/>
+            <w:noProof/>
+          </w:rPr>
+          <w:t>:</w:t>
+        </w:r>
+        <w:r>
+          <w:rPr>
+            <w:noProof/>
+            <w:webHidden/>
+          </w:rPr>
+          <w:tab/>
+        </w:r>
+        <w:r>
+          <w:rPr>
+            <w:noProof/>
+            <w:webHidden/>
+          </w:rPr>
+          <w:fldChar w:fldCharType="begin"/>
+        </w:r>
+        <w:r>
+          <w:rPr>
+            <w:noProof/>
+            <w:webHidden/>
+          </w:rPr>
+          <w:instrText xml:space="preserve"> PAGEREF _Toc121877695 \h </w:instrText>
+        </w:r>
+        <w:r>
+          <w:rPr>
+            <w:noProof/>
+            <w:webHidden/>
+          </w:rPr>
+        </w:r>
+        <w:r>
+          <w:rPr>
+            <w:noProof/>
+            <w:webHidden/>
+          </w:rPr>
+          <w:fldChar w:fldCharType="separate"/>
+        </w:r>
+        <w:r>
+          <w:rPr>
+            <w:noProof/>
+            <w:webHidden/>
+          </w:rPr>
+          <w:t>9</w:t>
+        </w:r>
+        <w:r>
+          <w:rPr>
+            <w:noProof/>
+            <w:webHidden/>
+          </w:rPr>
+          <w:fldChar w:fldCharType="end"/>
+        </w:r>
+      </w:hyperlink>
+    </w:p>
+    <w:p>
+      <w:pPr>
+        <w:pStyle w:val="TDC2"/>
+        <w:tabs>
+          <w:tab w:val="left" w:pos="880"/>
+          <w:tab w:val="right" w:leader="dot" w:pos="9628"/>
+        </w:tabs>
+        <w:rPr>
+          <w:rFonts w:eastAsiaTheme="minorEastAsia"/>
+          <w:noProof/>
+          <w:lang w:eastAsia="es-ES"/>
+        </w:rPr>
+      </w:pPr>
+      <w:hyperlink w:anchor="_Toc121877696" w:history="1">
+        <w:r>
+          <w:rPr>
+            <w:rStyle w:val="Hipervnculo"/>
+            <w:noProof/>
+          </w:rPr>
+          <w:t>7.3.</w:t>
+        </w:r>
+        <w:r>
+          <w:rPr>
+            <w:rFonts w:eastAsiaTheme="minorEastAsia"/>
+            <w:noProof/>
+            <w:lang w:eastAsia="es-ES"/>
+          </w:rPr>
+          <w:tab/>
+        </w:r>
+        <w:r>
+          <w:rPr>
+            <w:rStyle w:val="Hipervnculo"/>
+            <w:noProof/>
+          </w:rPr>
+          <w:t>Sprint 3:</w:t>
+        </w:r>
+        <w:r>
+          <w:rPr>
+            <w:noProof/>
+            <w:webHidden/>
+          </w:rPr>
+          <w:tab/>
+        </w:r>
+        <w:r>
+          <w:rPr>
+            <w:noProof/>
+            <w:webHidden/>
+          </w:rPr>
+          <w:fldChar w:fldCharType="begin"/>
+        </w:r>
+        <w:r>
+          <w:rPr>
+            <w:noProof/>
+            <w:webHidden/>
+          </w:rPr>
+          <w:instrText xml:space="preserve"> PAGEREF _Toc121877696 \h </w:instrText>
+        </w:r>
+        <w:r>
+          <w:rPr>
+            <w:noProof/>
+            <w:webHidden/>
+          </w:rPr>
+        </w:r>
+        <w:r>
+          <w:rPr>
+            <w:noProof/>
+            <w:webHidden/>
+          </w:rPr>
+          <w:fldChar w:fldCharType="separate"/>
+        </w:r>
+        <w:r>
+          <w:rPr>
+            <w:noProof/>
+            <w:webHidden/>
+          </w:rPr>
+          <w:t>10</w:t>
+        </w:r>
+        <w:r>
+          <w:rPr>
+            <w:noProof/>
+            <w:webHidden/>
+          </w:rPr>
+          <w:fldChar w:fldCharType="end"/>
+        </w:r>
+      </w:hyperlink>
+    </w:p>
+    <w:p>
+      <w:pPr>
+        <w:pStyle w:val="TDC3"/>
+        <w:tabs>
+          <w:tab w:val="left" w:pos="1320"/>
+          <w:tab w:val="right" w:leader="dot" w:pos="9628"/>
+        </w:tabs>
+        <w:rPr>
+          <w:rFonts w:eastAsiaTheme="minorEastAsia"/>
+          <w:noProof/>
+          <w:lang w:eastAsia="es-ES"/>
+        </w:rPr>
+      </w:pPr>
+      <w:hyperlink w:anchor="_Toc121877697" w:history="1">
+        <w:r>
+          <w:rPr>
+            <w:rStyle w:val="Hipervnculo"/>
+            <w:noProof/>
+          </w:rPr>
+          <w:t>7.3.1.</w:t>
+        </w:r>
+        <w:r>
+          <w:rPr>
+            <w:rFonts w:eastAsiaTheme="minorEastAsia"/>
+            <w:noProof/>
+            <w:lang w:eastAsia="es-ES"/>
+          </w:rPr>
+          <w:tab/>
+        </w:r>
+        <w:r>
+          <w:rPr>
+            <w:rStyle w:val="Hipervnculo"/>
+            <w:noProof/>
+          </w:rPr>
+          <w:t>Historias de usuario #</w:t>
+        </w:r>
+        <w:r>
+          <w:rPr>
+            <w:rStyle w:val="Hipervnculo"/>
+            <w:i/>
+            <w:noProof/>
+          </w:rPr>
+          <w:t>19735</w:t>
+        </w:r>
+        <w:r>
+          <w:rPr>
+            <w:rStyle w:val="Hipervnculo"/>
+            <w:noProof/>
+          </w:rPr>
+          <w:t xml:space="preserve"> y #</w:t>
+        </w:r>
+        <w:r>
+          <w:rPr>
+            <w:rStyle w:val="Hipervnculo"/>
+            <w:i/>
+            <w:noProof/>
+          </w:rPr>
+          <w:t>19738</w:t>
+        </w:r>
+        <w:r>
+          <w:rPr>
+            <w:rStyle w:val="Hipervnculo"/>
+            <w:noProof/>
+          </w:rPr>
+          <w:t>:</w:t>
+        </w:r>
+        <w:r>
+          <w:rPr>
+            <w:noProof/>
+            <w:webHidden/>
+          </w:rPr>
+          <w:tab/>
+        </w:r>
+        <w:r>
+          <w:rPr>
+            <w:noProof/>
+            <w:webHidden/>
+          </w:rPr>
+          <w:fldChar w:fldCharType="begin"/>
+        </w:r>
+        <w:r>
+          <w:rPr>
+            <w:noProof/>
+            <w:webHidden/>
+          </w:rPr>
+          <w:instrText xml:space="preserve"> PAGEREF _Toc121877697 \h </w:instrText>
+        </w:r>
+        <w:r>
+          <w:rPr>
+            <w:noProof/>
+            <w:webHidden/>
+          </w:rPr>
+        </w:r>
+        <w:r>
+          <w:rPr>
+            <w:noProof/>
+            <w:webHidden/>
+          </w:rPr>
+          <w:fldChar w:fldCharType="separate"/>
+        </w:r>
+        <w:r>
+          <w:rPr>
+            <w:noProof/>
+            <w:webHidden/>
+          </w:rPr>
+          <w:t>10</w:t>
+        </w:r>
+        <w:r>
+          <w:rPr>
+            <w:noProof/>
+            <w:webHidden/>
+          </w:rPr>
+          <w:fldChar w:fldCharType="end"/>
+        </w:r>
+      </w:hyperlink>
+    </w:p>
+    <w:p>
+      <w:pPr>
+        <w:pStyle w:val="TDC3"/>
+        <w:tabs>
+          <w:tab w:val="left" w:pos="1320"/>
+          <w:tab w:val="right" w:leader="dot" w:pos="9628"/>
+        </w:tabs>
+        <w:rPr>
+          <w:rFonts w:eastAsiaTheme="minorEastAsia"/>
+          <w:noProof/>
+          <w:lang w:eastAsia="es-ES"/>
+        </w:rPr>
+      </w:pPr>
+      <w:hyperlink w:anchor="_Toc121877698" w:history="1">
+        <w:r>
+          <w:rPr>
+            <w:rStyle w:val="Hipervnculo"/>
+            <w:noProof/>
+          </w:rPr>
+          <w:t>7.3.2.</w:t>
+        </w:r>
+        <w:r>
+          <w:rPr>
+            <w:rFonts w:eastAsiaTheme="minorEastAsia"/>
+            <w:noProof/>
+            <w:lang w:eastAsia="es-ES"/>
+          </w:rPr>
+          <w:tab/>
+        </w:r>
+        <w:r>
+          <w:rPr>
+            <w:rStyle w:val="Hipervnculo"/>
+            <w:noProof/>
+          </w:rPr>
+          <w:t>Historias de usuario #</w:t>
+        </w:r>
+        <w:r>
+          <w:rPr>
+            <w:rStyle w:val="Hipervnculo"/>
+            <w:i/>
+            <w:noProof/>
+          </w:rPr>
+          <w:t xml:space="preserve">19731 </w:t>
+        </w:r>
+        <w:r>
+          <w:rPr>
+            <w:rStyle w:val="Hipervnculo"/>
+            <w:noProof/>
+          </w:rPr>
+          <w:t>y #</w:t>
+        </w:r>
+        <w:r>
+          <w:rPr>
+            <w:rStyle w:val="Hipervnculo"/>
+            <w:i/>
+            <w:noProof/>
+          </w:rPr>
+          <w:t>19738</w:t>
+        </w:r>
+        <w:r>
+          <w:rPr>
+            <w:rStyle w:val="Hipervnculo"/>
+            <w:noProof/>
+          </w:rPr>
+          <w:t>:</w:t>
+        </w:r>
+        <w:r>
+          <w:rPr>
+            <w:noProof/>
+            <w:webHidden/>
+          </w:rPr>
+          <w:tab/>
+        </w:r>
+        <w:r>
+          <w:rPr>
+            <w:noProof/>
+            <w:webHidden/>
+          </w:rPr>
+          <w:fldChar w:fldCharType="begin"/>
+        </w:r>
+        <w:r>
+          <w:rPr>
+            <w:noProof/>
+            <w:webHidden/>
+          </w:rPr>
+          <w:instrText xml:space="preserve"> PAGEREF _Toc121877698 \h </w:instrText>
+        </w:r>
+        <w:r>
+          <w:rPr>
+            <w:noProof/>
+            <w:webHidden/>
+          </w:rPr>
+        </w:r>
+        <w:r>
+          <w:rPr>
+            <w:noProof/>
+            <w:webHidden/>
+          </w:rPr>
+          <w:fldChar w:fldCharType="separate"/>
+        </w:r>
+        <w:r>
+          <w:rPr>
+            <w:noProof/>
+            <w:webHidden/>
+          </w:rPr>
+          <w:t>10</w:t>
+        </w:r>
+        <w:r>
+          <w:rPr>
+            <w:noProof/>
+            <w:webHidden/>
+          </w:rPr>
+          <w:fldChar w:fldCharType="end"/>
+        </w:r>
+      </w:hyperlink>
+    </w:p>
+    <w:p>
+      <w:pPr>
+        <w:pStyle w:val="TDC3"/>
+        <w:tabs>
+          <w:tab w:val="left" w:pos="1320"/>
+          <w:tab w:val="right" w:leader="dot" w:pos="9628"/>
+        </w:tabs>
+        <w:rPr>
+          <w:rFonts w:eastAsiaTheme="minorEastAsia"/>
+          <w:noProof/>
+          <w:lang w:eastAsia="es-ES"/>
+        </w:rPr>
+      </w:pPr>
+      <w:hyperlink w:anchor="_Toc121877699" w:history="1">
+        <w:r>
+          <w:rPr>
+            <w:rStyle w:val="Hipervnculo"/>
+            <w:noProof/>
+          </w:rPr>
+          <w:t>7.3.3.</w:t>
+        </w:r>
+        <w:r>
+          <w:rPr>
+            <w:rFonts w:eastAsiaTheme="minorEastAsia"/>
+            <w:noProof/>
+            <w:lang w:eastAsia="es-ES"/>
+          </w:rPr>
+          <w:tab/>
+        </w:r>
+        <w:r>
+          <w:rPr>
+            <w:rStyle w:val="Hipervnculo"/>
+            <w:noProof/>
+          </w:rPr>
+          <w:t>Historias de usuario #</w:t>
+        </w:r>
+        <w:r>
+          <w:rPr>
+            <w:rStyle w:val="Hipervnculo"/>
+            <w:i/>
+            <w:noProof/>
+          </w:rPr>
+          <w:t>19743</w:t>
+        </w:r>
+        <w:r>
+          <w:rPr>
+            <w:rStyle w:val="Hipervnculo"/>
+            <w:noProof/>
+          </w:rPr>
+          <w:t xml:space="preserve"> y #</w:t>
+        </w:r>
+        <w:r>
+          <w:rPr>
+            <w:rStyle w:val="Hipervnculo"/>
+            <w:i/>
+            <w:noProof/>
+          </w:rPr>
+          <w:t>19742</w:t>
+        </w:r>
+        <w:r>
+          <w:rPr>
+            <w:rStyle w:val="Hipervnculo"/>
+            <w:noProof/>
+          </w:rPr>
+          <w:t>:</w:t>
+        </w:r>
+        <w:r>
+          <w:rPr>
+            <w:noProof/>
+            <w:webHidden/>
+          </w:rPr>
+          <w:tab/>
+        </w:r>
+        <w:r>
+          <w:rPr>
+            <w:noProof/>
+            <w:webHidden/>
+          </w:rPr>
+          <w:fldChar w:fldCharType="begin"/>
+        </w:r>
+        <w:r>
+          <w:rPr>
+            <w:noProof/>
+            <w:webHidden/>
+          </w:rPr>
+          <w:instrText xml:space="preserve"> PAGEREF _Toc121877699 \h </w:instrText>
+        </w:r>
+        <w:r>
+          <w:rPr>
+            <w:noProof/>
+            <w:webHidden/>
+          </w:rPr>
+        </w:r>
+        <w:r>
+          <w:rPr>
+            <w:noProof/>
+            <w:webHidden/>
+          </w:rPr>
+          <w:fldChar w:fldCharType="separate"/>
+        </w:r>
+        <w:r>
+          <w:rPr>
+            <w:noProof/>
+            <w:webHidden/>
+          </w:rPr>
+          <w:t>11</w:t>
+        </w:r>
+        <w:r>
+          <w:rPr>
+            <w:noProof/>
+            <w:webHidden/>
+          </w:rPr>
+          <w:fldChar w:fldCharType="end"/>
+        </w:r>
+      </w:hyperlink>
+    </w:p>
+    <w:p>
+      <w:pPr>
+        <w:pStyle w:val="TDC3"/>
+        <w:tabs>
+          <w:tab w:val="left" w:pos="1320"/>
+          <w:tab w:val="right" w:leader="dot" w:pos="9628"/>
+        </w:tabs>
+        <w:rPr>
+          <w:rFonts w:eastAsiaTheme="minorEastAsia"/>
+          <w:noProof/>
+          <w:lang w:eastAsia="es-ES"/>
+        </w:rPr>
+      </w:pPr>
+      <w:hyperlink w:anchor="_Toc121877700" w:history="1">
+        <w:r>
+          <w:rPr>
+            <w:rStyle w:val="Hipervnculo"/>
+            <w:noProof/>
+          </w:rPr>
+          <w:t>7.3.4.</w:t>
+        </w:r>
+        <w:r>
+          <w:rPr>
+            <w:rFonts w:eastAsiaTheme="minorEastAsia"/>
+            <w:noProof/>
+            <w:lang w:eastAsia="es-ES"/>
+          </w:rPr>
+          <w:tab/>
+        </w:r>
+        <w:r>
+          <w:rPr>
+            <w:rStyle w:val="Hipervnculo"/>
+            <w:noProof/>
+          </w:rPr>
+          <w:t>Historias de usuario #</w:t>
+        </w:r>
+        <w:r>
+          <w:rPr>
+            <w:rStyle w:val="Hipervnculo"/>
+            <w:i/>
+            <w:noProof/>
+          </w:rPr>
+          <w:t>19732</w:t>
+        </w:r>
+        <w:r>
+          <w:rPr>
+            <w:rStyle w:val="Hipervnculo"/>
+            <w:noProof/>
+          </w:rPr>
+          <w:t xml:space="preserve"> y #</w:t>
+        </w:r>
+        <w:r>
+          <w:rPr>
+            <w:rStyle w:val="Hipervnculo"/>
+            <w:i/>
+            <w:noProof/>
+          </w:rPr>
+          <w:t>19736</w:t>
+        </w:r>
+        <w:r>
+          <w:rPr>
+            <w:rStyle w:val="Hipervnculo"/>
+            <w:noProof/>
+          </w:rPr>
+          <w:t>:</w:t>
+        </w:r>
+        <w:r>
+          <w:rPr>
+            <w:noProof/>
+            <w:webHidden/>
+          </w:rPr>
+          <w:tab/>
+        </w:r>
+        <w:r>
+          <w:rPr>
+            <w:noProof/>
+            <w:webHidden/>
+          </w:rPr>
+          <w:fldChar w:fldCharType="begin"/>
+        </w:r>
+        <w:r>
+          <w:rPr>
+            <w:noProof/>
+            <w:webHidden/>
+          </w:rPr>
+          <w:instrText xml:space="preserve"> PAGEREF _Toc121877700 \h </w:instrText>
+        </w:r>
+        <w:r>
+          <w:rPr>
+            <w:noProof/>
+            <w:webHidden/>
+          </w:rPr>
+        </w:r>
+        <w:r>
+          <w:rPr>
+            <w:noProof/>
+            <w:webHidden/>
+          </w:rPr>
+          <w:fldChar w:fldCharType="separate"/>
+        </w:r>
+        <w:r>
+          <w:rPr>
+            <w:noProof/>
+            <w:webHidden/>
+          </w:rPr>
+          <w:t>11</w:t>
         </w:r>
         <w:r>
           <w:rPr>
@@ -2469,7 +3887,7 @@
           <w:lang w:eastAsia="es-ES"/>
         </w:rPr>
       </w:pPr>
-      <w:hyperlink w:anchor="_Toc121686984" w:history="1">
+      <w:hyperlink w:anchor="_Toc121877701" w:history="1">
         <w:r>
           <w:rPr>
             <w:rStyle w:val="Hipervnculo"/>
@@ -2490,7 +3908,7 @@
             <w:rStyle w:val="Hipervnculo"/>
             <w:noProof/>
           </w:rPr>
-          <w:t>Anexo II.</w:t>
+          <w:t>Anexo II: Relación de tareas realizadas por cada miembro.</w:t>
         </w:r>
         <w:r>
           <w:rPr>
@@ -2511,7 +3929,7 @@
             <w:noProof/>
             <w:webHidden/>
           </w:rPr>
-          <w:instrText xml:space="preserve"> PAGEREF _Toc121686984 \h </w:instrText>
+          <w:instrText xml:space="preserve"> PAGEREF _Toc121877701 \h </w:instrText>
         </w:r>
         <w:r>
           <w:rPr>
@@ -2531,7 +3949,7 @@
             <w:noProof/>
             <w:webHidden/>
           </w:rPr>
-          <w:t>1</w:t>
+          <w:t>12</w:t>
         </w:r>
         <w:r>
           <w:rPr>
@@ -2544,15 +3962,25 @@
     </w:p>
     <w:p>
       <w:pPr>
-        <w:spacing w:after="0"/>
+        <w:pStyle w:val="TDC1"/>
+        <w:tabs>
+          <w:tab w:val="left" w:pos="440"/>
+          <w:tab w:val="right" w:leader="dot" w:pos="9628"/>
+        </w:tabs>
+      </w:pPr>
+      <w:r>
+        <w:fldChar w:fldCharType="end"/>
+      </w:r>
+    </w:p>
+    <w:p>
+      <w:pPr>
         <w:jc w:val="left"/>
       </w:pPr>
       <w:r>
-        <w:fldChar w:fldCharType="end"/>
-      </w:r>
-      <w:r>
         <w:br w:type="page"/>
       </w:r>
+      <w:bookmarkStart w:id="1" w:name="_GoBack"/>
+      <w:bookmarkEnd w:id="1"/>
     </w:p>
     <w:p>
       <w:pPr>
@@ -2569,12 +3997,12 @@
         </w:pBdr>
         <w:shd w:val="clear" w:color="auto" w:fill="BDD6EE" w:themeFill="accent1" w:themeFillTint="66"/>
       </w:pPr>
-      <w:bookmarkStart w:id="1" w:name="_Toc121686972"/>
+      <w:bookmarkStart w:id="2" w:name="_Toc121877676"/>
       <w:r>
         <w:lastRenderedPageBreak/>
         <w:t>Descripción del sistema.</w:t>
       </w:r>
-      <w:bookmarkEnd w:id="1"/>
+      <w:bookmarkEnd w:id="2"/>
     </w:p>
     <w:p>
       <w:pPr>
@@ -2657,11 +4085,11 @@
         </w:pBdr>
         <w:shd w:val="clear" w:color="auto" w:fill="BDD6EE" w:themeFill="accent1" w:themeFillTint="66"/>
       </w:pPr>
-      <w:bookmarkStart w:id="2" w:name="_Toc121686973"/>
+      <w:bookmarkStart w:id="3" w:name="_Toc121877677"/>
       <w:r>
         <w:t>Roles de usuario.</w:t>
       </w:r>
-      <w:bookmarkEnd w:id="2"/>
+      <w:bookmarkEnd w:id="3"/>
     </w:p>
     <w:p>
       <w:pPr>
@@ -2671,7 +4099,7 @@
           <w:numId w:val="3"/>
         </w:numPr>
       </w:pPr>
-      <w:bookmarkStart w:id="3" w:name="_Toc121686974"/>
+      <w:bookmarkStart w:id="4" w:name="_Toc121877678"/>
       <w:r>
         <w:t>Colegiado</w:t>
       </w:r>
@@ -2681,7 +4109,7 @@
       <w:r>
         <w:t>:</w:t>
       </w:r>
-      <w:bookmarkEnd w:id="3"/>
+      <w:bookmarkEnd w:id="4"/>
     </w:p>
     <w:p>
       <w:pPr>
@@ -2765,11 +4193,11 @@
           <w:numId w:val="3"/>
         </w:numPr>
       </w:pPr>
-      <w:bookmarkStart w:id="4" w:name="_Toc121686975"/>
+      <w:bookmarkStart w:id="5" w:name="_Toc121877679"/>
       <w:r>
         <w:t>Entidad solicitante:</w:t>
       </w:r>
-      <w:bookmarkEnd w:id="4"/>
+      <w:bookmarkEnd w:id="5"/>
     </w:p>
     <w:p>
       <w:pPr>
@@ -2794,7 +4222,7 @@
           <w:numId w:val="3"/>
         </w:numPr>
       </w:pPr>
-      <w:bookmarkStart w:id="5" w:name="_Toc121686976"/>
+      <w:bookmarkStart w:id="6" w:name="_Toc121877680"/>
       <w:r>
         <w:t>Se</w:t>
       </w:r>
@@ -2804,7 +4232,7 @@
       <w:r>
         <w:t>a administrativa:</w:t>
       </w:r>
-      <w:bookmarkEnd w:id="5"/>
+      <w:bookmarkEnd w:id="6"/>
     </w:p>
     <w:p>
       <w:pPr>
@@ -2927,11 +4355,11 @@
           <w:numId w:val="3"/>
         </w:numPr>
       </w:pPr>
-      <w:bookmarkStart w:id="6" w:name="_Toc121686977"/>
+      <w:bookmarkStart w:id="7" w:name="_Toc121877681"/>
       <w:r>
         <w:t>Responsable de formación:</w:t>
       </w:r>
-      <w:bookmarkEnd w:id="6"/>
+      <w:bookmarkEnd w:id="7"/>
     </w:p>
     <w:p>
       <w:pPr>
@@ -2953,11 +4381,11 @@
           <w:numId w:val="3"/>
         </w:numPr>
       </w:pPr>
-      <w:bookmarkStart w:id="7" w:name="_Toc121686978"/>
+      <w:bookmarkStart w:id="8" w:name="_Toc121877682"/>
       <w:r>
         <w:t>Perito:</w:t>
       </w:r>
-      <w:bookmarkEnd w:id="7"/>
+      <w:bookmarkEnd w:id="8"/>
     </w:p>
     <w:p>
       <w:pPr>
@@ -2990,12 +4418,12 @@
         </w:pBdr>
         <w:shd w:val="clear" w:color="auto" w:fill="BDD6EE" w:themeFill="accent1" w:themeFillTint="66"/>
       </w:pPr>
-      <w:bookmarkStart w:id="8" w:name="_Toc121686979"/>
+      <w:bookmarkStart w:id="9" w:name="_Toc121877683"/>
       <w:r>
         <w:lastRenderedPageBreak/>
         <w:t>Entorno tecnológico.</w:t>
       </w:r>
-      <w:bookmarkEnd w:id="8"/>
+      <w:bookmarkEnd w:id="9"/>
     </w:p>
     <w:p>
       <w:pPr>
@@ -3091,12 +4519,12 @@
         </w:pBdr>
         <w:shd w:val="clear" w:color="auto" w:fill="BDD6EE" w:themeFill="accent1" w:themeFillTint="66"/>
       </w:pPr>
-      <w:bookmarkStart w:id="9" w:name="_Toc121686980"/>
+      <w:bookmarkStart w:id="10" w:name="_Toc121877684"/>
       <w:r>
         <w:lastRenderedPageBreak/>
         <w:t>Story mapping.</w:t>
       </w:r>
-      <w:bookmarkEnd w:id="9"/>
+      <w:bookmarkEnd w:id="10"/>
     </w:p>
     <w:p>
       <w:pPr>
@@ -5246,16 +6674,16 @@
         </w:pBdr>
         <w:shd w:val="clear" w:color="auto" w:fill="BDD6EE" w:themeFill="accent1" w:themeFillTint="66"/>
       </w:pPr>
-      <w:bookmarkStart w:id="10" w:name="_Toc121686981"/>
+      <w:bookmarkStart w:id="11" w:name="_Toc121877685"/>
       <w:r>
         <w:lastRenderedPageBreak/>
         <w:t>Modelo de datos.</w:t>
       </w:r>
-      <w:bookmarkEnd w:id="10"/>
+      <w:bookmarkEnd w:id="11"/>
     </w:p>
     <w:p>
       <w:pPr>
-        <w:spacing w:after="0"/>
+        <w:jc w:val="left"/>
       </w:pPr>
       <w:r>
         <w:rPr>
@@ -5263,16 +6691,16 @@
           <w:lang w:eastAsia="es-ES"/>
         </w:rPr>
         <w:drawing>
-          <wp:anchor distT="0" distB="0" distL="114300" distR="114300" simplePos="0" relativeHeight="251672576" behindDoc="0" locked="0" layoutInCell="1" allowOverlap="1" wp14:anchorId="41231FE5" wp14:editId="133EC96F">
+          <wp:anchor distT="0" distB="0" distL="114300" distR="114300" simplePos="0" relativeHeight="251672576" behindDoc="0" locked="0" layoutInCell="1" allowOverlap="1" wp14:anchorId="41231FE5" wp14:editId="622C22BD">
             <wp:simplePos x="0" y="0"/>
             <wp:positionH relativeFrom="margin">
-              <wp:posOffset>-17780</wp:posOffset>
+              <wp:align>center</wp:align>
             </wp:positionH>
             <wp:positionV relativeFrom="paragraph">
-              <wp:posOffset>995045</wp:posOffset>
+              <wp:posOffset>46990</wp:posOffset>
             </wp:positionV>
-            <wp:extent cx="6120130" cy="5608955"/>
-            <wp:effectExtent l="19050" t="19050" r="13970" b="10795"/>
+            <wp:extent cx="5313045" cy="4622800"/>
+            <wp:effectExtent l="19050" t="19050" r="20955" b="25400"/>
             <wp:wrapSquare wrapText="bothSides"/>
             <wp:docPr id="9" name="Imagen 9"/>
             <wp:cNvGraphicFramePr>
@@ -5287,32 +6715,40 @@
                       <a:picLocks noChangeAspect="1" noChangeArrowheads="1"/>
                     </pic:cNvPicPr>
                   </pic:nvPicPr>
-                  <pic:blipFill>
-                    <a:blip r:embed="rId10">
+                  <pic:blipFill rotWithShape="1">
+                    <a:blip r:embed="rId10" cstate="print">
                       <a:extLst>
                         <a:ext uri="{28A0092B-C50C-407E-A947-70E740481C1C}">
                           <a14:useLocalDpi xmlns:a14="http://schemas.microsoft.com/office/drawing/2010/main" val="0"/>
                         </a:ext>
                       </a:extLst>
                     </a:blip>
-                    <a:stretch>
-                      <a:fillRect/>
-                    </a:stretch>
+                    <a:srcRect b="5072"/>
+                    <a:stretch/>
                   </pic:blipFill>
                   <pic:spPr bwMode="auto">
                     <a:xfrm>
                       <a:off x="0" y="0"/>
-                      <a:ext cx="6120130" cy="5608955"/>
+                      <a:ext cx="5313045" cy="4622800"/>
                     </a:xfrm>
                     <a:prstGeom prst="rect">
                       <a:avLst/>
                     </a:prstGeom>
                     <a:noFill/>
-                    <a:ln w="12700">
+                    <a:ln w="12700" cap="flat" cmpd="sng" algn="ctr">
                       <a:solidFill>
                         <a:srgbClr val="002060"/>
                       </a:solidFill>
+                      <a:prstDash val="solid"/>
+                      <a:round/>
+                      <a:headEnd type="none" w="med" len="med"/>
+                      <a:tailEnd type="none" w="med" len="med"/>
                     </a:ln>
+                    <a:extLst>
+                      <a:ext uri="{53640926-AAD7-44D8-BBD7-CCE9431645EC}">
+                        <a14:shadowObscured xmlns:a14="http://schemas.microsoft.com/office/drawing/2010/main"/>
+                      </a:ext>
+                    </a:extLst>
                   </pic:spPr>
                 </pic:pic>
               </a:graphicData>
@@ -5329,14 +6765,6 @@
     </w:p>
     <w:p>
       <w:pPr>
-        <w:jc w:val="left"/>
-      </w:pPr>
-      <w:r>
-        <w:br w:type="page"/>
-      </w:r>
-    </w:p>
-    <w:p>
-      <w:pPr>
         <w:pStyle w:val="Ttulo1"/>
         <w:numPr>
           <w:ilvl w:val="0"/>
@@ -5350,12 +6778,11 @@
         </w:pBdr>
         <w:shd w:val="clear" w:color="auto" w:fill="BDD6EE" w:themeFill="accent1" w:themeFillTint="66"/>
       </w:pPr>
-      <w:bookmarkStart w:id="11" w:name="_Toc121686982"/>
-      <w:r>
-        <w:lastRenderedPageBreak/>
+      <w:bookmarkStart w:id="12" w:name="_Toc121877686"/>
+      <w:r>
         <w:t>Mapa de navegación por la interfaz de usuario.</w:t>
       </w:r>
-      <w:bookmarkEnd w:id="11"/>
+      <w:bookmarkEnd w:id="12"/>
     </w:p>
     <w:p>
       <w:pPr>
@@ -5390,11 +6817,10 @@
         </w:pBdr>
         <w:shd w:val="clear" w:color="auto" w:fill="BDD6EE" w:themeFill="accent1" w:themeFillTint="66"/>
       </w:pPr>
-      <w:bookmarkStart w:id="12" w:name="_Toc121686983"/>
+      <w:bookmarkStart w:id="13" w:name="_Toc121877687"/>
       <w:r>
         <w:t>Anexo I</w:t>
       </w:r>
-      <w:bookmarkEnd w:id="12"/>
       <w:r>
         <w:t xml:space="preserve">: </w:t>
       </w:r>
@@ -5404,6 +6830,7 @@
       <w:r>
         <w:t>:</w:t>
       </w:r>
+      <w:bookmarkEnd w:id="13"/>
     </w:p>
     <w:p>
       <w:pPr>
@@ -5413,9 +6840,11 @@
           <w:numId w:val="3"/>
         </w:numPr>
       </w:pPr>
+      <w:bookmarkStart w:id="14" w:name="_Toc121877688"/>
       <w:r>
         <w:t>Sprint 1:</w:t>
       </w:r>
+      <w:bookmarkEnd w:id="14"/>
     </w:p>
     <w:p>
       <w:pPr>
@@ -5425,6 +6854,7 @@
           <w:numId w:val="3"/>
         </w:numPr>
       </w:pPr>
+      <w:bookmarkStart w:id="15" w:name="_Toc121877689"/>
       <w:r>
         <w:rPr>
           <w:noProof/>
@@ -5496,8 +6926,36 @@
         </w:drawing>
       </w:r>
       <w:r>
-        <w:t>Historias 18131/18142:</w:t>
-      </w:r>
+        <w:t>Historias de usuario</w:t>
+      </w:r>
+      <w:r>
+        <w:t xml:space="preserve"> </w:t>
+      </w:r>
+      <w:r>
+        <w:t>#</w:t>
+      </w:r>
+      <w:r>
+        <w:rPr>
+          <w:i/>
+        </w:rPr>
+        <w:t>18131</w:t>
+      </w:r>
+      <w:r>
+        <w:t xml:space="preserve"> y </w:t>
+      </w:r>
+      <w:r>
+        <w:t>#</w:t>
+      </w:r>
+      <w:r>
+        <w:rPr>
+          <w:i/>
+        </w:rPr>
+        <w:t>18142</w:t>
+      </w:r>
+      <w:r>
+        <w:t>:</w:t>
+      </w:r>
+      <w:bookmarkEnd w:id="15"/>
     </w:p>
     <w:p>
       <w:pPr>
@@ -5507,15 +6965,40 @@
           <w:numId w:val="3"/>
         </w:numPr>
       </w:pPr>
-      <w:r>
-        <w:t>Historias 18131/18142:</w:t>
-      </w:r>
+      <w:bookmarkStart w:id="16" w:name="_Toc121877690"/>
+      <w:r>
+        <w:t>Historias de usuario</w:t>
+      </w:r>
+      <w:r>
+        <w:t xml:space="preserve"> </w:t>
+      </w:r>
+      <w:r>
+        <w:t>#</w:t>
+      </w:r>
+      <w:r>
+        <w:rPr>
+          <w:i/>
+        </w:rPr>
+        <w:t>18131</w:t>
+      </w:r>
+      <w:r>
+        <w:t xml:space="preserve"> y </w:t>
+      </w:r>
+      <w:r>
+        <w:t>#</w:t>
+      </w:r>
+      <w:r>
+        <w:rPr>
+          <w:i/>
+        </w:rPr>
+        <w:t>18142</w:t>
+      </w:r>
+      <w:r>
+        <w:t>:</w:t>
+      </w:r>
+      <w:bookmarkEnd w:id="16"/>
     </w:p>
     <w:p>
-      <w:pPr>
-        <w:pStyle w:val="Ttulo3"/>
-        <w:ind w:left="1224"/>
-      </w:pPr>
       <w:r>
         <w:rPr>
           <w:noProof/>
@@ -5588,9 +7071,6 @@
       </w:r>
     </w:p>
     <w:p>
-      <w:pPr>
-        <w:jc w:val="left"/>
-      </w:pPr>
       <w:r>
         <w:br w:type="page"/>
       </w:r>
@@ -5603,19 +7083,41 @@
           <w:numId w:val="3"/>
         </w:numPr>
       </w:pPr>
+      <w:bookmarkStart w:id="17" w:name="_Toc121877691"/>
       <w:r>
         <w:lastRenderedPageBreak/>
-        <w:t>Historias 18138/18139</w:t>
+        <w:t>Historias de usuario</w:t>
+      </w:r>
+      <w:r>
+        <w:t xml:space="preserve"> </w:t>
+      </w:r>
+      <w:r>
+        <w:t>#</w:t>
+      </w:r>
+      <w:r>
+        <w:rPr>
+          <w:i/>
+        </w:rPr>
+        <w:t>18138</w:t>
+      </w:r>
+      <w:r>
+        <w:t xml:space="preserve"> y </w:t>
+      </w:r>
+      <w:r>
+        <w:t>#</w:t>
+      </w:r>
+      <w:r>
+        <w:rPr>
+          <w:i/>
+        </w:rPr>
+        <w:t>18139</w:t>
       </w:r>
       <w:r>
         <w:t>:</w:t>
       </w:r>
+      <w:bookmarkEnd w:id="17"/>
     </w:p>
     <w:p>
-      <w:pPr>
-        <w:pStyle w:val="Ttulo3"/>
-        <w:ind w:left="1224"/>
-      </w:pPr>
       <w:r>
         <w:rPr>
           <w:noProof/>
@@ -5696,9 +7198,11 @@
           <w:numId w:val="3"/>
         </w:numPr>
       </w:pPr>
+      <w:bookmarkStart w:id="18" w:name="_Toc121877692"/>
       <w:r>
         <w:t>Sprint 2:</w:t>
       </w:r>
+      <w:bookmarkEnd w:id="18"/>
     </w:p>
     <w:p>
       <w:pPr>
@@ -5708,27 +7212,52 @@
           <w:numId w:val="3"/>
         </w:numPr>
       </w:pPr>
-      <w:r>
-        <w:t>Historias 1</w:t>
-      </w:r>
-      <w:r>
+      <w:bookmarkStart w:id="19" w:name="_Toc121877693"/>
+      <w:r>
+        <w:t>Historias de usuario</w:t>
+      </w:r>
+      <w:r>
+        <w:t xml:space="preserve"> </w:t>
+      </w:r>
+      <w:r>
+        <w:t>#</w:t>
+      </w:r>
+      <w:r>
+        <w:rPr>
+          <w:i/>
+        </w:rPr>
+        <w:t>1</w:t>
+      </w:r>
+      <w:r>
+        <w:rPr>
+          <w:i/>
+        </w:rPr>
         <w:t>9058</w:t>
       </w:r>
       <w:r>
-        <w:t>/1</w:t>
-      </w:r>
-      <w:r>
+        <w:t xml:space="preserve"> y </w:t>
+      </w:r>
+      <w:r>
+        <w:t>#</w:t>
+      </w:r>
+      <w:r>
+        <w:rPr>
+          <w:i/>
+        </w:rPr>
+        <w:t>1</w:t>
+      </w:r>
+      <w:r>
+        <w:rPr>
+          <w:i/>
+        </w:rPr>
         <w:t>9056</w:t>
       </w:r>
       <w:r>
         <w:t>:</w:t>
       </w:r>
+      <w:bookmarkEnd w:id="19"/>
     </w:p>
     <w:p>
-      <w:pPr>
-        <w:pStyle w:val="Ttulo3"/>
-        <w:ind w:left="1224"/>
-      </w:pPr>
       <w:r>
         <w:rPr>
           <w:noProof/>
@@ -5806,13 +7335,6 @@
     <w:p>
       <w:pPr>
         <w:jc w:val="left"/>
-        <w:rPr>
-          <w:rFonts w:asciiTheme="majorHAnsi" w:eastAsiaTheme="majorEastAsia" w:hAnsiTheme="majorHAnsi" w:cstheme="majorBidi"/>
-          <w:b/>
-          <w:color w:val="44546A" w:themeColor="text2"/>
-          <w:sz w:val="24"/>
-          <w:szCs w:val="24"/>
-        </w:rPr>
       </w:pPr>
       <w:r>
         <w:br w:type="page"/>
@@ -5821,8 +7343,12 @@
     <w:p>
       <w:pPr>
         <w:pStyle w:val="Ttulo3"/>
-        <w:ind w:left="1224"/>
-      </w:pPr>
+        <w:numPr>
+          <w:ilvl w:val="2"/>
+          <w:numId w:val="3"/>
+        </w:numPr>
+      </w:pPr>
+      <w:bookmarkStart w:id="20" w:name="_Toc121877694"/>
       <w:r>
         <w:rPr>
           <w:noProof/>
@@ -5830,13 +7356,13 @@
         </w:rPr>
         <w:lastRenderedPageBreak/>
         <w:drawing>
-          <wp:anchor distT="0" distB="0" distL="114300" distR="114300" simplePos="0" relativeHeight="251682816" behindDoc="0" locked="0" layoutInCell="1" allowOverlap="1" wp14:anchorId="66300FF4" wp14:editId="18E274A6">
+          <wp:anchor distT="0" distB="0" distL="114300" distR="114300" simplePos="0" relativeHeight="251682816" behindDoc="0" locked="0" layoutInCell="1" allowOverlap="1" wp14:anchorId="66300FF4" wp14:editId="41543D47">
             <wp:simplePos x="0" y="0"/>
             <wp:positionH relativeFrom="margin">
               <wp:align>center</wp:align>
             </wp:positionH>
             <wp:positionV relativeFrom="paragraph">
-              <wp:posOffset>48260</wp:posOffset>
+              <wp:posOffset>-422275</wp:posOffset>
             </wp:positionV>
             <wp:extent cx="2784475" cy="4044315"/>
             <wp:effectExtent l="17780" t="20320" r="14605" b="14605"/>
@@ -5897,13 +7423,39 @@
           </wp:anchor>
         </w:drawing>
       </w:r>
+      <w:r>
+        <w:t>Historias de usuario</w:t>
+      </w:r>
+      <w:r>
+        <w:t xml:space="preserve"> </w:t>
+      </w:r>
+      <w:r>
+        <w:t>#</w:t>
+      </w:r>
+      <w:r>
+        <w:rPr>
+          <w:i/>
+        </w:rPr>
+        <w:t>19055</w:t>
+      </w:r>
+      <w:r>
+        <w:t xml:space="preserve"> y </w:t>
+      </w:r>
+      <w:r>
+        <w:t>#</w:t>
+      </w:r>
+      <w:r>
+        <w:rPr>
+          <w:i/>
+        </w:rPr>
+        <w:t>19054</w:t>
+      </w:r>
+      <w:r>
+        <w:t>:</w:t>
+      </w:r>
+      <w:bookmarkEnd w:id="20"/>
     </w:p>
-    <w:p>
-      <w:pPr>
-        <w:pStyle w:val="Ttulo3"/>
-        <w:ind w:left="1224"/>
-      </w:pPr>
-    </w:p>
+    <w:p/>
     <w:p>
       <w:pPr>
         <w:pStyle w:val="Ttulo3"/>
@@ -5912,48 +7464,40 @@
           <w:numId w:val="3"/>
         </w:numPr>
       </w:pPr>
-      <w:r>
-        <w:t>Historias 19055/19054</w:t>
+      <w:bookmarkStart w:id="21" w:name="_Toc121877695"/>
+      <w:r>
+        <w:t>Historias de usuario</w:t>
+      </w:r>
+      <w:r>
+        <w:t xml:space="preserve"> </w:t>
+      </w:r>
+      <w:r>
+        <w:t>#</w:t>
+      </w:r>
+      <w:r>
+        <w:rPr>
+          <w:i/>
+        </w:rPr>
+        <w:t>19073</w:t>
+      </w:r>
+      <w:r>
+        <w:t xml:space="preserve"> y </w:t>
+      </w:r>
+      <w:r>
+        <w:t>#</w:t>
+      </w:r>
+      <w:r>
+        <w:rPr>
+          <w:i/>
+        </w:rPr>
+        <w:t>19044</w:t>
       </w:r>
       <w:r>
         <w:t>:</w:t>
       </w:r>
-    </w:p>
-    <w:p/>
-    <w:p/>
-    <w:p/>
-    <w:p/>
-    <w:p/>
-    <w:p/>
-    <w:p/>
-    <w:p/>
-    <w:p/>
-    <w:p>
-      <w:pPr>
-        <w:pStyle w:val="Ttulo3"/>
-        <w:ind w:left="1224"/>
-      </w:pPr>
+      <w:bookmarkEnd w:id="21"/>
     </w:p>
     <w:p>
-      <w:pPr>
-        <w:pStyle w:val="Ttulo3"/>
-        <w:numPr>
-          <w:ilvl w:val="2"/>
-          <w:numId w:val="3"/>
-        </w:numPr>
-      </w:pPr>
-      <w:r>
-        <w:t>Historias 19073/19044</w:t>
-      </w:r>
-      <w:r>
-        <w:t>:</w:t>
-      </w:r>
-    </w:p>
-    <w:p>
-      <w:pPr>
-        <w:pStyle w:val="Ttulo3"/>
-        <w:ind w:left="1224"/>
-      </w:pPr>
       <w:r>
         <w:rPr>
           <w:noProof/>
@@ -6028,7 +7572,6 @@
         </w:drawing>
       </w:r>
     </w:p>
-    <w:p/>
     <w:p>
       <w:pPr>
         <w:pStyle w:val="Ttulo2"/>
@@ -6037,10 +7580,12 @@
           <w:numId w:val="3"/>
         </w:numPr>
       </w:pPr>
+      <w:bookmarkStart w:id="22" w:name="_Toc121877696"/>
       <w:r>
         <w:lastRenderedPageBreak/>
         <w:t>Sprint 3:</w:t>
       </w:r>
+      <w:bookmarkEnd w:id="22"/>
     </w:p>
     <w:p>
       <w:pPr>
@@ -6050,6 +7595,7 @@
           <w:numId w:val="3"/>
         </w:numPr>
       </w:pPr>
+      <w:bookmarkStart w:id="23" w:name="_Toc121877697"/>
       <w:r>
         <w:t>Historia</w:t>
       </w:r>
@@ -6057,33 +7603,57 @@
         <w:t>s</w:t>
       </w:r>
       <w:r>
-        <w:t xml:space="preserve"> 19</w:t>
-      </w:r>
-      <w:r>
-        <w:t>735/19738</w:t>
+        <w:t xml:space="preserve"> de usuario</w:t>
+      </w:r>
+      <w:r>
+        <w:t xml:space="preserve"> </w:t>
+      </w:r>
+      <w:r>
+        <w:t>#</w:t>
+      </w:r>
+      <w:r>
+        <w:rPr>
+          <w:i/>
+        </w:rPr>
+        <w:t>19</w:t>
+      </w:r>
+      <w:r>
+        <w:rPr>
+          <w:i/>
+        </w:rPr>
+        <w:t>735</w:t>
+      </w:r>
+      <w:r>
+        <w:t xml:space="preserve"> y </w:t>
+      </w:r>
+      <w:r>
+        <w:t>#</w:t>
+      </w:r>
+      <w:r>
+        <w:rPr>
+          <w:i/>
+        </w:rPr>
+        <w:t>19738</w:t>
       </w:r>
       <w:r>
         <w:t>:</w:t>
       </w:r>
+      <w:bookmarkEnd w:id="23"/>
     </w:p>
     <w:p>
-      <w:pPr>
-        <w:pStyle w:val="Ttulo3"/>
-        <w:ind w:left="1224"/>
-      </w:pPr>
       <w:r>
         <w:rPr>
           <w:noProof/>
           <w:lang w:eastAsia="es-ES"/>
         </w:rPr>
         <w:drawing>
-          <wp:anchor distT="0" distB="0" distL="114300" distR="114300" simplePos="0" relativeHeight="251680768" behindDoc="0" locked="0" layoutInCell="1" allowOverlap="1" wp14:anchorId="310EE67A" wp14:editId="47FFB43C">
+          <wp:anchor distT="0" distB="0" distL="114300" distR="114300" simplePos="0" relativeHeight="251680768" behindDoc="0" locked="0" layoutInCell="1" allowOverlap="1" wp14:anchorId="310EE67A" wp14:editId="597952DF">
             <wp:simplePos x="0" y="0"/>
             <wp:positionH relativeFrom="margin">
               <wp:align>center</wp:align>
             </wp:positionH>
             <wp:positionV relativeFrom="paragraph">
-              <wp:posOffset>26035</wp:posOffset>
+              <wp:posOffset>54610</wp:posOffset>
             </wp:positionV>
             <wp:extent cx="4267200" cy="2886075"/>
             <wp:effectExtent l="19050" t="19050" r="19050" b="28575"/>
@@ -6153,18 +7723,40 @@
           <w:numId w:val="3"/>
         </w:numPr>
       </w:pPr>
-      <w:r>
-        <w:t>Historias 19731/19738</w:t>
+      <w:bookmarkStart w:id="24" w:name="_Toc121877698"/>
+      <w:r>
+        <w:t>Historias de usuario</w:t>
+      </w:r>
+      <w:r>
+        <w:t xml:space="preserve"> #</w:t>
+      </w:r>
+      <w:r>
+        <w:rPr>
+          <w:i/>
+        </w:rPr>
+        <w:t>19731</w:t>
+      </w:r>
+      <w:r>
+        <w:rPr>
+          <w:i/>
+        </w:rPr>
+        <w:t xml:space="preserve"> </w:t>
+      </w:r>
+      <w:r>
+        <w:t>y #</w:t>
+      </w:r>
+      <w:r>
+        <w:rPr>
+          <w:i/>
+        </w:rPr>
+        <w:t>19738</w:t>
       </w:r>
       <w:r>
         <w:t>:</w:t>
       </w:r>
+      <w:bookmarkEnd w:id="24"/>
     </w:p>
     <w:p>
-      <w:pPr>
-        <w:pStyle w:val="Ttulo3"/>
-        <w:ind w:left="1224"/>
-      </w:pPr>
       <w:r>
         <w:rPr>
           <w:noProof/>
@@ -6239,7 +7831,6 @@
         </w:drawing>
       </w:r>
     </w:p>
-    <w:p/>
     <w:p>
       <w:pPr>
         <w:pStyle w:val="Ttulo3"/>
@@ -6248,19 +7839,38 @@
           <w:numId w:val="3"/>
         </w:numPr>
       </w:pPr>
+      <w:bookmarkStart w:id="25" w:name="_Toc121877699"/>
       <w:r>
         <w:lastRenderedPageBreak/>
-        <w:t>Historias 19743/19742</w:t>
+        <w:t>Historias de usuario</w:t>
+      </w:r>
+      <w:r>
+        <w:t xml:space="preserve"> #</w:t>
+      </w:r>
+      <w:r>
+        <w:rPr>
+          <w:i/>
+        </w:rPr>
+        <w:t>19743</w:t>
+      </w:r>
+      <w:r>
+        <w:t xml:space="preserve"> y </w:t>
+      </w:r>
+      <w:r>
+        <w:t>#</w:t>
+      </w:r>
+      <w:r>
+        <w:rPr>
+          <w:i/>
+        </w:rPr>
+        <w:t>19742</w:t>
       </w:r>
       <w:r>
         <w:t>:</w:t>
       </w:r>
+      <w:bookmarkEnd w:id="25"/>
     </w:p>
     <w:p>
-      <w:pPr>
-        <w:pStyle w:val="Ttulo3"/>
-        <w:ind w:left="1224"/>
-      </w:pPr>
       <w:r>
         <w:rPr>
           <w:noProof/>
@@ -6343,17 +7953,42 @@
           <w:numId w:val="3"/>
         </w:numPr>
       </w:pPr>
-      <w:r>
-        <w:t>Historias 19732/19736</w:t>
+      <w:bookmarkStart w:id="26" w:name="_Toc121877700"/>
+      <w:r>
+        <w:t>Historias de usuario</w:t>
+      </w:r>
+      <w:r>
+        <w:t xml:space="preserve"> #</w:t>
+      </w:r>
+      <w:r>
+        <w:rPr>
+          <w:i/>
+        </w:rPr>
+        <w:t>19732</w:t>
+      </w:r>
+      <w:r>
+        <w:t xml:space="preserve"> y #</w:t>
+      </w:r>
+      <w:r>
+        <w:rPr>
+          <w:i/>
+        </w:rPr>
+        <w:t>19736</w:t>
       </w:r>
       <w:r>
         <w:t>:</w:t>
       </w:r>
+      <w:bookmarkEnd w:id="26"/>
     </w:p>
     <w:p>
       <w:pPr>
-        <w:pStyle w:val="Ttulo3"/>
-        <w:ind w:left="1224"/>
+        <w:rPr>
+          <w:rFonts w:asciiTheme="majorHAnsi" w:eastAsiaTheme="majorEastAsia" w:hAnsiTheme="majorHAnsi" w:cstheme="majorBidi"/>
+          <w:b/>
+          <w:color w:val="44546A" w:themeColor="text2"/>
+          <w:sz w:val="24"/>
+          <w:szCs w:val="24"/>
+        </w:rPr>
       </w:pPr>
       <w:r>
         <w:rPr>
@@ -6428,27 +8063,6 @@
           </wp:anchor>
         </w:drawing>
       </w:r>
-    </w:p>
-    <w:p/>
-    <w:p/>
-    <w:p/>
-    <w:p/>
-    <w:p/>
-    <w:p/>
-    <w:p/>
-    <w:p/>
-    <w:p/>
-    <w:p>
-      <w:pPr>
-        <w:jc w:val="left"/>
-        <w:rPr>
-          <w:rFonts w:asciiTheme="majorHAnsi" w:eastAsiaTheme="majorEastAsia" w:hAnsiTheme="majorHAnsi" w:cstheme="majorBidi"/>
-          <w:b/>
-          <w:color w:val="44546A" w:themeColor="text2"/>
-          <w:sz w:val="24"/>
-          <w:szCs w:val="24"/>
-        </w:rPr>
-      </w:pPr>
       <w:r>
         <w:br w:type="page"/>
       </w:r>
@@ -6468,12 +8082,11 @@
         </w:pBdr>
         <w:shd w:val="clear" w:color="auto" w:fill="BDD6EE" w:themeFill="accent1" w:themeFillTint="66"/>
       </w:pPr>
-      <w:bookmarkStart w:id="13" w:name="_Toc121686984"/>
+      <w:bookmarkStart w:id="27" w:name="_Toc121877701"/>
       <w:r>
         <w:lastRenderedPageBreak/>
         <w:t>Anexo II</w:t>
       </w:r>
-      <w:bookmarkEnd w:id="13"/>
       <w:r>
         <w:t>: R</w:t>
       </w:r>
@@ -6483,6 +8096,7 @@
       <w:r>
         <w:t>.</w:t>
       </w:r>
+      <w:bookmarkEnd w:id="27"/>
     </w:p>
     <w:p>
       <w:pPr>
@@ -6681,10 +8295,50 @@
               <w:jc w:val="center"/>
             </w:pPr>
             <w:r>
-              <w:t>Redacci</w:t>
+              <w:t>Redacción y formato de la memoria</w:t>
             </w:r>
+          </w:p>
+        </w:tc>
+        <w:tc>
+          <w:tcPr>
+            <w:tcW w:w="4804" w:type="dxa"/>
+            <w:tcBorders>
+              <w:left w:val="single" w:sz="12" w:space="0" w:color="002060"/>
+            </w:tcBorders>
+            <w:shd w:val="clear" w:color="auto" w:fill="F2F2F2" w:themeFill="background1" w:themeFillShade="F2"/>
+            <w:vAlign w:val="center"/>
+          </w:tcPr>
+          <w:p>
+            <w:pPr>
+              <w:jc w:val="center"/>
+            </w:pPr>
             <w:r>
-              <w:t>ón y formato de la memoria</w:t>
+              <w:t>Omar</w:t>
+            </w:r>
+          </w:p>
+        </w:tc>
+      </w:tr>
+      <w:tr>
+        <w:trPr>
+          <w:trHeight w:val="325"/>
+        </w:trPr>
+        <w:tc>
+          <w:tcPr>
+            <w:tcW w:w="4804" w:type="dxa"/>
+            <w:tcBorders>
+              <w:top w:val="single" w:sz="12" w:space="0" w:color="002060"/>
+              <w:bottom w:val="single" w:sz="12" w:space="0" w:color="002060"/>
+              <w:right w:val="single" w:sz="12" w:space="0" w:color="002060"/>
+            </w:tcBorders>
+            <w:shd w:val="clear" w:color="auto" w:fill="DEEAF6" w:themeFill="accent1" w:themeFillTint="33"/>
+            <w:vAlign w:val="center"/>
+          </w:tcPr>
+          <w:p>
+            <w:pPr>
+              <w:jc w:val="center"/>
+            </w:pPr>
+            <w:r>
+              <w:t>Presentación</w:t>
             </w:r>
           </w:p>
         </w:tc>
@@ -6755,8 +8409,6 @@
       <w:pPr>
         <w:spacing w:after="0"/>
       </w:pPr>
-      <w:bookmarkStart w:id="14" w:name="_GoBack"/>
-      <w:bookmarkEnd w:id="14"/>
     </w:p>
     <w:sectPr>
       <w:footerReference w:type="default" r:id="rId21"/>
@@ -7120,7 +8772,7 @@
                                   <w:noProof/>
                                   <w:color w:val="002060"/>
                                 </w:rPr>
-                                <w:t>13</w:t>
+                                <w:t>3</w:t>
                               </w:r>
                               <w:r>
                                 <w:rPr>
@@ -7246,7 +8898,7 @@
                             <w:noProof/>
                             <w:color w:val="002060"/>
                           </w:rPr>
-                          <w:t>13</w:t>
+                          <w:t>3</w:t>
                         </w:r>
                         <w:r>
                           <w:rPr>
@@ -9461,6 +11113,19 @@
       </w:tblBorders>
     </w:tblPr>
   </w:style>
+  <w:style w:type="paragraph" w:styleId="TDC3">
+    <w:name w:val="toc 3"/>
+    <w:basedOn w:val="Normal"/>
+    <w:next w:val="Normal"/>
+    <w:autoRedefine/>
+    <w:uiPriority w:val="39"/>
+    <w:unhideWhenUsed/>
+    <w:rsid w:val="00BC2BA5"/>
+    <w:pPr>
+      <w:spacing w:after="100"/>
+      <w:ind w:left="440"/>
+    </w:pPr>
+  </w:style>
 </w:styles>
 </file>
 
@@ -9730,7 +11395,7 @@
 </file>
 
 <file path=customXml/itemProps1.xml><?xml version="1.0" encoding="utf-8"?>
-<ds:datastoreItem xmlns:ds="http://schemas.openxmlformats.org/officeDocument/2006/customXml" ds:itemID="{6818159F-0F23-4B6C-8123-4B0734F79C0A}">
+<ds:datastoreItem xmlns:ds="http://schemas.openxmlformats.org/officeDocument/2006/customXml" ds:itemID="{6461F020-63FE-4976-8B99-863B08451727}">
   <ds:schemaRefs>
     <ds:schemaRef ds:uri="http://schemas.openxmlformats.org/officeDocument/2006/bibliography"/>
   </ds:schemaRefs>

</xml_diff>